<commit_message>
go to slide 26 (in word docx)
modify on slide 26 components
</commit_message>
<xml_diff>
--- a/kịch bản final HTVTT.docx
+++ b/kịch bản final HTVTT.docx
@@ -4,459 +4,6 @@
   <w:body>
     <w:p>
       <w:pPr>
-        <w:pStyle w:val="Header"/>
-        <w:spacing w:line="400" w:lineRule="exact"/>
-        <w:jc w:val="both"/>
-        <w:rPr>
-          <w:rFonts w:ascii="Times New Roman" w:eastAsia="Times New Roman" w:hAnsi="Times New Roman" w:cs="Times New Roman"/>
-          <w:sz w:val="24"/>
-          <w:szCs w:val="24"/>
-          <w:lang w:val="en-US"/>
-        </w:rPr>
-      </w:pPr>
-      <w:r>
-        <w:rPr>
-          <w:rFonts w:ascii="Times New Roman" w:eastAsia="Times New Roman" w:hAnsi="Times New Roman" w:cs="Times New Roman"/>
-          <w:b/>
-          <w:noProof/>
-          <w:szCs w:val="26"/>
-          <w:lang w:val="en-US"/>
-        </w:rPr>
-        <mc:AlternateContent>
-          <mc:Choice Requires="wps">
-            <w:drawing>
-              <wp:anchor distT="0" distB="0" distL="114300" distR="114300" simplePos="0" relativeHeight="251658240" behindDoc="1" locked="0" layoutInCell="1" allowOverlap="1" wp14:anchorId="3652DB6E" wp14:editId="3CB58E35">
-                <wp:simplePos x="0" y="0"/>
-                <wp:positionH relativeFrom="margin">
-                  <wp:align>left</wp:align>
-                </wp:positionH>
-                <wp:positionV relativeFrom="paragraph">
-                  <wp:posOffset>-512135</wp:posOffset>
-                </wp:positionV>
-                <wp:extent cx="5934075" cy="8265968"/>
-                <wp:effectExtent l="19050" t="19050" r="28575" b="20955"/>
-                <wp:wrapNone/>
-                <wp:docPr id="25" name="Rectangle 25"/>
-                <wp:cNvGraphicFramePr>
-                  <a:graphicFrameLocks xmlns:a="http://schemas.openxmlformats.org/drawingml/2006/main"/>
-                </wp:cNvGraphicFramePr>
-                <a:graphic xmlns:a="http://schemas.openxmlformats.org/drawingml/2006/main">
-                  <a:graphicData uri="http://schemas.microsoft.com/office/word/2010/wordprocessingShape">
-                    <wps:wsp>
-                      <wps:cNvSpPr>
-                        <a:spLocks noChangeArrowheads="1"/>
-                      </wps:cNvSpPr>
-                      <wps:spPr bwMode="auto">
-                        <a:xfrm>
-                          <a:off x="0" y="0"/>
-                          <a:ext cx="5934075" cy="8265968"/>
-                        </a:xfrm>
-                        <a:prstGeom prst="rect">
-                          <a:avLst/>
-                        </a:prstGeom>
-                        <a:noFill/>
-                        <a:ln w="38100" cmpd="dbl">
-                          <a:solidFill>
-                            <a:srgbClr val="000000"/>
-                          </a:solidFill>
-                          <a:miter lim="800000"/>
-                          <a:headEnd/>
-                          <a:tailEnd/>
-                        </a:ln>
-                      </wps:spPr>
-                      <wps:bodyPr rot="0" vert="horz" wrap="square" lIns="91440" tIns="45720" rIns="91440" bIns="45720" anchor="t" anchorCtr="0" upright="1">
-                        <a:noAutofit/>
-                      </wps:bodyPr>
-                    </wps:wsp>
-                  </a:graphicData>
-                </a:graphic>
-                <wp14:sizeRelH relativeFrom="page">
-                  <wp14:pctWidth>0</wp14:pctWidth>
-                </wp14:sizeRelH>
-                <wp14:sizeRelV relativeFrom="page">
-                  <wp14:pctHeight>0</wp14:pctHeight>
-                </wp14:sizeRelV>
-              </wp:anchor>
-            </w:drawing>
-          </mc:Choice>
-          <mc:Fallback>
-            <w:pict>
-              <v:rect w14:anchorId="68B9D1F7" id="Rectangle 25" o:spid="_x0000_s1026" style="position:absolute;margin-left:0;margin-top:-40.35pt;width:467.25pt;height:650.85pt;z-index:-251658240;visibility:visible;mso-wrap-style:square;mso-width-percent:0;mso-height-percent:0;mso-wrap-distance-left:9pt;mso-wrap-distance-top:0;mso-wrap-distance-right:9pt;mso-wrap-distance-bottom:0;mso-position-horizontal:left;mso-position-horizontal-relative:margin;mso-position-vertical:absolute;mso-position-vertical-relative:text;mso-width-percent:0;mso-height-percent:0;mso-width-relative:page;mso-height-relative:page;v-text-anchor:top" o:gfxdata="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" filled="f" strokeweight="3pt">
-                <v:stroke linestyle="thinThin"/>
-                <w10:wrap anchorx="margin"/>
-              </v:rect>
-            </w:pict>
-          </mc:Fallback>
-        </mc:AlternateContent>
-      </w:r>
-    </w:p>
-    <w:p>
-      <w:pPr>
-        <w:tabs>
-          <w:tab w:val="center" w:pos="4320"/>
-          <w:tab w:val="right" w:pos="8640"/>
-        </w:tabs>
-        <w:spacing w:line="400" w:lineRule="exact"/>
-        <w:jc w:val="center"/>
-        <w:rPr>
-          <w:rFonts w:eastAsia="Times New Roman" w:cs="Times New Roman"/>
-          <w:b/>
-          <w:i/>
-          <w:szCs w:val="26"/>
-        </w:rPr>
-      </w:pPr>
-      <w:r>
-        <w:rPr>
-          <w:rFonts w:eastAsia="Times New Roman" w:cs="Times New Roman"/>
-          <w:sz w:val="24"/>
-          <w:szCs w:val="24"/>
-        </w:rPr>
-        <w:t>BỘ GIÁO DỤC VÀ ĐÀO TẠO</w:t>
-      </w:r>
-    </w:p>
-    <w:p>
-      <w:pPr>
-        <w:spacing w:after="0" w:line="240" w:lineRule="auto"/>
-        <w:jc w:val="center"/>
-        <w:rPr>
-          <w:rFonts w:eastAsia="Times New Roman" w:cs="Times New Roman"/>
-          <w:b/>
-          <w:sz w:val="24"/>
-          <w:szCs w:val="26"/>
-        </w:rPr>
-      </w:pPr>
-      <w:r>
-        <w:rPr>
-          <w:rFonts w:eastAsia="Times New Roman" w:cs="Times New Roman"/>
-          <w:b/>
-          <w:sz w:val="24"/>
-          <w:szCs w:val="26"/>
-        </w:rPr>
-        <w:t>TRƯỜNG ĐẠI HỌC SƯ PHẠM TP HỒ CHÍ MINH</w:t>
-      </w:r>
-    </w:p>
-    <w:p>
-      <w:pPr>
-        <w:spacing w:after="0" w:line="240" w:lineRule="auto"/>
-        <w:jc w:val="center"/>
-        <w:rPr>
-          <w:rFonts w:eastAsia="Times New Roman" w:cs="Times New Roman"/>
-          <w:sz w:val="24"/>
-          <w:szCs w:val="26"/>
-        </w:rPr>
-      </w:pPr>
-    </w:p>
-    <w:p>
-      <w:pPr>
-        <w:spacing w:after="0" w:line="240" w:lineRule="auto"/>
-        <w:jc w:val="both"/>
-        <w:rPr>
-          <w:rFonts w:eastAsia="Times New Roman" w:cs="Times New Roman"/>
-          <w:sz w:val="24"/>
-          <w:szCs w:val="26"/>
-        </w:rPr>
-      </w:pPr>
-    </w:p>
-    <w:p>
-      <w:pPr>
-        <w:spacing w:after="0" w:line="240" w:lineRule="auto"/>
-        <w:jc w:val="both"/>
-        <w:rPr>
-          <w:rFonts w:eastAsia="Times New Roman" w:cs="Times New Roman"/>
-          <w:sz w:val="24"/>
-          <w:szCs w:val="26"/>
-        </w:rPr>
-      </w:pPr>
-    </w:p>
-    <w:p>
-      <w:pPr>
-        <w:spacing w:after="0" w:line="240" w:lineRule="auto"/>
-        <w:jc w:val="both"/>
-        <w:rPr>
-          <w:rFonts w:eastAsia="Times New Roman" w:cs="Times New Roman"/>
-          <w:sz w:val="24"/>
-          <w:szCs w:val="26"/>
-        </w:rPr>
-      </w:pPr>
-    </w:p>
-    <w:p>
-      <w:pPr>
-        <w:spacing w:after="0" w:line="240" w:lineRule="auto"/>
-        <w:jc w:val="both"/>
-        <w:rPr>
-          <w:rFonts w:eastAsia="Times New Roman" w:cs="Times New Roman"/>
-          <w:sz w:val="24"/>
-          <w:szCs w:val="26"/>
-        </w:rPr>
-      </w:pPr>
-    </w:p>
-    <w:p>
-      <w:pPr>
-        <w:spacing w:after="0" w:line="240" w:lineRule="auto"/>
-        <w:jc w:val="both"/>
-        <w:rPr>
-          <w:rFonts w:eastAsia="Times New Roman" w:cs="Times New Roman"/>
-          <w:sz w:val="24"/>
-          <w:szCs w:val="26"/>
-        </w:rPr>
-      </w:pPr>
-    </w:p>
-    <w:p>
-      <w:pPr>
-        <w:spacing w:after="0" w:line="240" w:lineRule="auto"/>
-        <w:jc w:val="both"/>
-        <w:rPr>
-          <w:rFonts w:eastAsia="Times New Roman" w:cs="Times New Roman"/>
-          <w:sz w:val="24"/>
-          <w:szCs w:val="26"/>
-        </w:rPr>
-      </w:pPr>
-    </w:p>
-    <w:p>
-      <w:pPr>
-        <w:spacing w:after="0" w:line="240" w:lineRule="auto"/>
-        <w:jc w:val="both"/>
-        <w:rPr>
-          <w:rFonts w:eastAsia="Times New Roman" w:cs="Times New Roman"/>
-          <w:sz w:val="24"/>
-          <w:szCs w:val="26"/>
-        </w:rPr>
-      </w:pPr>
-    </w:p>
-    <w:p>
-      <w:pPr>
-        <w:spacing w:after="0" w:line="240" w:lineRule="auto"/>
-        <w:jc w:val="center"/>
-        <w:rPr>
-          <w:rFonts w:eastAsia="Times New Roman" w:cs="Times New Roman"/>
-          <w:b/>
-          <w:sz w:val="24"/>
-          <w:szCs w:val="26"/>
-        </w:rPr>
-      </w:pPr>
-      <w:r>
-        <w:rPr>
-          <w:rFonts w:eastAsia="Times New Roman" w:cs="Times New Roman"/>
-          <w:b/>
-          <w:sz w:val="24"/>
-          <w:szCs w:val="26"/>
-        </w:rPr>
-        <w:t>KỊCH BẢN</w:t>
-      </w:r>
-    </w:p>
-    <w:p>
-      <w:pPr>
-        <w:spacing w:after="0" w:line="240" w:lineRule="auto"/>
-        <w:jc w:val="center"/>
-        <w:rPr>
-          <w:rFonts w:eastAsia="Times New Roman" w:cs="Times New Roman"/>
-          <w:sz w:val="24"/>
-          <w:szCs w:val="26"/>
-        </w:rPr>
-      </w:pPr>
-    </w:p>
-    <w:p>
-      <w:pPr>
-        <w:spacing w:after="0" w:line="240" w:lineRule="auto"/>
-        <w:jc w:val="center"/>
-        <w:rPr>
-          <w:rFonts w:eastAsia="Times New Roman" w:cs="Times New Roman"/>
-          <w:b/>
-          <w:bCs/>
-          <w:sz w:val="24"/>
-          <w:szCs w:val="26"/>
-        </w:rPr>
-      </w:pPr>
-      <w:r>
-        <w:rPr>
-          <w:rFonts w:eastAsia="Times New Roman" w:cs="Times New Roman"/>
-          <w:b/>
-          <w:sz w:val="24"/>
-          <w:szCs w:val="26"/>
-        </w:rPr>
-        <w:t xml:space="preserve">ĐỀ TÀI NGHIÊN CỨU </w:t>
-      </w:r>
-      <w:r>
-        <w:rPr>
-          <w:rFonts w:eastAsia="Times New Roman" w:cs="Times New Roman"/>
-          <w:b/>
-          <w:sz w:val="24"/>
-          <w:szCs w:val="26"/>
-        </w:rPr>
-        <w:t>HỆ TƯ VẤN THÔNG TIN</w:t>
-      </w:r>
-    </w:p>
-    <w:p>
-      <w:pPr>
-        <w:spacing w:after="0" w:line="240" w:lineRule="auto"/>
-        <w:jc w:val="center"/>
-        <w:rPr>
-          <w:rFonts w:eastAsia="Times New Roman" w:cs="Times New Roman"/>
-          <w:sz w:val="24"/>
-          <w:szCs w:val="26"/>
-        </w:rPr>
-      </w:pPr>
-    </w:p>
-    <w:p>
-      <w:pPr>
-        <w:spacing w:after="5160" w:line="240" w:lineRule="auto"/>
-        <w:ind w:left="720" w:right="720"/>
-        <w:jc w:val="center"/>
-        <w:rPr>
-          <w:rFonts w:eastAsia="Times New Roman" w:cs="Times New Roman"/>
-          <w:b/>
-          <w:bCs/>
-          <w:sz w:val="24"/>
-          <w:szCs w:val="26"/>
-        </w:rPr>
-      </w:pPr>
-      <w:r>
-        <w:rPr>
-          <w:rFonts w:eastAsia="Times New Roman" w:cs="Times New Roman"/>
-          <w:b/>
-          <w:bCs/>
-          <w:sz w:val="32"/>
-          <w:szCs w:val="32"/>
-        </w:rPr>
-        <w:t xml:space="preserve">NGHIÊN CỨU </w:t>
-      </w:r>
-      <w:r>
-        <w:rPr>
-          <w:rFonts w:eastAsia="Times New Roman" w:cs="Times New Roman"/>
-          <w:b/>
-          <w:bCs/>
-          <w:sz w:val="32"/>
-          <w:szCs w:val="32"/>
-        </w:rPr>
-        <w:t>KỸ THUẬT</w:t>
-      </w:r>
-      <w:r>
-        <w:rPr>
-          <w:rFonts w:eastAsia="Times New Roman" w:cs="Times New Roman"/>
-          <w:b/>
-          <w:bCs/>
-          <w:sz w:val="32"/>
-          <w:szCs w:val="32"/>
-        </w:rPr>
-        <w:t xml:space="preserve"> </w:t>
-      </w:r>
-      <w:r>
-        <w:rPr>
-          <w:rFonts w:eastAsia="Times New Roman" w:cs="Times New Roman"/>
-          <w:b/>
-          <w:bCs/>
-          <w:sz w:val="32"/>
-          <w:szCs w:val="32"/>
-        </w:rPr>
-        <w:t>VÀ</w:t>
-      </w:r>
-      <w:r>
-        <w:rPr>
-          <w:rFonts w:eastAsia="Times New Roman" w:cs="Times New Roman"/>
-          <w:b/>
-          <w:bCs/>
-          <w:sz w:val="32"/>
-          <w:szCs w:val="32"/>
-        </w:rPr>
-        <w:t xml:space="preserve"> ỨNG DỤNG</w:t>
-      </w:r>
-      <w:r>
-        <w:rPr>
-          <w:rFonts w:eastAsia="Times New Roman" w:cs="Times New Roman"/>
-          <w:b/>
-          <w:bCs/>
-          <w:sz w:val="32"/>
-          <w:szCs w:val="32"/>
-        </w:rPr>
-        <w:t xml:space="preserve"> ĐỀ XUẤT THÔNG TIN DỰA TRÊN NGỮ NGHĨA</w:t>
-      </w:r>
-      <w:r>
-        <w:rPr>
-          <w:rFonts w:eastAsia="Times New Roman" w:cs="Times New Roman"/>
-          <w:b/>
-          <w:bCs/>
-          <w:sz w:val="32"/>
-          <w:szCs w:val="32"/>
-        </w:rPr>
-        <w:t xml:space="preserve">, </w:t>
-      </w:r>
-      <w:r>
-        <w:rPr>
-          <w:rFonts w:eastAsia="Times New Roman" w:cs="Times New Roman"/>
-          <w:b/>
-          <w:bCs/>
-          <w:sz w:val="32"/>
-          <w:szCs w:val="32"/>
-        </w:rPr>
-        <w:t xml:space="preserve">KẾT HỢP </w:t>
-      </w:r>
-      <w:r>
-        <w:rPr>
-          <w:rFonts w:eastAsia="Times New Roman" w:cs="Times New Roman"/>
-          <w:b/>
-          <w:bCs/>
-          <w:sz w:val="32"/>
-          <w:szCs w:val="32"/>
-        </w:rPr>
-        <w:t xml:space="preserve">ĐỒ THỊ TRI THỨC ĐỂ BIỂU DIỄN </w:t>
-      </w:r>
-      <w:r>
-        <w:rPr>
-          <w:rFonts w:eastAsia="Times New Roman" w:cs="Times New Roman"/>
-          <w:b/>
-          <w:bCs/>
-          <w:sz w:val="32"/>
-          <w:szCs w:val="32"/>
-        </w:rPr>
-        <w:t xml:space="preserve">KẾT QUẢ DỮ LIỆU </w:t>
-      </w:r>
-      <w:r>
-        <w:rPr>
-          <w:rFonts w:eastAsia="Times New Roman" w:cs="Times New Roman"/>
-          <w:b/>
-          <w:bCs/>
-          <w:sz w:val="32"/>
-          <w:szCs w:val="32"/>
-        </w:rPr>
-        <w:t>ĐỀ XUẤT</w:t>
-      </w:r>
-    </w:p>
-    <w:p>
-      <w:pPr>
-        <w:spacing w:after="0" w:line="240" w:lineRule="auto"/>
-        <w:jc w:val="center"/>
-        <w:rPr>
-          <w:rFonts w:eastAsia="Times New Roman" w:cs="Times New Roman"/>
-          <w:b/>
-          <w:sz w:val="24"/>
-          <w:szCs w:val="26"/>
-        </w:rPr>
-      </w:pPr>
-    </w:p>
-    <w:p>
-      <w:pPr>
-        <w:spacing w:after="360" w:line="240" w:lineRule="auto"/>
-        <w:ind w:firstLine="0"/>
-        <w:jc w:val="center"/>
-        <w:rPr>
-          <w:rFonts w:eastAsia="Times New Roman" w:cs="Times New Roman"/>
-          <w:b/>
-          <w:sz w:val="24"/>
-          <w:szCs w:val="26"/>
-        </w:rPr>
-      </w:pPr>
-      <w:r>
-        <w:rPr>
-          <w:rFonts w:eastAsia="Times New Roman" w:cs="Times New Roman"/>
-          <w:b/>
-          <w:sz w:val="24"/>
-          <w:szCs w:val="26"/>
-        </w:rPr>
-        <w:t>TP. Hồ Chí Minh, 5/2023</w:t>
-      </w:r>
-    </w:p>
-    <w:p>
-      <w:pPr>
         <w:spacing w:after="0" w:line="240" w:lineRule="auto"/>
         <w:ind w:firstLine="0"/>
         <w:jc w:val="both"/>
@@ -473,7 +20,6 @@
           <w:noProof/>
           <w:szCs w:val="26"/>
         </w:rPr>
-        <w:lastRenderedPageBreak/>
         <mc:AlternateContent>
           <mc:Choice Requires="wps">
             <w:drawing>
@@ -661,6 +207,7 @@
         <w:rPr>
           <w:rFonts w:eastAsia="Times New Roman" w:cs="Times New Roman"/>
           <w:b/>
+          <w:color w:val="FF0000"/>
           <w:sz w:val="24"/>
           <w:szCs w:val="26"/>
         </w:rPr>
@@ -669,6 +216,7 @@
         <w:rPr>
           <w:rFonts w:eastAsia="Times New Roman" w:cs="Times New Roman"/>
           <w:b/>
+          <w:color w:val="FF0000"/>
           <w:sz w:val="24"/>
           <w:szCs w:val="26"/>
         </w:rPr>
@@ -1495,7 +1043,23 @@
           <w:bCs/>
           <w:color w:val="FF0000"/>
         </w:rPr>
+        <w:t>[</w:t>
+      </w:r>
+      <w:r>
+        <w:rPr>
+          <w:b/>
+          <w:bCs/>
+          <w:color w:val="FF0000"/>
+        </w:rPr>
         <w:t>Slide 5</w:t>
+      </w:r>
+      <w:r>
+        <w:rPr>
+          <w:b/>
+          <w:bCs/>
+          <w:color w:val="FF0000"/>
+        </w:rPr>
+        <w:t>]</w:t>
       </w:r>
     </w:p>
     <w:p>
@@ -1567,29 +1131,67 @@
           <w:color w:val="FF0000"/>
         </w:rPr>
         <w:lastRenderedPageBreak/>
+        <w:t>[</w:t>
+      </w:r>
+      <w:r>
+        <w:rPr>
+          <w:b/>
+          <w:bCs/>
+          <w:color w:val="FF0000"/>
+        </w:rPr>
         <w:t>Slide 6</w:t>
       </w:r>
-    </w:p>
-    <w:p>
-      <w:r>
-        <w:t>Ta cùng nhau đi sâu vào kỹ thuật đề xuất dựa trên ngữ nghĩa -Semantics based recommendation system</w:t>
-      </w:r>
-    </w:p>
-    <w:p>
-      <w:pPr>
-        <w:rPr>
-          <w:b/>
-          <w:bCs/>
-        </w:rPr>
-      </w:pPr>
       <w:r>
         <w:rPr>
           <w:b/>
           <w:bCs/>
           <w:color w:val="FF0000"/>
         </w:rPr>
+        <w:t>]</w:t>
+      </w:r>
+    </w:p>
+    <w:p>
+      <w:r>
+        <w:t>Ta cùng nhau đi sâu vào kỹ thuật đề xuất dựa trên ngữ nghĩa -</w:t>
+      </w:r>
+      <w:r>
+        <w:t xml:space="preserve"> </w:t>
+      </w:r>
+      <w:r>
+        <w:t>Semantics based recommendation system</w:t>
+      </w:r>
+    </w:p>
+    <w:p>
+      <w:pPr>
+        <w:rPr>
+          <w:b/>
+          <w:bCs/>
+        </w:rPr>
+      </w:pPr>
+      <w:r>
+        <w:rPr>
+          <w:b/>
+          <w:bCs/>
+          <w:color w:val="FF0000"/>
+        </w:rPr>
+        <w:t>[</w:t>
+      </w:r>
+      <w:r>
+        <w:rPr>
+          <w:b/>
+          <w:bCs/>
+          <w:color w:val="FF0000"/>
+        </w:rPr>
         <w:t>Slide 7</w:t>
       </w:r>
+      <w:r>
+        <w:rPr>
+          <w:b/>
+          <w:bCs/>
+          <w:color w:val="FF0000"/>
+        </w:rPr>
+        <w:t>]</w:t>
+      </w:r>
     </w:p>
     <w:p>
       <w:r>
@@ -1610,7 +1212,23 @@
           <w:bCs/>
           <w:color w:val="FF0000"/>
         </w:rPr>
+        <w:t>[</w:t>
+      </w:r>
+      <w:r>
+        <w:rPr>
+          <w:b/>
+          <w:bCs/>
+          <w:color w:val="FF0000"/>
+        </w:rPr>
         <w:t>Slide 8</w:t>
+      </w:r>
+      <w:r>
+        <w:rPr>
+          <w:b/>
+          <w:bCs/>
+          <w:color w:val="FF0000"/>
+        </w:rPr>
+        <w:t>]</w:t>
       </w:r>
     </w:p>
     <w:p>
@@ -1658,7 +1276,22 @@
         <w:t xml:space="preserve">, </w:t>
       </w:r>
       <w:r>
-        <w:t>Hệ tư vấn dựa trên ngữ nghĩa (Semantic-based Recommendation System) là một hệ thống máy tính có khả năng tự động tư vấn và đề xuất các sản phẩm, dịch vụ hoặc thông tin liên quan đến nhu cầu của người dùng thông qua sự hiểu biết và sử dụng ngôn ngữ tự nhiên. Đây là một ứng dụng quan trọng của Trí tuệ nhân tạo (AI) và được áp dụng rộng rãi trong các lĩnh vực như thương mại điện tử, du lịch, giáo dục và y tế.</w:t>
+        <w:t xml:space="preserve">Hệ tư vấn dựa trên ngữ nghĩa (Semantic-based Recommendation System) là một hệ thống có khả năng tư vấn và đề xuất các sản phẩm, dịch vụ hoặc thông tin liên quan đến nhu cầu của người dùng thông qua </w:t>
+      </w:r>
+      <w:r>
+        <w:t>các kỹ thuật</w:t>
+      </w:r>
+      <w:r>
+        <w:t xml:space="preserve"> hiểu biết và </w:t>
+      </w:r>
+      <w:r>
+        <w:t>xử lý</w:t>
+      </w:r>
+      <w:r>
+        <w:t xml:space="preserve"> ngôn ngữ tự nhiên. Đây là một ứng dụng quan trọng của Trí tuệ nhân tạo (AI)</w:t>
+      </w:r>
+      <w:r>
+        <w:t>.</w:t>
       </w:r>
     </w:p>
     <w:p>
@@ -1682,7 +1315,31 @@
         <w:t xml:space="preserve">đề xuất </w:t>
       </w:r>
       <w:r>
-        <w:t xml:space="preserve">này là một phương pháp để giới thiệu sản phẩm cho khách hàng dựa trên ý nghĩa hay ngữ nghĩa của sản phẩm thay vì </w:t>
+        <w:t xml:space="preserve">này là một phương pháp </w:t>
+      </w:r>
+      <w:r>
+        <w:t>đề xuất</w:t>
+      </w:r>
+      <w:r>
+        <w:t xml:space="preserve"> </w:t>
+      </w:r>
+      <w:r>
+        <w:t>nội dung</w:t>
+      </w:r>
+      <w:r>
+        <w:t xml:space="preserve"> cho </w:t>
+      </w:r>
+      <w:r>
+        <w:t>người dùng</w:t>
+      </w:r>
+      <w:r>
+        <w:t xml:space="preserve"> dựa trên ngữ nghĩa của </w:t>
+      </w:r>
+      <w:r>
+        <w:t>nội dung</w:t>
+      </w:r>
+      <w:r>
+        <w:t xml:space="preserve"> thay vì </w:t>
       </w:r>
       <w:r>
         <w:t xml:space="preserve">phải phụ thuộc </w:t>
@@ -1691,13 +1348,61 @@
         <w:t xml:space="preserve">chỉ </w:t>
       </w:r>
       <w:r>
-        <w:t>dựa trên các thông tin tiêu chuẩn như thông tin khách hàng, lịch sử mua hàng hoặc đánh giá sản phẩm.</w:t>
+        <w:t xml:space="preserve">dựa trên các thông tin tiêu chuẩn như </w:t>
+      </w:r>
+      <w:r>
+        <w:t>hồ sơ</w:t>
       </w:r>
       <w:r>
         <w:t xml:space="preserve"> </w:t>
       </w:r>
       <w:r>
-        <w:t>Phương pháp này sử dụng kỹ thuật xử lý ngôn ngữ tự nhiên và khai thác các mối quan hệ ngữ nghĩa giữa các sản phẩm để đưa ra các sản phẩm tương đồng với sản phẩm mà khách hàng đang quan tâm.</w:t>
+        <w:t>người dùng</w:t>
+      </w:r>
+      <w:r>
+        <w:t xml:space="preserve">, lịch sử </w:t>
+      </w:r>
+      <w:r>
+        <w:t>truy xuất dữ liệu</w:t>
+      </w:r>
+      <w:r>
+        <w:t xml:space="preserve"> hoặc </w:t>
+      </w:r>
+      <w:r>
+        <w:t xml:space="preserve">các dữ liệu </w:t>
+      </w:r>
+      <w:r>
+        <w:t>đánh giá.</w:t>
+      </w:r>
+      <w:r>
+        <w:t xml:space="preserve"> </w:t>
+      </w:r>
+      <w:r>
+        <w:t xml:space="preserve">Phương pháp này sử dụng kỹ thuật xử lý ngôn ngữ tự nhiên và khai thác các mối quan hệ ngữ nghĩa giữa các </w:t>
+      </w:r>
+      <w:r>
+        <w:t>item</w:t>
+      </w:r>
+      <w:r>
+        <w:t xml:space="preserve"> để đưa ra các </w:t>
+      </w:r>
+      <w:r>
+        <w:t>item có mức độ</w:t>
+      </w:r>
+      <w:r>
+        <w:t xml:space="preserve"> tương đồng với </w:t>
+      </w:r>
+      <w:r>
+        <w:t xml:space="preserve">sự </w:t>
+      </w:r>
+      <w:r>
+        <w:t>quan tâm</w:t>
+      </w:r>
+      <w:r>
+        <w:t xml:space="preserve"> của người dùng</w:t>
+      </w:r>
+      <w:r>
+        <w:t>.</w:t>
       </w:r>
     </w:p>
     <w:p>
@@ -1715,26 +1420,74 @@
         <w:t xml:space="preserve"> </w:t>
       </w:r>
       <w:r>
-        <w:t>Hệ tư vấn dựa trên ngữ nghĩa hoạt động bằng cách thu thập thông tin từ người dùng, phân tích dữ liệu và xác định ý định của người dùng thông qua sự tương tác với hệ thống. Sau đó, hệ thống sẽ sử dụng các thuật toán máy học</w:t>
+        <w:t>kỹ thuật đề xuất</w:t>
+      </w:r>
+      <w:r>
+        <w:t xml:space="preserve"> dựa trên ngữ nghĩa hoạt động bằng cách thu thập thông tin</w:t>
+      </w:r>
+      <w:r>
+        <w:t xml:space="preserve"> về </w:t>
+      </w:r>
+      <w:r>
+        <w:t>từ</w:t>
+      </w:r>
+      <w:r>
+        <w:t xml:space="preserve"> ngữ</w:t>
+      </w:r>
+      <w:r>
+        <w:t>, câu văn</w:t>
+      </w:r>
+      <w:r>
+        <w:t xml:space="preserve">, </w:t>
+      </w:r>
+      <w:r>
+        <w:t xml:space="preserve">sau đó thì </w:t>
+      </w:r>
+      <w:r>
+        <w:t xml:space="preserve">phân tích dữ liệu và xác định ý định </w:t>
+      </w:r>
+      <w:r>
+        <w:t>nhờ vào</w:t>
+      </w:r>
+      <w:r>
+        <w:t xml:space="preserve"> sự </w:t>
+      </w:r>
+      <w:r>
+        <w:t>làm việc</w:t>
+      </w:r>
+      <w:r>
+        <w:t xml:space="preserve"> </w:t>
+      </w:r>
+      <w:r>
+        <w:t xml:space="preserve">của </w:t>
+      </w:r>
+      <w:r>
+        <w:t>hệ thống</w:t>
+      </w:r>
+      <w:r>
+        <w:t xml:space="preserve"> đề xuất</w:t>
+      </w:r>
+      <w:r>
+        <w:t>. Sau đó, hệ thống sẽ sử dụng các thuật toán máy học</w:t>
       </w:r>
       <w:r>
         <w:t xml:space="preserve"> nhằm xử lý </w:t>
       </w:r>
       <w:r>
-        <w:t xml:space="preserve">ngữ nghĩa từ </w:t>
+        <w:t>ngữ nghĩa từ chính thông tin đã thu thập được</w:t>
+      </w:r>
+      <w:r>
+        <w:t xml:space="preserve"> để đưa ra các đề xuất phù hợp nhất với nhu cầu của người dùng.</w:t>
+      </w:r>
+      <w:r>
+        <w:t xml:space="preserve"> Hoặc chủ động hơn, kỹ thuật đề xuất này có thể tự phân tích và đưa ra kết quả đề xuất thông qua những ngữ nghĩa trên chính đặc tính của </w:t>
+      </w:r>
+      <w:r>
+        <w:t xml:space="preserve">sản phẩm (items), mà không </w:t>
       </w:r>
       <w:r>
         <w:lastRenderedPageBreak/>
-        <w:t>chính thông tin đã thu thập được</w:t>
-      </w:r>
-      <w:r>
-        <w:t xml:space="preserve"> để đưa ra các đề xuất phù hợp nhất với nhu cầu của người dùng.</w:t>
-      </w:r>
-      <w:r>
-        <w:t xml:space="preserve"> Hoặc chủ động hơn, kỹ thuật đề xuất này có thể tự phân tích và đưa ra kết quả đề xuất thông qua những ngữ nghĩa trên chính đặc tính của </w:t>
-      </w:r>
-      <w:r>
-        <w:t>sản phẩm (items), mà không cần tiếp nhận thông tin từ hồ sơ của người dùng.</w:t>
+        <w:t>cần tiếp nhận thông tin từ hồ sơ của người dùng.</w:t>
       </w:r>
       <w:r>
         <w:t xml:space="preserve"> Nhờ đó mà kỹ thuật có thể khởi tạo nên những đề xuất mang tính mới lạ, </w:t>
@@ -1828,7 +1581,25 @@
         <w:t>Phân tích ngữ nghĩa</w:t>
       </w:r>
       <w:r>
-        <w:t>: Hệ thống phân tích và hiểu ngữ nghĩa của nhu cầu hoặc câu truy vấn từ người dùng. Nó xác định ý định và mục tiêu của người dùng và tìm hiểu ngữ cảnh để đưa ra đề xuất thông tin phù hợp.</w:t>
+        <w:t xml:space="preserve">: Hệ thống phân tích và hiểu ngữ nghĩa của </w:t>
+      </w:r>
+      <w:r>
+        <w:t>câu từ được cung cấp</w:t>
+      </w:r>
+      <w:r>
+        <w:t>. Nó xác định ý định và mục tiêu</w:t>
+      </w:r>
+      <w:r>
+        <w:t xml:space="preserve">, hàm ý </w:t>
+      </w:r>
+      <w:r>
+        <w:t xml:space="preserve">của </w:t>
+      </w:r>
+      <w:r>
+        <w:t>câu từ</w:t>
+      </w:r>
+      <w:r>
+        <w:t xml:space="preserve"> và tìm hiểu ngữ cảnh để đưa ra đề xuất thông tin phù hợp.</w:t>
       </w:r>
     </w:p>
     <w:p>
@@ -1878,7 +1649,13 @@
         <w:t xml:space="preserve">: </w:t>
       </w:r>
       <w:r>
-        <w:t>Hệ thống xây dựng mô hình ngữ nghĩa để biểu diễn tri thức và thông tin từ nguồn dữ liệu. Điều này giúp hệ thống hiểu được mối quan hệ và ý nghĩa của các đối tượng và thông tin trong tri thức.</w:t>
+        <w:t xml:space="preserve">Hệ thống </w:t>
+      </w:r>
+      <w:r>
+        <w:t xml:space="preserve">sẽ </w:t>
+      </w:r>
+      <w:r>
+        <w:t>xây dựng mô hình ngữ nghĩa để biểu diễn tri thức và thông tin từ nguồn dữ liệu. Điều này giúp hệ thống hiểu được mối quan hệ và ý nghĩa của các đối tượng và thông tin trong tri thức.</w:t>
       </w:r>
     </w:p>
     <w:p>
@@ -1903,7 +1680,27 @@
           <w:szCs w:val="26"/>
           <w:u w:val="single"/>
         </w:rPr>
-        <w:t>Đo lường độ tương tự ngữ nghĩa</w:t>
+        <w:t xml:space="preserve">Đo lường độ tương </w:t>
+      </w:r>
+      <w:r>
+        <w:rPr>
+          <w:rFonts w:eastAsia="Calibri"/>
+          <w:i/>
+          <w:iCs/>
+          <w:szCs w:val="26"/>
+          <w:u w:val="single"/>
+        </w:rPr>
+        <w:t>đồng</w:t>
+      </w:r>
+      <w:r>
+        <w:rPr>
+          <w:rFonts w:eastAsia="Calibri"/>
+          <w:i/>
+          <w:iCs/>
+          <w:szCs w:val="26"/>
+          <w:u w:val="single"/>
+        </w:rPr>
+        <w:t xml:space="preserve"> ngữ nghĩa</w:t>
       </w:r>
       <w:r>
         <w:rPr>
@@ -1917,7 +1714,91 @@
           <w:rFonts w:eastAsia="Calibri"/>
           <w:szCs w:val="26"/>
         </w:rPr>
-        <w:t xml:space="preserve"> Một thách thức quan trọng khác là đo lường độ tương tự ngữ nghĩa giữa các đối tượng tong hệ thống đề xuất. Cần có các phương pháp đo lường độ tương tự hiệu quả để có thể tìm ra các mối quan hệ ngữ nghĩa giữa các đối tượng và đưa ra đề xuất phù hợp</w:t>
+        <w:t xml:space="preserve"> Một thách thức quan trọng khác là </w:t>
+      </w:r>
+      <w:r>
+        <w:rPr>
+          <w:rFonts w:eastAsia="Calibri"/>
+          <w:szCs w:val="26"/>
+        </w:rPr>
+        <w:t xml:space="preserve">phải </w:t>
+      </w:r>
+      <w:r>
+        <w:rPr>
+          <w:rFonts w:eastAsia="Calibri"/>
+          <w:szCs w:val="26"/>
+        </w:rPr>
+        <w:t xml:space="preserve">đo </w:t>
+      </w:r>
+      <w:r>
+        <w:rPr>
+          <w:rFonts w:eastAsia="Calibri"/>
+          <w:szCs w:val="26"/>
+        </w:rPr>
+        <w:t>và xác định được</w:t>
+      </w:r>
+      <w:r>
+        <w:rPr>
+          <w:rFonts w:eastAsia="Calibri"/>
+          <w:szCs w:val="26"/>
+        </w:rPr>
+        <w:t xml:space="preserve"> độ tương </w:t>
+      </w:r>
+      <w:r>
+        <w:rPr>
+          <w:rFonts w:eastAsia="Calibri"/>
+          <w:szCs w:val="26"/>
+        </w:rPr>
+        <w:t>đồng về mặt</w:t>
+      </w:r>
+      <w:r>
+        <w:rPr>
+          <w:rFonts w:eastAsia="Calibri"/>
+          <w:szCs w:val="26"/>
+        </w:rPr>
+        <w:t xml:space="preserve"> ngữ nghĩa giữa các đối tượng t</w:t>
+      </w:r>
+      <w:r>
+        <w:rPr>
+          <w:rFonts w:eastAsia="Calibri"/>
+          <w:szCs w:val="26"/>
+        </w:rPr>
+        <w:t>r</w:t>
+      </w:r>
+      <w:r>
+        <w:rPr>
+          <w:rFonts w:eastAsia="Calibri"/>
+          <w:szCs w:val="26"/>
+        </w:rPr>
+        <w:t xml:space="preserve">ong hệ thống đề xuất. Cần có các phương pháp đo lường </w:t>
+      </w:r>
+      <w:r>
+        <w:rPr>
+          <w:rFonts w:eastAsia="Calibri"/>
+          <w:szCs w:val="26"/>
+        </w:rPr>
+        <w:t>thật sự</w:t>
+      </w:r>
+      <w:r>
+        <w:rPr>
+          <w:rFonts w:eastAsia="Calibri"/>
+          <w:szCs w:val="26"/>
+        </w:rPr>
+        <w:t xml:space="preserve"> hiệu quả để có thể tìm ra các mối quan hệ ngữ nghĩa giữa các đối tượng và </w:t>
+      </w:r>
+      <w:r>
+        <w:rPr>
+          <w:rFonts w:eastAsia="Calibri"/>
+          <w:szCs w:val="26"/>
+        </w:rPr>
+        <w:t xml:space="preserve">từ đó </w:t>
+      </w:r>
+      <w:r>
+        <w:rPr>
+          <w:rFonts w:eastAsia="Calibri"/>
+          <w:szCs w:val="26"/>
+        </w:rPr>
+        <w:t>đưa ra đề xuất phù hợp</w:t>
       </w:r>
       <w:r>
         <w:rPr>
@@ -1963,29 +1844,28 @@
           <w:rFonts w:eastAsia="Calibri"/>
           <w:szCs w:val="26"/>
         </w:rPr>
-        <w:t xml:space="preserve"> Một thách thức lớn trong </w:t>
+        <w:t xml:space="preserve"> </w:t>
       </w:r>
       <w:r>
         <w:rPr>
           <w:rFonts w:eastAsia="Calibri"/>
           <w:szCs w:val="26"/>
         </w:rPr>
-        <w:t>kỹ thuật đề xuất thông tin dựa trên ngữ nghĩa</w:t>
+        <w:t>phải</w:t>
       </w:r>
       <w:r>
         <w:rPr>
           <w:rFonts w:eastAsia="Calibri"/>
           <w:szCs w:val="26"/>
         </w:rPr>
-        <w:t xml:space="preserve"> là việc định nghĩa, biểu diễn ngữ nghĩa của các đối tượng, </w:t>
+        <w:t xml:space="preserve"> biểu diễn ngữ nghĩa của các đối tượng, thuộc tính và quan hệ trong hệ thống đề xuất. Điều này đòi hỏi sự hiểu biết về khái niệm và cách thức biểu diễn ngữ nghĩa để có thể áp dụng vào quá trình đề xuất</w:t>
       </w:r>
       <w:r>
         <w:rPr>
           <w:rFonts w:eastAsia="Calibri"/>
           <w:szCs w:val="26"/>
         </w:rPr>
-        <w:lastRenderedPageBreak/>
-        <w:t>thuộc tính và quan hệ trong hệ thống đề xuất. Điều này đòi hỏi sự hiểu biết về khái niệm và cách thức biểu diễn ngữ nghĩa để có thể áp dụng vào quá trình đề xuất</w:t>
+        <w:t>, từ đây có thể đánh giá được mức độ hiệu quả của một hệ thống đề xuất là như nào.</w:t>
       </w:r>
     </w:p>
     <w:p>
@@ -2004,13 +1884,38 @@
           <w:iCs/>
           <w:u w:val="single"/>
         </w:rPr>
+        <w:lastRenderedPageBreak/>
         <w:t>Đề xuất thông tin</w:t>
       </w:r>
       <w:r>
         <w:t>:</w:t>
       </w:r>
       <w:r>
-        <w:t xml:space="preserve"> Dựa trên việc phân tích ngữ nghĩa và tri thức, hệ thống đề xuất thông tin phù hợp cho người dùng. Điều này có thể bao gồm đề xuất câu trả lời, đề xuất sản phẩm hoặc dịch vụ, hoặc đề xuất các tài liệu hay nguồn thông tin liên quan.</w:t>
+        <w:t xml:space="preserve"> Dựa trên việc phân tích ngữ nghĩa và tri thức, </w:t>
+      </w:r>
+      <w:r>
+        <w:t xml:space="preserve">và các </w:t>
+      </w:r>
+      <w:r>
+        <w:t>điều kiện</w:t>
+      </w:r>
+      <w:r>
+        <w:t xml:space="preserve"> kể trên thì </w:t>
+      </w:r>
+      <w:r>
+        <w:t>hệ thống</w:t>
+      </w:r>
+      <w:r>
+        <w:t xml:space="preserve"> sẽ </w:t>
+      </w:r>
+      <w:r>
+        <w:t xml:space="preserve">đề xuất thông tin phù hợp cho người dùng. Điều này có thể </w:t>
+      </w:r>
+      <w:r>
+        <w:t>là</w:t>
+      </w:r>
+      <w:r>
+        <w:t xml:space="preserve"> đề xuất câu trả lời, đề xuất sản phẩm hoặc dịch vụ, hoặc đề xuất các tài liệu hay nguồn thông tin liên quan.</w:t>
       </w:r>
     </w:p>
     <w:p>
@@ -2028,6 +1933,2030 @@
           <w:color w:val="FF0000"/>
         </w:rPr>
         <w:t>Slide 11</w:t>
+      </w:r>
+    </w:p>
+    <w:p>
+      <w:pPr>
+        <w:jc w:val="both"/>
+      </w:pPr>
+      <w:r>
+        <w:t>Bản chất Semantic-based Recommendation System hoạt động dựa trên việc khai thác thông tin ngữ nghĩa của dữ liệu để tạo ra các gợi ý sản phẩm phù hợp với người dùng. Mô hình học máy được sử dụng để xác định sự tương đồng giữa các sản phẩm dựa trên các thuộc tính ngữ nghĩa, ví dụ như đặc tính chung, tên gọi, hoặc miêu tả.</w:t>
+      </w:r>
+    </w:p>
+    <w:p>
+      <w:pPr>
+        <w:jc w:val="both"/>
+      </w:pPr>
+      <w:r>
+        <w:t>Để thực hiện điều này, các hệ thống sử dụng kỹ thuật đề xuất dựa trên ngữ nghĩa (</w:t>
+      </w:r>
+      <w:r>
+        <w:rPr>
+          <w:i/>
+          <w:iCs/>
+        </w:rPr>
+        <w:t>semantics-based recommendation system</w:t>
+      </w:r>
+      <w:r>
+        <w:t xml:space="preserve">) thường sử dụng các </w:t>
+      </w:r>
+      <w:r>
+        <w:rPr>
+          <w:b/>
+          <w:bCs/>
+        </w:rPr>
+        <w:t>kỹ thuật xử lý ngôn ngữ tự nhiên (NLP)</w:t>
+      </w:r>
+      <w:r>
+        <w:t xml:space="preserve"> để hiểu văn bản và dữ liệu ngữ nghĩa khác. Cụ thể ta có thể kể đến và phân tích bản chất về kỹ thuật xử lý ngôn ngữ tự nhiên phổ biến nhất đang được ứng dụng trong kỹ thuật đề xuất dựa trên ngữ nghĩa – kỹ thuật </w:t>
+      </w:r>
+      <w:r>
+        <w:rPr>
+          <w:i/>
+          <w:iCs/>
+        </w:rPr>
+        <w:t>Rút trích thông tin</w:t>
+      </w:r>
+      <w:r>
+        <w:t xml:space="preserve"> thông qua một ví dụ điển hình như sau:</w:t>
+      </w:r>
+      <w:r>
+        <w:rPr>
+          <w:rStyle w:val="FootnoteReference"/>
+        </w:rPr>
+        <w:footnoteReference w:id="2"/>
+      </w:r>
+    </w:p>
+    <w:p>
+      <w:pPr>
+        <w:jc w:val="both"/>
+      </w:pPr>
+      <w:r>
+        <w:t xml:space="preserve">Ta có đoạn văn cần phân tích: </w:t>
+      </w:r>
+    </w:p>
+    <w:p>
+      <w:pPr>
+        <w:jc w:val="both"/>
+      </w:pPr>
+      <w:r>
+        <w:t>“</w:t>
+      </w:r>
+      <w:r>
+        <w:rPr>
+          <w:i/>
+          <w:iCs/>
+        </w:rPr>
+        <w:t>London is the capital and most populous city of England and the United Kingdom. Standing on the River Thames in the south east of the island of Great Britain, London has been a major settlement for two millennia. It was founded by the Romans, who named it Londinium</w:t>
+      </w:r>
+      <w:r>
+        <w:t>.”</w:t>
+      </w:r>
+    </w:p>
+    <w:p>
+      <w:pPr>
+        <w:jc w:val="both"/>
+      </w:pPr>
+      <w:r>
+        <w:t>Tạm dịch (theo kiểu thông thường – sử dụng trí tuệ con người): “</w:t>
+      </w:r>
+      <w:r>
+        <w:rPr>
+          <w:i/>
+          <w:iCs/>
+        </w:rPr>
+        <w:t>London là thủ đô và là thành phố đông dân nhất của England và United Kingdom. Đứng trên dòng sông Thamse ở phía đông của đảo Great Britain, London là một khu định cư lớn trong hai thiên niên kỷ. Nó được thành lập bởi người La Mã, những người đã đặt tên cho nó là Londinium</w:t>
+      </w:r>
+      <w:r>
+        <w:t>.”</w:t>
+      </w:r>
+    </w:p>
+    <w:p>
+      <w:pPr>
+        <w:jc w:val="both"/>
+        <w:rPr>
+          <w:b/>
+          <w:bCs/>
+          <w:color w:val="FF0000"/>
+        </w:rPr>
+      </w:pPr>
+      <w:r>
+        <w:rPr>
+          <w:b/>
+          <w:bCs/>
+          <w:color w:val="FF0000"/>
+        </w:rPr>
+        <w:lastRenderedPageBreak/>
+        <w:t>Slide 12</w:t>
+      </w:r>
+    </w:p>
+    <w:p>
+      <w:pPr>
+        <w:pStyle w:val="ListParagraph"/>
+        <w:numPr>
+          <w:ilvl w:val="0"/>
+          <w:numId w:val="4"/>
+        </w:numPr>
+        <w:jc w:val="both"/>
+      </w:pPr>
+      <w:r>
+        <w:rPr>
+          <w:i/>
+          <w:iCs/>
+        </w:rPr>
+        <w:t>Bước 1</w:t>
+      </w:r>
+      <w:r>
+        <w:t xml:space="preserve">: Phân đoạn câu văn - </w:t>
+      </w:r>
+      <w:r>
+        <w:rPr>
+          <w:i/>
+          <w:iCs/>
+        </w:rPr>
+        <w:t>Sentence Segmentation</w:t>
+      </w:r>
+    </w:p>
+    <w:p>
+      <w:pPr>
+        <w:jc w:val="both"/>
+      </w:pPr>
+      <w:r>
+        <w:t>Ta phân tách đoạn văn ban đầu thành các câu văn riêng biệt, như sau:</w:t>
+      </w:r>
+    </w:p>
+    <w:p>
+      <w:pPr>
+        <w:ind w:left="567"/>
+        <w:rPr>
+          <w:i/>
+          <w:iCs/>
+        </w:rPr>
+      </w:pPr>
+      <w:r>
+        <w:t xml:space="preserve">1/ </w:t>
+      </w:r>
+      <w:r>
+        <w:rPr>
+          <w:i/>
+          <w:iCs/>
+        </w:rPr>
+        <w:t>“London is the capital and most populous city of England and the United Kingdom”</w:t>
+      </w:r>
+    </w:p>
+    <w:p>
+      <w:pPr>
+        <w:ind w:left="567"/>
+        <w:rPr>
+          <w:i/>
+          <w:iCs/>
+        </w:rPr>
+      </w:pPr>
+      <w:r>
+        <w:t>2/</w:t>
+      </w:r>
+      <w:r>
+        <w:rPr>
+          <w:i/>
+          <w:iCs/>
+        </w:rPr>
+        <w:t xml:space="preserve"> </w:t>
+      </w:r>
+      <w:r>
+        <w:rPr>
+          <w:i/>
+          <w:iCs/>
+        </w:rPr>
+        <w:t>“Standing on the River Thames in the south east of the island of Great Britain, London has been a major settlement for two millennia.”</w:t>
+      </w:r>
+    </w:p>
+    <w:p>
+      <w:pPr>
+        <w:ind w:left="567"/>
+      </w:pPr>
+      <w:r>
+        <w:t xml:space="preserve">3/ </w:t>
+      </w:r>
+      <w:r>
+        <w:rPr>
+          <w:i/>
+          <w:iCs/>
+        </w:rPr>
+        <w:t>“It was founded by the Romans, who named it Londinium.”</w:t>
+      </w:r>
+    </w:p>
+    <w:p>
+      <w:r>
+        <w:t>Sau khi phân tách, c</w:t>
+      </w:r>
+      <w:r>
+        <w:t>húng ta có thể cho r</w:t>
+      </w:r>
+      <w:r>
+        <w:t>ằ</w:t>
+      </w:r>
+      <w:r>
+        <w:t>ng, mỗi câu trong tiếng Anh mang một ý nghĩa đặc biệt</w:t>
+      </w:r>
+      <w:r>
+        <w:t xml:space="preserve"> và riêng lẻ</w:t>
+      </w:r>
+      <w:r>
+        <w:t xml:space="preserve">. Và sẽ dễ dàng hơn </w:t>
+      </w:r>
+      <w:r>
+        <w:t xml:space="preserve">khi </w:t>
+      </w:r>
+      <w:r>
+        <w:t xml:space="preserve">có thể hiểu </w:t>
+      </w:r>
+      <w:r>
+        <w:t xml:space="preserve">nghĩa của </w:t>
+      </w:r>
+      <w:r>
+        <w:t xml:space="preserve">một câu đơn hơn là </w:t>
+      </w:r>
+      <w:r>
+        <w:t xml:space="preserve">phải bắt buộc </w:t>
+      </w:r>
+      <w:r>
+        <w:t>hiểu liền một lúc cả một đoạn văn.</w:t>
+      </w:r>
+    </w:p>
+    <w:p>
+      <w:pPr>
+        <w:rPr>
+          <w:b/>
+          <w:bCs/>
+          <w:color w:val="FF0000"/>
+        </w:rPr>
+      </w:pPr>
+      <w:r>
+        <w:rPr>
+          <w:b/>
+          <w:bCs/>
+          <w:color w:val="FF0000"/>
+        </w:rPr>
+        <w:t>Slide 13</w:t>
+      </w:r>
+    </w:p>
+    <w:p>
+      <w:pPr>
+        <w:pStyle w:val="ListParagraph"/>
+        <w:numPr>
+          <w:ilvl w:val="0"/>
+          <w:numId w:val="4"/>
+        </w:numPr>
+      </w:pPr>
+      <w:r>
+        <w:rPr>
+          <w:i/>
+          <w:iCs/>
+        </w:rPr>
+        <w:t>Bước 2</w:t>
+      </w:r>
+      <w:r>
+        <w:t xml:space="preserve">: Mã hóa các từ - </w:t>
+      </w:r>
+      <w:r>
+        <w:rPr>
+          <w:i/>
+          <w:iCs/>
+        </w:rPr>
+        <w:t>Word Tokenization</w:t>
+      </w:r>
+    </w:p>
+    <w:p>
+      <w:r>
+        <w:t>T</w:t>
+      </w:r>
+      <w:r>
+        <w:t>a đã chia tài liệu thành các câu văn riêng lẻ, và do đó, cần phải xử lý từng câu văn một. Hãy bắt đầu với câu đầu tiên trong tài liệu:</w:t>
+      </w:r>
+    </w:p>
+    <w:p>
+      <w:r>
+        <w:t>“</w:t>
+      </w:r>
+      <w:r>
+        <w:rPr>
+          <w:i/>
+          <w:iCs/>
+        </w:rPr>
+        <w:t>London is the capital and most populous city of England and the United Kingdom.</w:t>
+      </w:r>
+      <w:r>
+        <w:t>”</w:t>
+      </w:r>
+    </w:p>
+    <w:p>
+      <w:r>
+        <w:t>Bước tiếp theo đó là chia câu văn này thành các từ riêng lẻ</w:t>
+      </w:r>
+      <w:r>
+        <w:t>, thành các thành phần nhỏ hơn</w:t>
+      </w:r>
+      <w:r>
+        <w:t xml:space="preserve"> được gọi là các </w:t>
+      </w:r>
+      <w:r>
+        <w:t>từ (</w:t>
+      </w:r>
+      <w:r>
+        <w:t>words</w:t>
+      </w:r>
+      <w:r>
+        <w:t>)</w:t>
+      </w:r>
+      <w:r>
+        <w:t xml:space="preserve"> hoặc các tokens. Điều này được gọi là các tokenization. Và đây là các kết quả:</w:t>
+      </w:r>
+    </w:p>
+    <w:p>
+      <w:pPr>
+        <w:rPr>
+          <w:i/>
+          <w:iCs/>
+        </w:rPr>
+      </w:pPr>
+      <w:r>
+        <w:rPr>
+          <w:i/>
+          <w:iCs/>
+        </w:rPr>
+        <w:t>“London”, “is”, “ the”, “capital”, “and”, “most”, “populous”, “city”, “of”, “England”, “and”, “the”, “United”, “Kingdom”, “.”</w:t>
+      </w:r>
+    </w:p>
+    <w:p>
+      <w:r>
+        <w:lastRenderedPageBreak/>
+        <w:t xml:space="preserve">Tokenization rất dễ </w:t>
+      </w:r>
+      <w:r>
+        <w:t xml:space="preserve">được xác định, đặc biệt là với ngôn ngữ </w:t>
+      </w:r>
+      <w:r>
+        <w:t>Anh: ta sẽ tách các từ bất cứ khi nào có khoảng cách giữa chúng. Và chúng ta sẽ coi dấu chấm câu là các Token riêng biệt vì dấu chấm câu cũng có mang ý nghĩa</w:t>
+      </w:r>
+      <w:r>
+        <w:t xml:space="preserve"> riêng của chúng</w:t>
+      </w:r>
+      <w:r>
+        <w:t>.</w:t>
+      </w:r>
+    </w:p>
+    <w:p>
+      <w:pPr>
+        <w:rPr>
+          <w:b/>
+          <w:bCs/>
+          <w:color w:val="FF0000"/>
+        </w:rPr>
+      </w:pPr>
+      <w:r>
+        <w:rPr>
+          <w:b/>
+          <w:bCs/>
+          <w:color w:val="FF0000"/>
+        </w:rPr>
+        <w:t>Slide 14</w:t>
+      </w:r>
+    </w:p>
+    <w:p>
+      <w:pPr>
+        <w:pStyle w:val="ListParagraph"/>
+        <w:numPr>
+          <w:ilvl w:val="0"/>
+          <w:numId w:val="4"/>
+        </w:numPr>
+      </w:pPr>
+      <w:r>
+        <w:rPr>
+          <w:i/>
+          <w:iCs/>
+        </w:rPr>
+        <w:t>Bước 3</w:t>
+      </w:r>
+      <w:r>
+        <w:t xml:space="preserve">: </w:t>
+      </w:r>
+      <w:r>
+        <w:t xml:space="preserve">Dự đoán các </w:t>
+      </w:r>
+      <w:r>
+        <w:t xml:space="preserve">thành </w:t>
+      </w:r>
+      <w:r>
+        <w:t>phần cho mỗi token</w:t>
+      </w:r>
+      <w:r>
+        <w:t xml:space="preserve"> - </w:t>
+      </w:r>
+      <w:r>
+        <w:rPr>
+          <w:i/>
+          <w:iCs/>
+        </w:rPr>
+        <w:t>Predicting Parts of Speech for Each Token</w:t>
+      </w:r>
+    </w:p>
+    <w:p>
+      <w:r>
+        <w:t>Tiếp đến ta sẽ xem xét từng token (tức là từng từ của một câu văn) và cố gắng dự đoán loại từ của token này. Có thể nó là danh từ, động từ, hoặc tính từ,... Biết được vai trò của từng từ/token trong câu, việc đó sẽ giúp ta có thể bắt đầu tìm ra được câu văn đang nói về cái gì.</w:t>
+      </w:r>
+    </w:p>
+    <w:p>
+      <w:r>
+        <w:t>Ngoài ra, ta có thể làm điều này bằng cách cung cấp từng từ (và một số từ xung quanh nó, để cung cấp ngữ cảnh nhằm dễ hình dung vấn đề) vào một mô hình phân loại một phần của toàn đoạn văn để thực hiện dự đoán từ loại của từ được truyền vào (việc dự đoán một từ thuộc dạng từ nào được gọi là dự đoán một phần của cả đoạn).</w:t>
+      </w:r>
+      <w:r>
+        <w:t xml:space="preserve"> Sau khi xử lý được toàn bộ câu, chúng ta có thể có kết quả như thế này:</w:t>
+      </w:r>
+    </w:p>
+    <w:p>
+      <w:r>
+        <w:t>“</w:t>
+      </w:r>
+      <w:r>
+        <w:rPr>
+          <w:i/>
+          <w:iCs/>
+        </w:rPr>
+        <w:t>London</w:t>
+      </w:r>
+      <w:r>
+        <w:t>”: danh từ riêng/tên riêng</w:t>
+      </w:r>
+    </w:p>
+    <w:p>
+      <w:r>
+        <w:t>“</w:t>
+      </w:r>
+      <w:r>
+        <w:rPr>
+          <w:i/>
+          <w:iCs/>
+        </w:rPr>
+        <w:t>is</w:t>
+      </w:r>
+      <w:r>
+        <w:t>”: động từ</w:t>
+      </w:r>
+    </w:p>
+    <w:p>
+      <w:r>
+        <w:t>“</w:t>
+      </w:r>
+      <w:r>
+        <w:rPr>
+          <w:i/>
+          <w:iCs/>
+        </w:rPr>
+        <w:t>the</w:t>
+      </w:r>
+      <w:r>
+        <w:t>”: mạo từ</w:t>
+      </w:r>
+    </w:p>
+    <w:p>
+      <w:r>
+        <w:t>“</w:t>
+      </w:r>
+      <w:r>
+        <w:rPr>
+          <w:i/>
+          <w:iCs/>
+        </w:rPr>
+        <w:t>capital</w:t>
+      </w:r>
+      <w:r>
+        <w:t>”: danh từ</w:t>
+      </w:r>
+    </w:p>
+    <w:p>
+      <w:r>
+        <w:t>“</w:t>
+      </w:r>
+      <w:r>
+        <w:rPr>
+          <w:i/>
+          <w:iCs/>
+        </w:rPr>
+        <w:t>and</w:t>
+      </w:r>
+      <w:r>
+        <w:t>”: mạo từ</w:t>
+      </w:r>
+    </w:p>
+    <w:p>
+      <w:r>
+        <w:t>“</w:t>
+      </w:r>
+      <w:r>
+        <w:rPr>
+          <w:i/>
+          <w:iCs/>
+        </w:rPr>
+        <w:t>most</w:t>
+      </w:r>
+      <w:r>
+        <w:t>”: tính từ</w:t>
+      </w:r>
+    </w:p>
+    <w:p>
+      <w:r>
+        <w:t>“</w:t>
+      </w:r>
+      <w:r>
+        <w:rPr>
+          <w:i/>
+          <w:iCs/>
+        </w:rPr>
+        <w:t>populous</w:t>
+      </w:r>
+      <w:r>
+        <w:t>”: tính từ</w:t>
+      </w:r>
+    </w:p>
+    <w:p>
+      <w:r>
+        <w:t>“</w:t>
+      </w:r>
+      <w:r>
+        <w:rPr>
+          <w:i/>
+          <w:iCs/>
+        </w:rPr>
+        <w:t>city</w:t>
+      </w:r>
+      <w:r>
+        <w:t>”: danh từ</w:t>
+      </w:r>
+    </w:p>
+    <w:p>
+      <w:r>
+        <w:t>“</w:t>
+      </w:r>
+      <w:r>
+        <w:rPr>
+          <w:i/>
+          <w:iCs/>
+        </w:rPr>
+        <w:t>of</w:t>
+      </w:r>
+      <w:r>
+        <w:t>”: mạo từ</w:t>
+      </w:r>
+    </w:p>
+    <w:p>
+      <w:r>
+        <w:lastRenderedPageBreak/>
+        <w:t>“</w:t>
+      </w:r>
+      <w:r>
+        <w:rPr>
+          <w:i/>
+          <w:iCs/>
+        </w:rPr>
+        <w:t>England</w:t>
+      </w:r>
+      <w:r>
+        <w:t>”: danh từ riêng/tên riêng</w:t>
+      </w:r>
+    </w:p>
+    <w:p>
+      <w:r>
+        <w:t>“</w:t>
+      </w:r>
+      <w:r>
+        <w:rPr>
+          <w:i/>
+          <w:iCs/>
+        </w:rPr>
+        <w:t>and</w:t>
+      </w:r>
+      <w:r>
+        <w:t>”: mạo từ</w:t>
+      </w:r>
+    </w:p>
+    <w:p>
+      <w:r>
+        <w:t>“</w:t>
+      </w:r>
+      <w:r>
+        <w:rPr>
+          <w:i/>
+          <w:iCs/>
+        </w:rPr>
+        <w:t>the</w:t>
+      </w:r>
+      <w:r>
+        <w:t>”: mạo từ</w:t>
+      </w:r>
+    </w:p>
+    <w:p>
+      <w:r>
+        <w:t>“</w:t>
+      </w:r>
+      <w:r>
+        <w:rPr>
+          <w:i/>
+          <w:iCs/>
+        </w:rPr>
+        <w:t>United</w:t>
+      </w:r>
+      <w:r>
+        <w:t>”: danh từ riêng/tên riêng</w:t>
+      </w:r>
+    </w:p>
+    <w:p>
+      <w:r>
+        <w:t>“</w:t>
+      </w:r>
+      <w:r>
+        <w:rPr>
+          <w:i/>
+          <w:iCs/>
+        </w:rPr>
+        <w:t>Kingdom</w:t>
+      </w:r>
+      <w:r>
+        <w:t>”: danh từ riêng/tên riêng</w:t>
+      </w:r>
+    </w:p>
+    <w:p>
+      <w:r>
+        <w:t>“.”: dấu câu</w:t>
+      </w:r>
+    </w:p>
+    <w:p>
+      <w:pPr>
+        <w:jc w:val="center"/>
+      </w:pPr>
+      <w:r>
+        <w:rPr>
+          <w:noProof/>
+        </w:rPr>
+        <w:drawing>
+          <wp:inline distT="0" distB="0" distL="0" distR="0" wp14:anchorId="13209DF8" wp14:editId="6558F34E">
+            <wp:extent cx="5943600" cy="902335"/>
+            <wp:effectExtent l="0" t="0" r="0" b="0"/>
+            <wp:docPr id="1187519866" name="Picture 1" descr="A close-up of a logo&#10;&#10;Description automatically generated with low confidence"/>
+            <wp:cNvGraphicFramePr>
+              <a:graphicFrameLocks xmlns:a="http://schemas.openxmlformats.org/drawingml/2006/main" noChangeAspect="1"/>
+            </wp:cNvGraphicFramePr>
+            <a:graphic xmlns:a="http://schemas.openxmlformats.org/drawingml/2006/main">
+              <a:graphicData uri="http://schemas.openxmlformats.org/drawingml/2006/picture">
+                <pic:pic xmlns:pic="http://schemas.openxmlformats.org/drawingml/2006/picture">
+                  <pic:nvPicPr>
+                    <pic:cNvPr id="1187519866" name="Picture 1" descr="A close-up of a logo&#10;&#10;Description automatically generated with low confidence"/>
+                    <pic:cNvPicPr/>
+                  </pic:nvPicPr>
+                  <pic:blipFill>
+                    <a:blip r:embed="rId11"/>
+                    <a:stretch>
+                      <a:fillRect/>
+                    </a:stretch>
+                  </pic:blipFill>
+                  <pic:spPr>
+                    <a:xfrm>
+                      <a:off x="0" y="0"/>
+                      <a:ext cx="5943600" cy="902335"/>
+                    </a:xfrm>
+                    <a:prstGeom prst="rect">
+                      <a:avLst/>
+                    </a:prstGeom>
+                  </pic:spPr>
+                </pic:pic>
+              </a:graphicData>
+            </a:graphic>
+          </wp:inline>
+        </w:drawing>
+      </w:r>
+    </w:p>
+    <w:p>
+      <w:pPr>
+        <w:pStyle w:val="Caption"/>
+      </w:pPr>
+      <w:r>
+        <w:t>Phân tách và xác định loại từ cho câu văn cần phân tích</w:t>
+      </w:r>
+    </w:p>
+    <w:p>
+      <w:r>
+        <w:t>Mô hình “</w:t>
+      </w:r>
+      <w:r>
+        <w:rPr>
+          <w:i/>
+          <w:iCs/>
+        </w:rPr>
+        <w:t>part of speech for each token</w:t>
+      </w:r>
+      <w:r>
+        <w:rPr>
+          <w:i/>
+          <w:iCs/>
+        </w:rPr>
+        <w:t>”</w:t>
+      </w:r>
+      <w:r>
+        <w:t xml:space="preserve"> ban đầu được đào tạo bằng cách cung cấp cho nó hàng triệu câu có sẵn trong từ điển với mỗi từ đã được gắn thẻ và nó có thể tái tạo lại các hành vi đó.</w:t>
+      </w:r>
+    </w:p>
+    <w:p>
+      <w:r>
+        <w:t>Tuy nhiên, vì mô hình này hoàn toàn dựa trên số liệu thống kê nên nó không thực sự hiểu những từ này có nghĩa giống như cách con người hình dung bằng bộ não của mình. Nó chỉ biết làm thế nào để đoán một phần (tức một từ) của đoạn văn cần phân tích dựa trên các câu và các từ tương tự mà nó đã được cung cấp/đã được biết trước đó.</w:t>
+      </w:r>
+    </w:p>
+    <w:p>
+      <w:pPr>
+        <w:ind w:firstLine="0"/>
+        <w:jc w:val="center"/>
+      </w:pPr>
+      <w:r>
+        <w:rPr>
+          <w:noProof/>
+        </w:rPr>
+        <w:drawing>
+          <wp:inline distT="0" distB="0" distL="0" distR="0" wp14:anchorId="207AEABA" wp14:editId="268BB0EC">
+            <wp:extent cx="5943600" cy="1775460"/>
+            <wp:effectExtent l="0" t="0" r="0" b="0"/>
+            <wp:docPr id="407904423" name="Picture 1" descr="A picture containing text, font, screenshot, rectangle&#10;&#10;Description automatically generated"/>
+            <wp:cNvGraphicFramePr>
+              <a:graphicFrameLocks xmlns:a="http://schemas.openxmlformats.org/drawingml/2006/main" noChangeAspect="1"/>
+            </wp:cNvGraphicFramePr>
+            <a:graphic xmlns:a="http://schemas.openxmlformats.org/drawingml/2006/main">
+              <a:graphicData uri="http://schemas.openxmlformats.org/drawingml/2006/picture">
+                <pic:pic xmlns:pic="http://schemas.openxmlformats.org/drawingml/2006/picture">
+                  <pic:nvPicPr>
+                    <pic:cNvPr id="407904423" name="Picture 1" descr="A picture containing text, font, screenshot, rectangle&#10;&#10;Description automatically generated"/>
+                    <pic:cNvPicPr/>
+                  </pic:nvPicPr>
+                  <pic:blipFill>
+                    <a:blip r:embed="rId12"/>
+                    <a:stretch>
+                      <a:fillRect/>
+                    </a:stretch>
+                  </pic:blipFill>
+                  <pic:spPr>
+                    <a:xfrm>
+                      <a:off x="0" y="0"/>
+                      <a:ext cx="5943600" cy="1775460"/>
+                    </a:xfrm>
+                    <a:prstGeom prst="rect">
+                      <a:avLst/>
+                    </a:prstGeom>
+                  </pic:spPr>
+                </pic:pic>
+              </a:graphicData>
+            </a:graphic>
+          </wp:inline>
+        </w:drawing>
+      </w:r>
+    </w:p>
+    <w:p>
+      <w:pPr>
+        <w:pStyle w:val="Caption"/>
+      </w:pPr>
+      <w:r>
+        <w:lastRenderedPageBreak/>
+        <w:t>Phân tích từ “London” trong câu</w:t>
+      </w:r>
+    </w:p>
+    <w:p>
+      <w:r>
+        <w:t>Như hình 3 ở trên, từ ngữ “</w:t>
+      </w:r>
+      <w:r>
+        <w:rPr>
+          <w:i/>
+          <w:iCs/>
+        </w:rPr>
+        <w:t>London</w:t>
+      </w:r>
+      <w:r>
+        <w:t>” được phân tách từ câu văn ban đầu, qua các bước xác định và tiên đoán xử lý, từ này được xác định là một “proper noun” – tức danh từ địa phương/tên riêng, cụ thể hơn thì đây là tên của một địa điểm, một thành phố có thực trên thế giới.</w:t>
+      </w:r>
+    </w:p>
+    <w:p>
+      <w:r>
+        <w:t xml:space="preserve">Với thông tin </w:t>
+      </w:r>
+      <w:r>
+        <w:t>đã được xác định ở trên</w:t>
+      </w:r>
+      <w:r>
+        <w:t xml:space="preserve">, chúng ta </w:t>
+      </w:r>
+      <w:r>
+        <w:t>bước đầu</w:t>
+      </w:r>
+      <w:r>
+        <w:t xml:space="preserve"> lượm nhặt một số ý nghĩa rất cơ bản</w:t>
+      </w:r>
+      <w:r>
+        <w:t xml:space="preserve">, </w:t>
+      </w:r>
+      <w:r>
+        <w:t>rằng các danh từ trong câu bao gồm "</w:t>
+      </w:r>
+      <w:r>
+        <w:rPr>
+          <w:i/>
+          <w:iCs/>
+        </w:rPr>
+        <w:t>London</w:t>
+      </w:r>
+      <w:r>
+        <w:t>" và "</w:t>
+      </w:r>
+      <w:r>
+        <w:rPr>
+          <w:i/>
+          <w:iCs/>
+        </w:rPr>
+        <w:t>capital</w:t>
+      </w:r>
+      <w:r>
+        <w:t>", vì vậy có lẽ câu này có lẽ đang nói về London</w:t>
+      </w:r>
+      <w:r>
+        <w:t xml:space="preserve"> – một thủ đô của một đất nước nào đó.</w:t>
+      </w:r>
+    </w:p>
+    <w:p>
+      <w:pPr>
+        <w:rPr>
+          <w:b/>
+          <w:bCs/>
+          <w:color w:val="FF0000"/>
+        </w:rPr>
+      </w:pPr>
+      <w:r>
+        <w:rPr>
+          <w:b/>
+          <w:bCs/>
+          <w:color w:val="FF0000"/>
+        </w:rPr>
+        <w:t>Slide 15</w:t>
+      </w:r>
+    </w:p>
+    <w:p>
+      <w:pPr>
+        <w:pStyle w:val="ListParagraph"/>
+        <w:numPr>
+          <w:ilvl w:val="0"/>
+          <w:numId w:val="4"/>
+        </w:numPr>
+      </w:pPr>
+      <w:r>
+        <w:rPr>
+          <w:i/>
+          <w:iCs/>
+        </w:rPr>
+        <w:t>Bước 4</w:t>
+      </w:r>
+      <w:r>
+        <w:t xml:space="preserve">: Bổ ngữ cho văn bản - </w:t>
+      </w:r>
+      <w:r>
+        <w:rPr>
+          <w:i/>
+          <w:iCs/>
+        </w:rPr>
+        <w:t>Text Lemmatization</w:t>
+      </w:r>
+    </w:p>
+    <w:p>
+      <w:r>
+        <w:t>Việc bổ ngữ (Lemmatization) tức là đưa các từ về định dạng</w:t>
+      </w:r>
+      <w:r>
+        <w:t xml:space="preserve"> gốc ban đầu</w:t>
+      </w:r>
+      <w:r>
+        <w:t xml:space="preserve">, và có thể có một số quy tắc để xử lý các từ mà </w:t>
+      </w:r>
+      <w:r>
+        <w:t>ta</w:t>
+      </w:r>
+      <w:r>
+        <w:t xml:space="preserve"> </w:t>
+      </w:r>
+      <w:r>
+        <w:t>hiếm khi</w:t>
+      </w:r>
+      <w:r>
+        <w:t xml:space="preserve"> được nhìn thấy trước đây.</w:t>
+      </w:r>
+      <w:r>
+        <w:t xml:space="preserve"> Ta có ví dụ: </w:t>
+      </w:r>
+    </w:p>
+    <w:p>
+      <w:pPr>
+        <w:ind w:firstLine="0"/>
+        <w:jc w:val="center"/>
+      </w:pPr>
+      <w:r>
+        <w:t>“I had two dogs”</w:t>
+      </w:r>
+    </w:p>
+    <w:p>
+      <w:pPr>
+        <w:ind w:firstLine="851"/>
+      </w:pPr>
+      <w:r>
+        <w:t>Sau khi thực hiện bổ ngữ (Lemmatization), ta có câu văn gốc như sau:</w:t>
+      </w:r>
+    </w:p>
+    <w:p>
+      <w:pPr>
+        <w:ind w:firstLine="0"/>
+        <w:jc w:val="center"/>
+      </w:pPr>
+      <w:r>
+        <w:t>“I [have] two [dog]”</w:t>
+      </w:r>
+    </w:p>
+    <w:p>
+      <w:pPr>
+        <w:ind w:firstLine="851"/>
+      </w:pPr>
+      <w:r>
+        <w:t xml:space="preserve">Trong phân tích xử lý ngôn ngữ tự nhiên, việc bổ ngữ này </w:t>
+      </w:r>
+      <w:r>
+        <w:t xml:space="preserve">rất hữu ích </w:t>
+      </w:r>
+      <w:r>
+        <w:t>vì giúp hệ thống</w:t>
+      </w:r>
+      <w:r>
+        <w:t xml:space="preserve"> biết </w:t>
+      </w:r>
+      <w:r>
+        <w:t xml:space="preserve">được </w:t>
+      </w:r>
+      <w:r>
+        <w:t xml:space="preserve">dạng cơ bản của mỗi từ để </w:t>
+      </w:r>
+      <w:r>
+        <w:t>chốt rằng</w:t>
+      </w:r>
+      <w:r>
+        <w:t xml:space="preserve"> cả hai câu </w:t>
+      </w:r>
+      <w:r>
+        <w:t>“</w:t>
+      </w:r>
+      <w:r>
+        <w:rPr>
+          <w:i/>
+          <w:iCs/>
+        </w:rPr>
+        <w:t>I had two dogs</w:t>
+      </w:r>
+      <w:r>
+        <w:t>” và “</w:t>
+      </w:r>
+      <w:r>
+        <w:rPr>
+          <w:i/>
+          <w:iCs/>
+        </w:rPr>
+        <w:t>I have two dog</w:t>
+      </w:r>
+      <w:r>
+        <w:t xml:space="preserve">” </w:t>
+      </w:r>
+      <w:r>
+        <w:t>đều nói về cùng một khái niệm</w:t>
+      </w:r>
+      <w:r>
+        <w:t>, cùng một vấn đề.</w:t>
+      </w:r>
+    </w:p>
+    <w:p>
+      <w:pPr>
+        <w:ind w:firstLine="851"/>
+      </w:pPr>
+      <w:r>
+        <w:t xml:space="preserve">Đây là những gì mà câu </w:t>
+      </w:r>
+      <w:r>
+        <w:t>văn được phân tích</w:t>
+      </w:r>
+      <w:r>
+        <w:t xml:space="preserve"> sẽ trở thành sau khi thực hiện quá trình </w:t>
+      </w:r>
+      <w:r>
+        <w:t>bổ ngữ</w:t>
+      </w:r>
+      <w:r>
+        <w:t>:</w:t>
+      </w:r>
+    </w:p>
+    <w:p>
+      <w:pPr>
+        <w:ind w:firstLine="0"/>
+        <w:jc w:val="center"/>
+      </w:pPr>
+      <w:r>
+        <w:rPr>
+          <w:noProof/>
+        </w:rPr>
+        <w:lastRenderedPageBreak/>
+        <w:drawing>
+          <wp:inline distT="0" distB="0" distL="0" distR="0" wp14:anchorId="580F0EEC" wp14:editId="54BC4E9F">
+            <wp:extent cx="5943600" cy="1377950"/>
+            <wp:effectExtent l="0" t="0" r="0" b="0"/>
+            <wp:docPr id="594658375" name="Picture 1" descr="A picture containing text, line, font, plot&#10;&#10;Description automatically generated"/>
+            <wp:cNvGraphicFramePr>
+              <a:graphicFrameLocks xmlns:a="http://schemas.openxmlformats.org/drawingml/2006/main" noChangeAspect="1"/>
+            </wp:cNvGraphicFramePr>
+            <a:graphic xmlns:a="http://schemas.openxmlformats.org/drawingml/2006/main">
+              <a:graphicData uri="http://schemas.openxmlformats.org/drawingml/2006/picture">
+                <pic:pic xmlns:pic="http://schemas.openxmlformats.org/drawingml/2006/picture">
+                  <pic:nvPicPr>
+                    <pic:cNvPr id="594658375" name="Picture 1" descr="A picture containing text, line, font, plot&#10;&#10;Description automatically generated"/>
+                    <pic:cNvPicPr/>
+                  </pic:nvPicPr>
+                  <pic:blipFill>
+                    <a:blip r:embed="rId13"/>
+                    <a:stretch>
+                      <a:fillRect/>
+                    </a:stretch>
+                  </pic:blipFill>
+                  <pic:spPr>
+                    <a:xfrm>
+                      <a:off x="0" y="0"/>
+                      <a:ext cx="5943600" cy="1377950"/>
+                    </a:xfrm>
+                    <a:prstGeom prst="rect">
+                      <a:avLst/>
+                    </a:prstGeom>
+                  </pic:spPr>
+                </pic:pic>
+              </a:graphicData>
+            </a:graphic>
+          </wp:inline>
+        </w:drawing>
+      </w:r>
+    </w:p>
+    <w:p>
+      <w:pPr>
+        <w:pStyle w:val="Caption"/>
+      </w:pPr>
+      <w:r>
+        <w:t>Quá trình bổ ngữ Lemmatization đã đổi động từ “is” trong câu thành động từ gốc “be”</w:t>
+      </w:r>
+    </w:p>
+    <w:p>
+      <w:pPr>
+        <w:rPr>
+          <w:b/>
+          <w:bCs/>
+          <w:color w:val="FF0000"/>
+        </w:rPr>
+      </w:pPr>
+      <w:r>
+        <w:rPr>
+          <w:b/>
+          <w:bCs/>
+          <w:color w:val="FF0000"/>
+        </w:rPr>
+        <w:t>Slide 16</w:t>
+      </w:r>
+    </w:p>
+    <w:p>
+      <w:pPr>
+        <w:pStyle w:val="ListParagraph"/>
+        <w:numPr>
+          <w:ilvl w:val="0"/>
+          <w:numId w:val="4"/>
+        </w:numPr>
+      </w:pPr>
+      <w:r>
+        <w:rPr>
+          <w:i/>
+          <w:iCs/>
+        </w:rPr>
+        <w:t>Bước 5</w:t>
+      </w:r>
+      <w:r>
+        <w:t xml:space="preserve">: </w:t>
+      </w:r>
+      <w:r>
+        <w:t>Xác định các từ dừng</w:t>
+      </w:r>
+      <w:r>
+        <w:t xml:space="preserve"> - </w:t>
+      </w:r>
+      <w:r>
+        <w:rPr>
+          <w:i/>
+          <w:iCs/>
+        </w:rPr>
+        <w:t>Identifying Stop Words</w:t>
+      </w:r>
+    </w:p>
+    <w:p>
+      <w:r>
+        <w:t>Các từ dừng (stop words) là những từ không có quá nhiều ý nghĩa trong việc phân biệt ý nghĩa cho nội dung câu. Vì thế mà ta cần phải xác định các từ này nhằm tránh gây nhiễu thông tin. Cụ thể đối với ngôn ngữ Anh, thường xuyên xuất hiện các loại từ nối, mạo từ như “</w:t>
+      </w:r>
+      <w:r>
+        <w:rPr>
+          <w:i/>
+          <w:iCs/>
+        </w:rPr>
+        <w:t>and</w:t>
+      </w:r>
+      <w:r>
+        <w:t>”, “</w:t>
+      </w:r>
+      <w:r>
+        <w:rPr>
+          <w:i/>
+          <w:iCs/>
+        </w:rPr>
+        <w:t>or</w:t>
+      </w:r>
+      <w:r>
+        <w:t>”, “</w:t>
+      </w:r>
+      <w:r>
+        <w:rPr>
+          <w:i/>
+          <w:iCs/>
+        </w:rPr>
+        <w:t>the</w:t>
+      </w:r>
+      <w:r>
+        <w:t>”, “</w:t>
+      </w:r>
+      <w:r>
+        <w:rPr>
+          <w:i/>
+          <w:iCs/>
+        </w:rPr>
+        <w:t>a</w:t>
+      </w:r>
+      <w:r>
+        <w:t>”, … Đây chính là những từ dừng và chúng cần được loại bỏ khỏi thành phần phân tích</w:t>
+      </w:r>
+    </w:p>
+    <w:p>
+      <w:r>
+        <w:t xml:space="preserve">Ở đây, </w:t>
+      </w:r>
+      <w:r>
+        <w:t xml:space="preserve">nguyên </w:t>
+      </w:r>
+      <w:r>
+        <w:t xml:space="preserve">câu </w:t>
+      </w:r>
+      <w:r>
+        <w:t xml:space="preserve">văn được phân tích </w:t>
+      </w:r>
+      <w:r>
+        <w:t xml:space="preserve">trông như thế nào </w:t>
+      </w:r>
+      <w:r>
+        <w:t>khi</w:t>
+      </w:r>
+      <w:r>
+        <w:t xml:space="preserve"> các từ dừng </w:t>
+      </w:r>
+      <w:r>
+        <w:t>đã</w:t>
+      </w:r>
+      <w:r>
+        <w:t xml:space="preserve"> được </w:t>
+      </w:r>
+      <w:r>
+        <w:t>vô hiệu hóa (</w:t>
+      </w:r>
+      <w:r>
+        <w:t>chuyển sang màu xám</w:t>
+      </w:r>
+      <w:r>
+        <w:t>)</w:t>
+      </w:r>
+      <w:r>
+        <w:t>:</w:t>
+      </w:r>
+    </w:p>
+    <w:p>
+      <w:pPr>
+        <w:ind w:firstLine="0"/>
+        <w:jc w:val="center"/>
+      </w:pPr>
+      <w:r>
+        <w:rPr>
+          <w:noProof/>
+        </w:rPr>
+        <w:drawing>
+          <wp:inline distT="0" distB="0" distL="0" distR="0" wp14:anchorId="57211043" wp14:editId="2A79C6C3">
+            <wp:extent cx="5943600" cy="1244600"/>
+            <wp:effectExtent l="0" t="0" r="0" b="0"/>
+            <wp:docPr id="497377741" name="Picture 1" descr="A picture containing text, line, font, screenshot&#10;&#10;Description automatically generated"/>
+            <wp:cNvGraphicFramePr>
+              <a:graphicFrameLocks xmlns:a="http://schemas.openxmlformats.org/drawingml/2006/main" noChangeAspect="1"/>
+            </wp:cNvGraphicFramePr>
+            <a:graphic xmlns:a="http://schemas.openxmlformats.org/drawingml/2006/main">
+              <a:graphicData uri="http://schemas.openxmlformats.org/drawingml/2006/picture">
+                <pic:pic xmlns:pic="http://schemas.openxmlformats.org/drawingml/2006/picture">
+                  <pic:nvPicPr>
+                    <pic:cNvPr id="497377741" name="Picture 1" descr="A picture containing text, line, font, screenshot&#10;&#10;Description automatically generated"/>
+                    <pic:cNvPicPr/>
+                  </pic:nvPicPr>
+                  <pic:blipFill>
+                    <a:blip r:embed="rId14"/>
+                    <a:stretch>
+                      <a:fillRect/>
+                    </a:stretch>
+                  </pic:blipFill>
+                  <pic:spPr>
+                    <a:xfrm>
+                      <a:off x="0" y="0"/>
+                      <a:ext cx="5943600" cy="1244600"/>
+                    </a:xfrm>
+                    <a:prstGeom prst="rect">
+                      <a:avLst/>
+                    </a:prstGeom>
+                  </pic:spPr>
+                </pic:pic>
+              </a:graphicData>
+            </a:graphic>
+          </wp:inline>
+        </w:drawing>
+      </w:r>
+    </w:p>
+    <w:p>
+      <w:pPr>
+        <w:pStyle w:val="Caption"/>
+      </w:pPr>
+      <w:r>
+        <w:t>Minh họa sau khi vô hiệu các từ dừng (chữ màu xám)</w:t>
+      </w:r>
+    </w:p>
+    <w:p>
+      <w:pPr>
+        <w:rPr>
+          <w:b/>
+          <w:bCs/>
+          <w:color w:val="FF0000"/>
+        </w:rPr>
+      </w:pPr>
+      <w:r>
+        <w:rPr>
+          <w:b/>
+          <w:bCs/>
+          <w:color w:val="FF0000"/>
+        </w:rPr>
+        <w:t>Slide 17</w:t>
+      </w:r>
+    </w:p>
+    <w:p>
+      <w:pPr>
+        <w:pStyle w:val="ListParagraph"/>
+        <w:numPr>
+          <w:ilvl w:val="0"/>
+          <w:numId w:val="4"/>
+        </w:numPr>
+      </w:pPr>
+      <w:r>
+        <w:rPr>
+          <w:i/>
+          <w:iCs/>
+        </w:rPr>
+        <w:t>Bước 6</w:t>
+      </w:r>
+      <w:r>
+        <w:t xml:space="preserve">: </w:t>
+      </w:r>
+      <w:r>
+        <w:t>Phân tích sự phụ thuộc về cú pháp</w:t>
+      </w:r>
+      <w:r>
+        <w:t xml:space="preserve"> - </w:t>
+      </w:r>
+      <w:r>
+        <w:rPr>
+          <w:i/>
+          <w:iCs/>
+        </w:rPr>
+        <w:t>Dependency Parsing</w:t>
+      </w:r>
+    </w:p>
+    <w:p>
+      <w:r>
+        <w:lastRenderedPageBreak/>
+        <w:t xml:space="preserve">Bước tiếp theo đó là tìm hiểu xem làm thế nào tất cả các từ trong câu </w:t>
+      </w:r>
+      <w:r>
+        <w:t xml:space="preserve">có thể </w:t>
+      </w:r>
+      <w:r>
+        <w:t xml:space="preserve">liên quan đến nhau. Hay nói cách khác là tìm hiểu xem các từ trong câu </w:t>
+      </w:r>
+      <w:r>
+        <w:t>được phân tích - chúng</w:t>
+      </w:r>
+      <w:r>
+        <w:t xml:space="preserve"> liên quan đến nhau như thế nào</w:t>
+      </w:r>
+      <w:r>
+        <w:t>.</w:t>
+      </w:r>
+      <w:r>
+        <w:t xml:space="preserve"> Điều này được gọi là quá trình phân tích phụ thuộc</w:t>
+      </w:r>
+      <w:r>
+        <w:t xml:space="preserve"> về cú pháp</w:t>
+      </w:r>
+      <w:r>
+        <w:t>.</w:t>
+      </w:r>
+    </w:p>
+    <w:p>
+      <w:r>
+        <w:t xml:space="preserve">Mục tiêu là xây dựng một </w:t>
+      </w:r>
+      <w:r>
+        <w:t xml:space="preserve">mô hình </w:t>
+      </w:r>
+      <w:r>
+        <w:t xml:space="preserve">cây có thể gán một từ đơn duy nhất làm </w:t>
+      </w:r>
+      <w:r>
+        <w:t>root</w:t>
+      </w:r>
+      <w:r>
+        <w:t xml:space="preserve"> cho mỗi từ trong câu. Từ root của cây này sẽ là động từ </w:t>
+      </w:r>
+      <w:r>
+        <w:t>“</w:t>
+      </w:r>
+      <w:r>
+        <w:rPr>
+          <w:i/>
+          <w:iCs/>
+        </w:rPr>
+        <w:t>be</w:t>
+      </w:r>
+      <w:r>
+        <w:t>” (“</w:t>
+      </w:r>
+      <w:r>
+        <w:rPr>
+          <w:i/>
+          <w:iCs/>
+        </w:rPr>
+        <w:t>is</w:t>
+      </w:r>
+      <w:r>
+        <w:t>”)</w:t>
+      </w:r>
+      <w:r>
+        <w:t xml:space="preserve"> trong câu.</w:t>
+      </w:r>
+      <w:r>
+        <w:t xml:space="preserve"> </w:t>
+      </w:r>
+      <w:r>
+        <w:t>Đây là phần đầu của cây phân tích sẽ trông như thế nào cho câu của chúng ta:</w:t>
+      </w:r>
+    </w:p>
+    <w:p>
+      <w:pPr>
+        <w:ind w:firstLine="0"/>
+        <w:jc w:val="center"/>
+      </w:pPr>
+      <w:r>
+        <w:rPr>
+          <w:noProof/>
+        </w:rPr>
+        <w:drawing>
+          <wp:inline distT="0" distB="0" distL="0" distR="0" wp14:anchorId="1CCAFA50" wp14:editId="31F18FE0">
+            <wp:extent cx="5943600" cy="3837305"/>
+            <wp:effectExtent l="0" t="0" r="0" b="0"/>
+            <wp:docPr id="2024884822" name="Picture 1" descr="A picture containing sketch, diagram, drawing, line&#10;&#10;Description automatically generated"/>
+            <wp:cNvGraphicFramePr>
+              <a:graphicFrameLocks xmlns:a="http://schemas.openxmlformats.org/drawingml/2006/main" noChangeAspect="1"/>
+            </wp:cNvGraphicFramePr>
+            <a:graphic xmlns:a="http://schemas.openxmlformats.org/drawingml/2006/main">
+              <a:graphicData uri="http://schemas.openxmlformats.org/drawingml/2006/picture">
+                <pic:pic xmlns:pic="http://schemas.openxmlformats.org/drawingml/2006/picture">
+                  <pic:nvPicPr>
+                    <pic:cNvPr id="2024884822" name="Picture 1" descr="A picture containing sketch, diagram, drawing, line&#10;&#10;Description automatically generated"/>
+                    <pic:cNvPicPr/>
+                  </pic:nvPicPr>
+                  <pic:blipFill>
+                    <a:blip r:embed="rId15"/>
+                    <a:stretch>
+                      <a:fillRect/>
+                    </a:stretch>
+                  </pic:blipFill>
+                  <pic:spPr>
+                    <a:xfrm>
+                      <a:off x="0" y="0"/>
+                      <a:ext cx="5943600" cy="3837305"/>
+                    </a:xfrm>
+                    <a:prstGeom prst="rect">
+                      <a:avLst/>
+                    </a:prstGeom>
+                  </pic:spPr>
+                </pic:pic>
+              </a:graphicData>
+            </a:graphic>
+          </wp:inline>
+        </w:drawing>
+      </w:r>
+    </w:p>
+    <w:p>
+      <w:pPr>
+        <w:pStyle w:val="Caption"/>
+      </w:pPr>
+      <w:r>
+        <w:t>Đặt động từ “be”/”is” làm root cho mô hình cây</w:t>
+      </w:r>
+    </w:p>
+    <w:p>
+      <w:pPr>
+        <w:rPr>
+          <w:b/>
+          <w:bCs/>
+          <w:color w:val="FF0000"/>
+        </w:rPr>
+      </w:pPr>
+      <w:r>
+        <w:rPr>
+          <w:b/>
+          <w:bCs/>
+          <w:color w:val="FF0000"/>
+        </w:rPr>
+        <w:t>Slide 18</w:t>
+      </w:r>
+    </w:p>
+    <w:p>
+      <w:r>
+        <w:t xml:space="preserve">Nhưng </w:t>
+      </w:r>
+      <w:r>
+        <w:t xml:space="preserve">không dừng lại ở đó, </w:t>
+      </w:r>
+      <w:r>
+        <w:t xml:space="preserve">ta </w:t>
+      </w:r>
+      <w:r>
+        <w:t xml:space="preserve">vẫn </w:t>
+      </w:r>
+      <w:r>
+        <w:t xml:space="preserve">có thể </w:t>
+      </w:r>
+      <w:r>
+        <w:t>thực hiện</w:t>
+      </w:r>
+      <w:r>
+        <w:t xml:space="preserve"> thêm một bước nữa. </w:t>
+      </w:r>
+      <w:r>
+        <w:t>Tức n</w:t>
+      </w:r>
+      <w:r>
+        <w:t xml:space="preserve">goài việc xác định từ </w:t>
+      </w:r>
+      <w:r>
+        <w:t>root</w:t>
+      </w:r>
+      <w:r>
+        <w:t>, chúng ta có thể dự đoán được loại mối liên hệ, mối liên quan tồn t</w:t>
+      </w:r>
+      <w:r>
+        <w:t>ạ</w:t>
+      </w:r>
+      <w:r>
+        <w:t xml:space="preserve">i giữa </w:t>
+      </w:r>
+      <w:r>
+        <w:t>những</w:t>
+      </w:r>
+      <w:r>
+        <w:t xml:space="preserve"> từ </w:t>
+      </w:r>
+      <w:r>
+        <w:t xml:space="preserve">trong câu với từ root </w:t>
+      </w:r>
+      <w:r>
+        <w:t>đó.</w:t>
+      </w:r>
+    </w:p>
+    <w:p>
+      <w:pPr>
+        <w:ind w:firstLine="0"/>
+        <w:jc w:val="center"/>
+      </w:pPr>
+      <w:r>
+        <w:rPr>
+          <w:noProof/>
+        </w:rPr>
+        <w:lastRenderedPageBreak/>
+        <w:drawing>
+          <wp:inline distT="0" distB="0" distL="0" distR="0" wp14:anchorId="1B2962CA" wp14:editId="1DBF8DC4">
+            <wp:extent cx="5943600" cy="3688715"/>
+            <wp:effectExtent l="0" t="0" r="0" b="6985"/>
+            <wp:docPr id="76733180" name="Picture 1" descr="A picture containing diagram, text, line&#10;&#10;Description automatically generated"/>
+            <wp:cNvGraphicFramePr>
+              <a:graphicFrameLocks xmlns:a="http://schemas.openxmlformats.org/drawingml/2006/main" noChangeAspect="1"/>
+            </wp:cNvGraphicFramePr>
+            <a:graphic xmlns:a="http://schemas.openxmlformats.org/drawingml/2006/main">
+              <a:graphicData uri="http://schemas.openxmlformats.org/drawingml/2006/picture">
+                <pic:pic xmlns:pic="http://schemas.openxmlformats.org/drawingml/2006/picture">
+                  <pic:nvPicPr>
+                    <pic:cNvPr id="76733180" name="Picture 1" descr="A picture containing diagram, text, line&#10;&#10;Description automatically generated"/>
+                    <pic:cNvPicPr/>
+                  </pic:nvPicPr>
+                  <pic:blipFill>
+                    <a:blip r:embed="rId16"/>
+                    <a:stretch>
+                      <a:fillRect/>
+                    </a:stretch>
+                  </pic:blipFill>
+                  <pic:spPr>
+                    <a:xfrm>
+                      <a:off x="0" y="0"/>
+                      <a:ext cx="5943600" cy="3688715"/>
+                    </a:xfrm>
+                    <a:prstGeom prst="rect">
+                      <a:avLst/>
+                    </a:prstGeom>
+                  </pic:spPr>
+                </pic:pic>
+              </a:graphicData>
+            </a:graphic>
+          </wp:inline>
+        </w:drawing>
+      </w:r>
+    </w:p>
+    <w:p>
+      <w:pPr>
+        <w:pStyle w:val="Caption"/>
+      </w:pPr>
+      <w:r>
+        <w:t>Mối quan hệ giữa những từ root với những từ khác trong câu</w:t>
+      </w:r>
+    </w:p>
+    <w:p>
+      <w:r>
+        <w:t>Cây phân tích cú pháp này cho chúng ta thấy chủ đề của câu là danh từ "</w:t>
+      </w:r>
+      <w:r>
+        <w:rPr>
+          <w:i/>
+          <w:iCs/>
+        </w:rPr>
+        <w:t>London</w:t>
+      </w:r>
+      <w:r>
+        <w:t>" và nó có có quan hệ "</w:t>
+      </w:r>
+      <w:r>
+        <w:rPr>
+          <w:i/>
+          <w:iCs/>
+        </w:rPr>
+        <w:t>be</w:t>
+      </w:r>
+      <w:r>
+        <w:t>" với "</w:t>
+      </w:r>
+      <w:r>
+        <w:rPr>
+          <w:i/>
+          <w:iCs/>
+        </w:rPr>
+        <w:t>capital</w:t>
+      </w:r>
+      <w:r>
+        <w:t xml:space="preserve">". Cuối cùng, chúng ta cũng biết một điều hữu ích </w:t>
+      </w:r>
+      <w:r>
+        <w:t>rằng</w:t>
+      </w:r>
+      <w:r>
+        <w:t xml:space="preserve"> Lo</w:t>
+      </w:r>
+      <w:r>
+        <w:t>n</w:t>
+      </w:r>
+      <w:r>
+        <w:t xml:space="preserve">don là </w:t>
+      </w:r>
+      <w:r>
+        <w:t xml:space="preserve">một </w:t>
+      </w:r>
+      <w:r>
+        <w:t>thủ đô! Và nếu chúng ta đi theo cây phân tích hoàn chỉnh cho câu (ngoài những gì đã được hiển thị), chúng ta thậm chí còn có thể phát hiện ra rằng London là thủ đô của United Kingdom.</w:t>
+      </w:r>
+    </w:p>
+    <w:p>
+      <w:r>
+        <w:t>Điều quan</w:t>
+      </w:r>
+      <w:r>
+        <w:t xml:space="preserve"> trọng </w:t>
+      </w:r>
+      <w:r>
+        <w:t>cần</w:t>
+      </w:r>
+      <w:r>
+        <w:t xml:space="preserve"> nhắc lại rằng, nhiều câu trong tiếng Anh là mơ hồ và thực sự khó phân tích. Trong những trường hợp đó, mô hình sẽ đưa ra dự đoán dựa trên phiên bản phân tích cú pháp của câu đó, và có </w:t>
+      </w:r>
+      <w:r>
+        <w:t>lẽ</w:t>
+      </w:r>
+      <w:r>
+        <w:t xml:space="preserve"> </w:t>
+      </w:r>
+      <w:r>
+        <w:t>một số trường hợp sẽ</w:t>
+      </w:r>
+      <w:r>
+        <w:t xml:space="preserve"> không hoàn hảo và đôi khi mô hình sẽ dự đoán sai. Nhưng theo thời gian, mô hình </w:t>
+      </w:r>
+      <w:r>
+        <w:t>phân tích xử lý ngôn ngữ tự nhiên</w:t>
+      </w:r>
+      <w:r>
+        <w:t xml:space="preserve"> của chúng ta sẽ tiếp tục trở nên tốt hơn trong việc phân tích văn bản một cách hợp lý.</w:t>
+      </w:r>
+    </w:p>
+    <w:p>
+      <w:pPr>
+        <w:rPr>
+          <w:b/>
+          <w:bCs/>
+          <w:color w:val="FF0000"/>
+        </w:rPr>
+      </w:pPr>
+      <w:r>
+        <w:rPr>
+          <w:b/>
+          <w:bCs/>
+          <w:color w:val="FF0000"/>
+        </w:rPr>
+        <w:t>Slide 19</w:t>
+      </w:r>
+    </w:p>
+    <w:p>
+      <w:pPr>
+        <w:pStyle w:val="ListParagraph"/>
+        <w:numPr>
+          <w:ilvl w:val="0"/>
+          <w:numId w:val="4"/>
+        </w:numPr>
+      </w:pPr>
+      <w:r>
+        <w:rPr>
+          <w:i/>
+          <w:iCs/>
+        </w:rPr>
+        <w:t>Bước 7</w:t>
+      </w:r>
+      <w:r>
+        <w:t xml:space="preserve">: Nhận dạng thực thể được đặt tên – </w:t>
+      </w:r>
+      <w:r>
+        <w:rPr>
+          <w:i/>
+          <w:iCs/>
+        </w:rPr>
+        <w:t>Named Entity Recognition</w:t>
+      </w:r>
+    </w:p>
+    <w:p>
+      <w:r>
+        <w:lastRenderedPageBreak/>
+        <w:t xml:space="preserve">Sau khi đã hoàn thành các bước được coi là khó khăn nhất và cốt lõi nhất của bài toán phân tích, thì điều quan trọng là </w:t>
+      </w:r>
+      <w:r>
+        <w:t xml:space="preserve">ta có thể vượt ra ngoài </w:t>
+      </w:r>
+      <w:r>
+        <w:t xml:space="preserve">trường </w:t>
+      </w:r>
+      <w:r>
+        <w:t xml:space="preserve">ngữ pháp </w:t>
+      </w:r>
+      <w:r>
+        <w:t>thô</w:t>
+      </w:r>
+      <w:r>
+        <w:t xml:space="preserve"> và bắt đầu thực sự rút ra ý tưởng</w:t>
+      </w:r>
+      <w:r>
+        <w:t xml:space="preserve"> và hàn gắn ý nghĩa thực sự của câu văn phân tích.</w:t>
+      </w:r>
+    </w:p>
+    <w:p>
+      <w:r>
+        <w:t xml:space="preserve">Một số danh từ này trình bày những </w:t>
+      </w:r>
+      <w:r>
+        <w:t>thứ</w:t>
+      </w:r>
+      <w:r>
+        <w:t xml:space="preserve"> có thật trên thế giới. Ví dụ: "</w:t>
+      </w:r>
+      <w:r>
+        <w:rPr>
+          <w:i/>
+          <w:iCs/>
+        </w:rPr>
+        <w:t>London</w:t>
+      </w:r>
+      <w:r>
+        <w:t>", "</w:t>
+      </w:r>
+      <w:r>
+        <w:rPr>
+          <w:i/>
+          <w:iCs/>
+        </w:rPr>
+        <w:t>England</w:t>
+      </w:r>
+      <w:r>
+        <w:t xml:space="preserve">" </w:t>
+      </w:r>
+      <w:r>
+        <w:t>hay</w:t>
+      </w:r>
+      <w:r>
+        <w:t xml:space="preserve"> "</w:t>
+      </w:r>
+      <w:r>
+        <w:rPr>
+          <w:i/>
+          <w:iCs/>
+        </w:rPr>
+        <w:t>United Kingdom</w:t>
+      </w:r>
+      <w:r>
+        <w:t>"</w:t>
+      </w:r>
+      <w:r>
+        <w:t xml:space="preserve"> đều</w:t>
+      </w:r>
+      <w:r>
+        <w:t xml:space="preserve"> đại diện cho các địa điểm thực tế trên bản đồ thế giới. Với thông tin đó, </w:t>
+      </w:r>
+      <w:r>
+        <w:t>ta</w:t>
+      </w:r>
+      <w:r>
+        <w:t xml:space="preserve"> có thể tự động trích xuất danh sách các địa điểm trong thế giới được đề cập trong tài liệ</w:t>
+      </w:r>
+      <w:r>
+        <w:t>u</w:t>
+      </w:r>
+      <w:r>
+        <w:t>.</w:t>
+      </w:r>
+    </w:p>
+    <w:p>
+      <w:pPr>
+        <w:ind w:firstLine="0"/>
+        <w:jc w:val="center"/>
+      </w:pPr>
+      <w:r>
+        <w:rPr>
+          <w:noProof/>
+        </w:rPr>
+        <w:drawing>
+          <wp:inline distT="0" distB="0" distL="0" distR="0" wp14:anchorId="58AE5C63" wp14:editId="341B270B">
+            <wp:extent cx="5943600" cy="1059180"/>
+            <wp:effectExtent l="0" t="0" r="0" b="7620"/>
+            <wp:docPr id="1141923820" name="Picture 1" descr="A close-up of a logo&#10;&#10;Description automatically generated with low confidence"/>
+            <wp:cNvGraphicFramePr>
+              <a:graphicFrameLocks xmlns:a="http://schemas.openxmlformats.org/drawingml/2006/main" noChangeAspect="1"/>
+            </wp:cNvGraphicFramePr>
+            <a:graphic xmlns:a="http://schemas.openxmlformats.org/drawingml/2006/main">
+              <a:graphicData uri="http://schemas.openxmlformats.org/drawingml/2006/picture">
+                <pic:pic xmlns:pic="http://schemas.openxmlformats.org/drawingml/2006/picture">
+                  <pic:nvPicPr>
+                    <pic:cNvPr id="1141923820" name="Picture 1" descr="A close-up of a logo&#10;&#10;Description automatically generated with low confidence"/>
+                    <pic:cNvPicPr/>
+                  </pic:nvPicPr>
+                  <pic:blipFill>
+                    <a:blip r:embed="rId17"/>
+                    <a:stretch>
+                      <a:fillRect/>
+                    </a:stretch>
+                  </pic:blipFill>
+                  <pic:spPr>
+                    <a:xfrm>
+                      <a:off x="0" y="0"/>
+                      <a:ext cx="5943600" cy="1059180"/>
+                    </a:xfrm>
+                    <a:prstGeom prst="rect">
+                      <a:avLst/>
+                    </a:prstGeom>
+                  </pic:spPr>
+                </pic:pic>
+              </a:graphicData>
+            </a:graphic>
+          </wp:inline>
+        </w:drawing>
+      </w:r>
+    </w:p>
+    <w:p>
+      <w:pPr>
+        <w:pStyle w:val="Caption"/>
+        <w:ind w:left="0" w:firstLine="0"/>
+      </w:pPr>
+      <w:r>
+        <w:t>Nhận dạng thực thể được đặt tê</w:t>
+      </w:r>
+      <w:r>
+        <w:t>n</w:t>
+      </w:r>
+    </w:p>
+    <w:p>
+      <w:r>
+        <w:t>Và cuối cùng, áp dụng tương tự kỹ thuật với các câu còn lại của đoạn văn cần phân tích, hệ thống sẽ thu được ý nghĩa của đoạn:</w:t>
+      </w:r>
+    </w:p>
+    <w:p>
+      <w:pPr>
+        <w:ind w:firstLine="0"/>
+        <w:jc w:val="center"/>
+      </w:pPr>
+      <w:r>
+        <w:rPr>
+          <w:noProof/>
+        </w:rPr>
+        <w:drawing>
+          <wp:inline distT="0" distB="0" distL="0" distR="0" wp14:anchorId="10B5AC1D" wp14:editId="24988338">
+            <wp:extent cx="5943600" cy="1570990"/>
+            <wp:effectExtent l="0" t="0" r="0" b="0"/>
+            <wp:docPr id="1292701593" name="Picture 1" descr="A picture containing text, screenshot, font, line&#10;&#10;Description automatically generated"/>
+            <wp:cNvGraphicFramePr>
+              <a:graphicFrameLocks xmlns:a="http://schemas.openxmlformats.org/drawingml/2006/main" noChangeAspect="1"/>
+            </wp:cNvGraphicFramePr>
+            <a:graphic xmlns:a="http://schemas.openxmlformats.org/drawingml/2006/main">
+              <a:graphicData uri="http://schemas.openxmlformats.org/drawingml/2006/picture">
+                <pic:pic xmlns:pic="http://schemas.openxmlformats.org/drawingml/2006/picture">
+                  <pic:nvPicPr>
+                    <pic:cNvPr id="1292701593" name="Picture 1" descr="A picture containing text, screenshot, font, line&#10;&#10;Description automatically generated"/>
+                    <pic:cNvPicPr/>
+                  </pic:nvPicPr>
+                  <pic:blipFill>
+                    <a:blip r:embed="rId18"/>
+                    <a:stretch>
+                      <a:fillRect/>
+                    </a:stretch>
+                  </pic:blipFill>
+                  <pic:spPr>
+                    <a:xfrm>
+                      <a:off x="0" y="0"/>
+                      <a:ext cx="5943600" cy="1570990"/>
+                    </a:xfrm>
+                    <a:prstGeom prst="rect">
+                      <a:avLst/>
+                    </a:prstGeom>
+                  </pic:spPr>
+                </pic:pic>
+              </a:graphicData>
+            </a:graphic>
+          </wp:inline>
+        </w:drawing>
+      </w:r>
+    </w:p>
+    <w:p>
+      <w:pPr>
+        <w:pStyle w:val="Caption"/>
+        <w:ind w:left="0" w:firstLine="0"/>
+      </w:pPr>
+      <w:r>
+        <w:t>Phân tích với các câu còn lại</w:t>
+      </w:r>
+    </w:p>
+    <w:p>
+      <w:r>
+        <w:t>Ngoài ra, còn một vấn đề nằm trong đoạn văn này là các từ ngữ tránh lặp từ như “</w:t>
+      </w:r>
+      <w:r>
+        <w:rPr>
+          <w:i/>
+          <w:iCs/>
+        </w:rPr>
+        <w:t>It</w:t>
+      </w:r>
+      <w:r>
+        <w:t>”. L</w:t>
+      </w:r>
+      <w:r>
+        <w:t>à</w:t>
+      </w:r>
+      <w:r>
+        <w:t xml:space="preserve"> một người đọc câu này, bạn có thể dễ dàng hiểu rằng "</w:t>
+      </w:r>
+      <w:r>
+        <w:rPr>
+          <w:i/>
+          <w:iCs/>
+        </w:rPr>
+        <w:t>it</w:t>
+      </w:r>
+      <w:r>
+        <w:t>" đại diện cho "</w:t>
+      </w:r>
+      <w:r>
+        <w:rPr>
+          <w:i/>
+          <w:iCs/>
+        </w:rPr>
+        <w:t>London</w:t>
+      </w:r>
+      <w:r>
+        <w:t>", “</w:t>
+      </w:r>
+      <w:r>
+        <w:rPr>
+          <w:i/>
+          <w:iCs/>
+        </w:rPr>
+        <w:t>It</w:t>
+      </w:r>
+      <w:r>
+        <w:t xml:space="preserve">” (nó) ở đây là London. Mục tiêu của giải pháp là tìm ra phép ánh xạ tương tự này bằng cách theo dõi các đại từ qua các câu nhằm diễn giải cho những từ ngữ tránh lặp từ </w:t>
+      </w:r>
+      <w:r>
+        <w:lastRenderedPageBreak/>
+        <w:t>như này. Ta/hệ thống đang muốn tìm ra tất cả các từ “</w:t>
+      </w:r>
+      <w:r>
+        <w:rPr>
+          <w:i/>
+          <w:iCs/>
+        </w:rPr>
+        <w:t>it”</w:t>
+      </w:r>
+      <w:r>
+        <w:t xml:space="preserve"> đang đề cập đến cùng một thực thể nào.</w:t>
+      </w:r>
+    </w:p>
+    <w:p>
+      <w:r>
+        <w:t>Ở đây, kết quả của việc sử dụng “</w:t>
+      </w:r>
+      <w:r>
+        <w:rPr>
+          <w:i/>
+          <w:iCs/>
+        </w:rPr>
+        <w:t>it”</w:t>
+      </w:r>
+      <w:r>
+        <w:t xml:space="preserve"> đều ám chỉ đến một thực thể đầu tiên của đoạn văn – đó là đại diện cho từ "</w:t>
+      </w:r>
+      <w:r>
+        <w:rPr>
+          <w:i/>
+          <w:iCs/>
+        </w:rPr>
+        <w:t>London</w:t>
+      </w:r>
+      <w:r>
+        <w:t>".</w:t>
+      </w:r>
+    </w:p>
+    <w:p>
+      <w:pPr>
+        <w:jc w:val="both"/>
+      </w:pPr>
+      <w:r>
+        <w:t>Bằng cách hiểu ngữ nghĩa, hệ thống có khả năng đưa ra đề xuất chính xác hơn và phù hợp hơn với ý nghĩa thực sự của người dùng. Điều này có thể cải thiện trải nghiệm người dùng, tăng cường khả năng tìm kiếm và khuyến nghị, và mang lại lợi ích kinh doanh cho các tổ chức.</w:t>
+      </w:r>
+    </w:p>
+    <w:p>
+      <w:pPr>
+        <w:rPr>
+          <w:b/>
+          <w:bCs/>
+          <w:color w:val="FF0000"/>
+        </w:rPr>
+      </w:pPr>
+      <w:r>
+        <w:rPr>
+          <w:b/>
+          <w:bCs/>
+          <w:color w:val="FF0000"/>
+        </w:rPr>
+        <w:t>Slide 20</w:t>
       </w:r>
     </w:p>
     <w:p>
@@ -2039,11 +3968,11 @@
         </w:numPr>
         <w:jc w:val="both"/>
       </w:pPr>
-      <w:bookmarkStart w:id="3" w:name="_Toc134801203"/>
+      <w:bookmarkStart w:id="4" w:name="_Toc134801203"/>
       <w:r>
         <w:t>Nguyên lý hoạt động</w:t>
       </w:r>
-      <w:bookmarkEnd w:id="3"/>
+      <w:bookmarkEnd w:id="4"/>
     </w:p>
     <w:p>
       <w:pPr>
@@ -2103,7 +4032,7 @@
         <w:t>Tiền xử lý dữ liệu</w:t>
       </w:r>
       <w:r>
-        <w:t>: Dữ liệu được thu thập và tiền xử lý để chuẩn hóa định dạng và loại bỏ dữ liệu không cần thiết hoặc sai sót.</w:t>
+        <w:t>: Dữ liệu được thu thập và chuẩn hóa định dạng và loại bỏ dữ liệu không cần thiết hoặc sai sót.</w:t>
       </w:r>
     </w:p>
     <w:p>
@@ -2122,10 +4051,10 @@
           <w:iCs/>
           <w:u w:val="single"/>
         </w:rPr>
-        <w:t>Xác định mục tiêu và sở thích của người dùng</w:t>
-      </w:r>
-      <w:r>
-        <w:t>: Hệ thống thu thập thông tin về người dùng, bao gồm lịch sử tìm kiếm, đánh giá và các mục tiêu quan tâm, từ đó đưa ra các gợi ý phù hợp với sở thích của họ.</w:t>
+        <w:t>So sánh và lọc dữ liệu</w:t>
+      </w:r>
+      <w:r>
+        <w:t>: Hệ thống so sánh các thuật ngữ, ý nghĩa và sở thích của người dùng với dữ liệu được cung cấp để lọc và đưa ra những gợi ý phù hợp nhất.</w:t>
       </w:r>
     </w:p>
     <w:p>
@@ -2144,10 +4073,10 @@
           <w:iCs/>
           <w:u w:val="single"/>
         </w:rPr>
-        <w:t>So sánh và lọc dữ liệu</w:t>
-      </w:r>
-      <w:r>
-        <w:t>: Hệ thống so sánh các thuật ngữ, ý nghĩa và sở thích của người dùng với dữ liệu được cung cấp để lọc và đưa ra những gợi ý phù hợp nhất.</w:t>
+        <w:t>Đánh giá hiệu suất</w:t>
+      </w:r>
+      <w:r>
+        <w:t>: Để đảm bảo độ chính xác của mô hình, các thước đo hiệu suất như độ chính xác, độ phủ, và độ lặp lại được sử dụng để đánh giá mô hình.</w:t>
       </w:r>
     </w:p>
     <w:p>
@@ -2166,29 +4095,15 @@
           <w:iCs/>
           <w:u w:val="single"/>
         </w:rPr>
-        <w:t>Đánh giá hiệu suất</w:t>
-      </w:r>
-      <w:r>
-        <w:t>: Để đảm bảo độ chính xác của mô hình, các thước đo hiệu suất như độ chính xác, độ phủ, và độ lặp lại được sử dụng để đánh giá mô hình.</w:t>
-      </w:r>
-    </w:p>
-    <w:p>
-      <w:pPr>
-        <w:pStyle w:val="ListParagraph"/>
-        <w:numPr>
-          <w:ilvl w:val="0"/>
-          <w:numId w:val="12"/>
-        </w:numPr>
-        <w:ind w:left="0" w:firstLine="1134"/>
-        <w:jc w:val="both"/>
-      </w:pPr>
+        <w:t>Đưa</w:t>
+      </w:r>
       <w:r>
         <w:rPr>
           <w:i/>
           <w:iCs/>
           <w:u w:val="single"/>
         </w:rPr>
-        <w:t>Đưa</w:t>
+        <w:t xml:space="preserve"> ra</w:t>
       </w:r>
       <w:r>
         <w:rPr>
@@ -2196,14 +4111,6 @@
           <w:iCs/>
           <w:u w:val="single"/>
         </w:rPr>
-        <w:t xml:space="preserve"> ra</w:t>
-      </w:r>
-      <w:r>
-        <w:rPr>
-          <w:i/>
-          <w:iCs/>
-          <w:u w:val="single"/>
-        </w:rPr>
         <w:t xml:space="preserve"> gợi ý</w:t>
       </w:r>
       <w:r>
@@ -2224,7 +4131,15 @@
           <w:bCs/>
           <w:color w:val="FF0000"/>
         </w:rPr>
-        <w:t>Slide 12</w:t>
+        <w:t xml:space="preserve">Slide </w:t>
+      </w:r>
+      <w:r>
+        <w:rPr>
+          <w:b/>
+          <w:bCs/>
+          <w:color w:val="FF0000"/>
+        </w:rPr>
+        <w:t>21</w:t>
       </w:r>
     </w:p>
     <w:p>
@@ -2236,7 +4151,7 @@
         </w:numPr>
         <w:jc w:val="both"/>
       </w:pPr>
-      <w:bookmarkStart w:id="4" w:name="_Toc134801204"/>
+      <w:bookmarkStart w:id="5" w:name="_Toc134801204"/>
       <w:r>
         <w:lastRenderedPageBreak/>
         <w:t xml:space="preserve">Ưu điểm </w:t>
@@ -2244,7 +4159,7 @@
       <w:r>
         <w:t>của kỹ thuật tư vấn dựa trên ngữ nghĩa</w:t>
       </w:r>
-      <w:bookmarkEnd w:id="4"/>
+      <w:bookmarkEnd w:id="5"/>
     </w:p>
     <w:p>
       <w:pPr>
@@ -2254,10 +4169,19 @@
         <w:t xml:space="preserve">Kỹ thuật tư vấn dựa trên ngữ nghĩa </w:t>
       </w:r>
       <w:r>
+        <w:t xml:space="preserve">này </w:t>
+      </w:r>
+      <w:r>
         <w:t xml:space="preserve">có một số </w:t>
       </w:r>
       <w:r>
-        <w:t>ưu điểm cải thiện hơn</w:t>
+        <w:t xml:space="preserve">ưu điểm cải </w:t>
+      </w:r>
+      <w:r>
+        <w:t>tiến</w:t>
+      </w:r>
+      <w:r>
+        <w:t xml:space="preserve"> hơn</w:t>
       </w:r>
       <w:r>
         <w:t xml:space="preserve"> so với các </w:t>
@@ -2269,7 +4193,13 @@
         <w:t xml:space="preserve"> khuyến nghị truyền thống</w:t>
       </w:r>
       <w:r>
-        <w:t xml:space="preserve"> khác dựa trên hồ sơ lịch sử người dùng</w:t>
+        <w:t xml:space="preserve"> khác </w:t>
+      </w:r>
+      <w:r>
+        <w:t xml:space="preserve">thay vì </w:t>
+      </w:r>
+      <w:r>
+        <w:t>dựa trên hồ sơ lịch sử người dùng</w:t>
       </w:r>
       <w:r>
         <w:t xml:space="preserve">, </w:t>
@@ -2389,7 +4319,15 @@
           <w:bCs/>
           <w:color w:val="FF0000"/>
         </w:rPr>
-        <w:t>Slide 13</w:t>
+        <w:t xml:space="preserve">Slide </w:t>
+      </w:r>
+      <w:r>
+        <w:rPr>
+          <w:b/>
+          <w:bCs/>
+          <w:color w:val="FF0000"/>
+        </w:rPr>
+        <w:t>22</w:t>
       </w:r>
     </w:p>
     <w:p>
@@ -2472,7 +4410,15 @@
           <w:bCs/>
           <w:color w:val="FF0000"/>
         </w:rPr>
-        <w:t>Slide 14</w:t>
+        <w:t xml:space="preserve">Slide </w:t>
+      </w:r>
+      <w:r>
+        <w:rPr>
+          <w:b/>
+          <w:bCs/>
+          <w:color w:val="FF0000"/>
+        </w:rPr>
+        <w:t>23</w:t>
       </w:r>
     </w:p>
     <w:p>
@@ -2484,14 +4430,14 @@
         </w:numPr>
         <w:jc w:val="both"/>
       </w:pPr>
-      <w:bookmarkStart w:id="5" w:name="_Toc134801205"/>
+      <w:bookmarkStart w:id="6" w:name="_Toc134801205"/>
       <w:r>
         <w:t>Nhược điểm</w:t>
       </w:r>
       <w:r>
         <w:t xml:space="preserve"> của kỹ thuật tư vấn dựa trên ngữ nghĩa</w:t>
       </w:r>
-      <w:bookmarkEnd w:id="5"/>
+      <w:bookmarkEnd w:id="6"/>
     </w:p>
     <w:p>
       <w:pPr>
@@ -2708,7 +4654,15 @@
           <w:bCs/>
           <w:color w:val="FF0000"/>
         </w:rPr>
-        <w:t>Slide 15</w:t>
+        <w:t xml:space="preserve">Slide </w:t>
+      </w:r>
+      <w:r>
+        <w:rPr>
+          <w:b/>
+          <w:bCs/>
+          <w:color w:val="FF0000"/>
+        </w:rPr>
+        <w:t>24</w:t>
       </w:r>
     </w:p>
     <w:p>
@@ -2720,11 +4674,11 @@
         </w:numPr>
         <w:jc w:val="both"/>
       </w:pPr>
-      <w:bookmarkStart w:id="6" w:name="_Toc134801206"/>
+      <w:bookmarkStart w:id="7" w:name="_Toc134801206"/>
       <w:r>
         <w:t>Đồ thị tri thức – Knowledge Graph</w:t>
       </w:r>
-      <w:bookmarkEnd w:id="6"/>
+      <w:bookmarkEnd w:id="7"/>
     </w:p>
     <w:p>
       <w:pPr>
@@ -2735,11 +4689,11 @@
         </w:numPr>
         <w:jc w:val="both"/>
       </w:pPr>
-      <w:bookmarkStart w:id="7" w:name="_Toc134801207"/>
+      <w:bookmarkStart w:id="8" w:name="_Toc134801207"/>
       <w:r>
         <w:t>Đồ thị tri thức là gì</w:t>
       </w:r>
-      <w:bookmarkEnd w:id="7"/>
+      <w:bookmarkEnd w:id="8"/>
     </w:p>
     <w:p>
       <w:pPr>
@@ -2755,7 +4709,15 @@
           <w:bCs/>
           <w:color w:val="FF0000"/>
         </w:rPr>
-        <w:t>Slide 16</w:t>
+        <w:t xml:space="preserve">Slide </w:t>
+      </w:r>
+      <w:r>
+        <w:rPr>
+          <w:b/>
+          <w:bCs/>
+          <w:color w:val="FF0000"/>
+        </w:rPr>
+        <w:t>25</w:t>
       </w:r>
     </w:p>
     <w:p>
@@ -2799,7 +4761,7 @@
                     <pic:cNvPicPr/>
                   </pic:nvPicPr>
                   <pic:blipFill>
-                    <a:blip r:embed="rId11"/>
+                    <a:blip r:embed="rId19"/>
                     <a:stretch>
                       <a:fillRect/>
                     </a:stretch>
@@ -2842,7 +4804,15 @@
           <w:bCs/>
           <w:color w:val="FF0000"/>
         </w:rPr>
-        <w:t>Slide 17</w:t>
+        <w:t xml:space="preserve">Slide </w:t>
+      </w:r>
+      <w:r>
+        <w:rPr>
+          <w:b/>
+          <w:bCs/>
+          <w:color w:val="FF0000"/>
+        </w:rPr>
+        <w:t>26</w:t>
       </w:r>
     </w:p>
     <w:p>
@@ -2854,7 +4824,7 @@
         </w:numPr>
         <w:jc w:val="both"/>
       </w:pPr>
-      <w:bookmarkStart w:id="8" w:name="_Toc134801208"/>
+      <w:bookmarkStart w:id="9" w:name="_Toc134801208"/>
       <w:r>
         <w:t>Cơ sở dữ liệu d</w:t>
       </w:r>
@@ -2865,9 +4835,9 @@
         <w:t>ng đ</w:t>
       </w:r>
       <w:r>
-        <w:t xml:space="preserve">ồ thị </w:t>
-      </w:r>
-      <w:bookmarkEnd w:id="8"/>
+        <w:t>ồ thị</w:t>
+      </w:r>
+      <w:bookmarkEnd w:id="9"/>
     </w:p>
     <w:p>
       <w:pPr>
@@ -2900,7 +4870,15 @@
           <w:bCs/>
           <w:color w:val="FF0000"/>
         </w:rPr>
-        <w:t>Slide 18</w:t>
+        <w:t xml:space="preserve">Slide </w:t>
+      </w:r>
+      <w:r>
+        <w:rPr>
+          <w:b/>
+          <w:bCs/>
+          <w:color w:val="FF0000"/>
+        </w:rPr>
+        <w:t>27</w:t>
       </w:r>
     </w:p>
     <w:p>
@@ -3042,7 +5020,15 @@
           <w:bCs/>
           <w:color w:val="FF0000"/>
         </w:rPr>
-        <w:t>Slide 19</w:t>
+        <w:t xml:space="preserve">Slide </w:t>
+      </w:r>
+      <w:r>
+        <w:rPr>
+          <w:b/>
+          <w:bCs/>
+          <w:color w:val="FF0000"/>
+        </w:rPr>
+        <w:t>28</w:t>
       </w:r>
     </w:p>
     <w:p>
@@ -3084,7 +5070,7 @@
                     </pic:cNvPicPr>
                   </pic:nvPicPr>
                   <pic:blipFill>
-                    <a:blip r:embed="rId12">
+                    <a:blip r:embed="rId20">
                       <a:extLst>
                         <a:ext uri="{28A0092B-C50C-407E-A947-70E740481C1C}">
                           <a14:useLocalDpi xmlns:a14="http://schemas.microsoft.com/office/drawing/2010/main" val="0"/>
@@ -3130,7 +5116,15 @@
           <w:bCs/>
           <w:color w:val="FF0000"/>
         </w:rPr>
-        <w:t>Slide 20</w:t>
+        <w:t>Slide 2</w:t>
+      </w:r>
+      <w:r>
+        <w:rPr>
+          <w:b/>
+          <w:bCs/>
+          <w:color w:val="FF0000"/>
+        </w:rPr>
+        <w:t>9</w:t>
       </w:r>
     </w:p>
     <w:p>
@@ -3306,7 +5300,15 @@
           <w:bCs/>
           <w:color w:val="FF0000"/>
         </w:rPr>
-        <w:t>Slide 21</w:t>
+        <w:t xml:space="preserve">Slide </w:t>
+      </w:r>
+      <w:r>
+        <w:rPr>
+          <w:b/>
+          <w:bCs/>
+          <w:color w:val="FF0000"/>
+        </w:rPr>
+        <w:t>30</w:t>
       </w:r>
     </w:p>
     <w:p>
@@ -3352,11 +5354,11 @@
         </w:numPr>
         <w:jc w:val="both"/>
       </w:pPr>
-      <w:bookmarkStart w:id="9" w:name="_Toc134801209"/>
+      <w:bookmarkStart w:id="10" w:name="_Toc134801209"/>
       <w:r>
         <w:t>Neo4j</w:t>
       </w:r>
-      <w:bookmarkEnd w:id="9"/>
+      <w:bookmarkEnd w:id="10"/>
     </w:p>
     <w:p>
       <w:pPr>
@@ -3372,7 +5374,15 @@
           <w:bCs/>
           <w:color w:val="FF0000"/>
         </w:rPr>
-        <w:t>Slide 22</w:t>
+        <w:t xml:space="preserve">Slide </w:t>
+      </w:r>
+      <w:r>
+        <w:rPr>
+          <w:b/>
+          <w:bCs/>
+          <w:color w:val="FF0000"/>
+        </w:rPr>
+        <w:t>31</w:t>
       </w:r>
     </w:p>
     <w:p>
@@ -3452,7 +5462,15 @@
           <w:bCs/>
           <w:color w:val="FF0000"/>
         </w:rPr>
-        <w:t>Slide 23</w:t>
+        <w:t>Slide 3</w:t>
+      </w:r>
+      <w:r>
+        <w:rPr>
+          <w:b/>
+          <w:bCs/>
+          <w:color w:val="FF0000"/>
+        </w:rPr>
+        <w:t>2</w:t>
       </w:r>
     </w:p>
     <w:p>
@@ -3517,7 +5535,7 @@
         <w:rPr>
           <w:rStyle w:val="FootnoteReference"/>
         </w:rPr>
-        <w:footnoteReference w:id="2"/>
+        <w:footnoteReference w:id="3"/>
       </w:r>
       <w:r>
         <w:t xml:space="preserve"> và được gắn label để phân biệt loại node phục vụ các thuật toán, </w:t>
@@ -3591,7 +5609,15 @@
           <w:bCs/>
           <w:color w:val="FF0000"/>
         </w:rPr>
-        <w:t>Slide 24</w:t>
+        <w:t xml:space="preserve">Slide </w:t>
+      </w:r>
+      <w:r>
+        <w:rPr>
+          <w:b/>
+          <w:bCs/>
+          <w:color w:val="FF0000"/>
+        </w:rPr>
+        <w:t>33</w:t>
       </w:r>
     </w:p>
     <w:p>
@@ -3604,7 +5630,7 @@
         <w:ind w:hanging="742"/>
         <w:jc w:val="both"/>
       </w:pPr>
-      <w:bookmarkStart w:id="10" w:name="_Toc134801210"/>
+      <w:bookmarkStart w:id="11" w:name="_Toc134801210"/>
       <w:r>
         <w:t xml:space="preserve">Ưu điểm </w:t>
       </w:r>
@@ -3617,7 +5643,7 @@
       <w:r>
         <w:t>đồ thị tri thức</w:t>
       </w:r>
-      <w:bookmarkEnd w:id="10"/>
+      <w:bookmarkEnd w:id="11"/>
     </w:p>
     <w:p>
       <w:r>
@@ -3851,6 +5877,15 @@
       <w:r>
         <w:t>mang lại.</w:t>
       </w:r>
+    </w:p>
+    <w:p>
+      <w:pPr>
+        <w:rPr>
+          <w:b/>
+          <w:bCs/>
+          <w:color w:val="FF0000"/>
+        </w:rPr>
+      </w:pPr>
     </w:p>
     <w:p>
       <w:pPr>
@@ -3862,14 +5897,14 @@
         <w:ind w:hanging="742"/>
         <w:jc w:val="both"/>
       </w:pPr>
-      <w:bookmarkStart w:id="11" w:name="_Toc134801211"/>
+      <w:bookmarkStart w:id="12" w:name="_Toc134801211"/>
       <w:r>
         <w:t xml:space="preserve">Nhược điểm </w:t>
       </w:r>
       <w:r>
         <w:t>của việc ứng dụng cơ sở dữ liệu đồ thị tri thức</w:t>
       </w:r>
-      <w:bookmarkEnd w:id="11"/>
+      <w:bookmarkEnd w:id="12"/>
     </w:p>
     <w:p>
       <w:pPr>
@@ -4026,7 +6061,7 @@
           <w:bCs/>
           <w:color w:val="FF0000"/>
         </w:rPr>
-        <w:t>Slide 25</w:t>
+        <w:t xml:space="preserve">Slide </w:t>
       </w:r>
       <w:r>
         <w:rPr>
@@ -4034,18 +6069,18 @@
           <w:bCs/>
           <w:color w:val="FF0000"/>
         </w:rPr>
-        <w:t xml:space="preserve"> + 26</w:t>
+        <w:t>34 + 35</w:t>
       </w:r>
     </w:p>
     <w:p>
       <w:pPr>
         <w:pStyle w:val="Heading1"/>
       </w:pPr>
-      <w:bookmarkStart w:id="12" w:name="_Toc134801212"/>
+      <w:bookmarkStart w:id="13" w:name="_Toc134801212"/>
       <w:r>
         <w:t>CHƯƠNG 3. TÍNH ỨNG DỤNG</w:t>
       </w:r>
-      <w:bookmarkEnd w:id="12"/>
+      <w:bookmarkEnd w:id="13"/>
     </w:p>
     <w:p>
       <w:pPr>
@@ -4055,7 +6090,7 @@
           <w:numId w:val="24"/>
         </w:numPr>
       </w:pPr>
-      <w:bookmarkStart w:id="13" w:name="_Toc134801213"/>
+      <w:bookmarkStart w:id="14" w:name="_Toc134801213"/>
       <w:r>
         <w:t xml:space="preserve">Ứng dụng của kỹ thuật đề xuất dựa trên ngữ nghĩa trong </w:t>
       </w:r>
@@ -4071,7 +6106,7 @@
       <w:r>
         <w:t xml:space="preserve"> [0]</w:t>
       </w:r>
-      <w:bookmarkEnd w:id="13"/>
+      <w:bookmarkEnd w:id="14"/>
     </w:p>
     <w:p>
       <w:pPr>
@@ -4081,7 +6116,7 @@
           <w:numId w:val="24"/>
         </w:numPr>
       </w:pPr>
-      <w:bookmarkStart w:id="14" w:name="_Toc134801215"/>
+      <w:bookmarkStart w:id="15" w:name="_Toc134801215"/>
       <w:r>
         <w:t xml:space="preserve">Đề </w:t>
       </w:r>
@@ -4103,7 +6138,7 @@
       <w:r>
         <w:t xml:space="preserve"> [5]</w:t>
       </w:r>
-      <w:bookmarkEnd w:id="14"/>
+      <w:bookmarkEnd w:id="15"/>
     </w:p>
     <w:p>
       <w:pPr>
@@ -4119,7 +6154,15 @@
           <w:bCs/>
           <w:color w:val="FF0000"/>
         </w:rPr>
-        <w:t>Slide 27</w:t>
+        <w:t xml:space="preserve">Slide </w:t>
+      </w:r>
+      <w:r>
+        <w:rPr>
+          <w:b/>
+          <w:bCs/>
+          <w:color w:val="FF0000"/>
+        </w:rPr>
+        <w:t>36</w:t>
       </w:r>
     </w:p>
     <w:p>
@@ -4214,7 +6257,15 @@
           <w:bCs/>
           <w:color w:val="FF0000"/>
         </w:rPr>
-        <w:t>Slide 28</w:t>
+        <w:t xml:space="preserve">Slide </w:t>
+      </w:r>
+      <w:r>
+        <w:rPr>
+          <w:b/>
+          <w:bCs/>
+          <w:color w:val="FF0000"/>
+        </w:rPr>
+        <w:t>37</w:t>
       </w:r>
     </w:p>
     <w:p>
@@ -4330,7 +6381,7 @@
                     </pic:cNvPicPr>
                   </pic:nvPicPr>
                   <pic:blipFill>
-                    <a:blip r:embed="rId13">
+                    <a:blip r:embed="rId21">
                       <a:extLst>
                         <a:ext uri="{28A0092B-C50C-407E-A947-70E740481C1C}">
                           <a14:useLocalDpi xmlns:a14="http://schemas.microsoft.com/office/drawing/2010/main" val="0"/>
@@ -4557,7 +6608,7 @@
         <w:rPr>
           <w:rStyle w:val="FootnoteReference"/>
         </w:rPr>
-        <w:footnoteReference w:id="3"/>
+        <w:footnoteReference w:id="4"/>
       </w:r>
       <w:r>
         <w:t xml:space="preserve"> và cơ sở tri thức</w:t>
@@ -4589,7 +6640,15 @@
           <w:bCs/>
           <w:color w:val="FF0000"/>
         </w:rPr>
-        <w:t>Slide 29</w:t>
+        <w:t xml:space="preserve">Slide </w:t>
+      </w:r>
+      <w:r>
+        <w:rPr>
+          <w:b/>
+          <w:bCs/>
+          <w:color w:val="FF0000"/>
+        </w:rPr>
+        <w:t>38</w:t>
       </w:r>
     </w:p>
     <w:p>
@@ -4669,7 +6728,15 @@
           <w:bCs/>
           <w:color w:val="FF0000"/>
         </w:rPr>
-        <w:t>Slide 30</w:t>
+        <w:t xml:space="preserve">Slide </w:t>
+      </w:r>
+      <w:r>
+        <w:rPr>
+          <w:b/>
+          <w:bCs/>
+          <w:color w:val="FF0000"/>
+        </w:rPr>
+        <w:t>39</w:t>
       </w:r>
     </w:p>
     <w:p>
@@ -4948,7 +7015,7 @@
           <w:szCs w:val="32"/>
         </w:rPr>
       </w:pPr>
-      <w:bookmarkStart w:id="15" w:name="_Toc134801216"/>
+      <w:bookmarkStart w:id="16" w:name="_Toc134801216"/>
       <w:r>
         <w:br w:type="page"/>
       </w:r>
@@ -4968,7 +7035,15 @@
           <w:color w:val="FF0000"/>
         </w:rPr>
         <w:lastRenderedPageBreak/>
-        <w:t>Slide 31</w:t>
+        <w:t xml:space="preserve">Slide </w:t>
+      </w:r>
+      <w:r>
+        <w:rPr>
+          <w:b/>
+          <w:bCs/>
+          <w:color w:val="FF0000"/>
+        </w:rPr>
+        <w:t>40</w:t>
       </w:r>
     </w:p>
     <w:p>
@@ -4978,7 +7053,7 @@
       <w:r>
         <w:t>CHƯƠNG 4. KẾT LUẬN</w:t>
       </w:r>
-      <w:bookmarkEnd w:id="15"/>
+      <w:bookmarkEnd w:id="16"/>
     </w:p>
     <w:p>
       <w:pPr>
@@ -4994,7 +7069,15 @@
           <w:bCs/>
           <w:color w:val="FF0000"/>
         </w:rPr>
-        <w:t>Slide 32</w:t>
+        <w:t xml:space="preserve">Slide </w:t>
+      </w:r>
+      <w:r>
+        <w:rPr>
+          <w:b/>
+          <w:bCs/>
+          <w:color w:val="FF0000"/>
+        </w:rPr>
+        <w:t>41</w:t>
       </w:r>
     </w:p>
     <w:p>
@@ -5036,12 +7119,12 @@
         <w:pStyle w:val="Heading1"/>
         <w:jc w:val="center"/>
       </w:pPr>
-      <w:bookmarkStart w:id="16" w:name="_Toc134801218"/>
+      <w:bookmarkStart w:id="17" w:name="_Toc134801218"/>
       <w:r>
         <w:lastRenderedPageBreak/>
         <w:t>TÀI LIỆU THAM KHẢO</w:t>
       </w:r>
-      <w:bookmarkEnd w:id="16"/>
+      <w:bookmarkEnd w:id="17"/>
     </w:p>
     <w:p>
       <w:pPr>
@@ -5057,7 +7140,15 @@
           <w:bCs/>
           <w:color w:val="FF0000"/>
         </w:rPr>
-        <w:t>Slide 33</w:t>
+        <w:t xml:space="preserve">Slide </w:t>
+      </w:r>
+      <w:r>
+        <w:rPr>
+          <w:b/>
+          <w:bCs/>
+          <w:color w:val="FF0000"/>
+        </w:rPr>
+        <w:t>42</w:t>
       </w:r>
     </w:p>
     <w:p>
@@ -5067,6 +7158,11 @@
     </w:p>
     <w:p>
       <w:r>
+        <w:t>……</w:t>
+      </w:r>
+    </w:p>
+    <w:p>
+      <w:r>
         <w:t xml:space="preserve">Ngoài ra còn tham khảo </w:t>
       </w:r>
       <w:r>
@@ -5095,7 +7191,15 @@
           <w:bCs/>
           <w:color w:val="FF0000"/>
         </w:rPr>
-        <w:t>Slide 34</w:t>
+        <w:t>Slide 4</w:t>
+      </w:r>
+      <w:r>
+        <w:rPr>
+          <w:b/>
+          <w:bCs/>
+          <w:color w:val="FF0000"/>
+        </w:rPr>
+        <w:t>3 - end</w:t>
       </w:r>
     </w:p>
     <w:p>
@@ -5104,7 +7208,7 @@
       </w:r>
     </w:p>
     <w:sectPr>
-      <w:footerReference w:type="default" r:id="rId14"/>
+      <w:footerReference w:type="default" r:id="rId22"/>
       <w:pgSz w:w="12240" w:h="15840"/>
       <w:pgMar w:top="2160" w:right="1440" w:bottom="1440" w:left="1440" w:header="720" w:footer="720" w:gutter="0"/>
       <w:cols w:space="720"/>
@@ -5240,20 +7344,41 @@
         <w:footnoteRef/>
       </w:r>
       <w:r>
-        <w:t xml:space="preserve"> JSON: </w:t>
-      </w:r>
-      <w:r>
-        <w:t>viết tắt của JavaScript Object Notation</w:t>
-      </w:r>
-      <w:r>
-        <w:t xml:space="preserve">, </w:t>
-      </w:r>
-      <w:r>
-        <w:t>là một kiểu dữ liệu mở trong JavaScript. Kiểu dữ liệu này bao gồm chủ yếu là text, có thể đọc được theo dạng cặp "thuộc tính - giá trị"</w:t>
-      </w:r>
+        <w:t xml:space="preserve"> Tham khảo từ </w:t>
+      </w:r>
+      <w:bookmarkStart w:id="3" w:name="_Hlk135265258"/>
+      <w:r>
+        <w:t>https://viblo.asia/p/xu-ly-ngon-ngu-tu-nhien-phan-1-OeVKB8eQlkW</w:t>
+      </w:r>
+      <w:bookmarkEnd w:id="3"/>
     </w:p>
   </w:footnote>
   <w:footnote w:id="3">
+    <w:p>
+      <w:pPr>
+        <w:pStyle w:val="FootnoteText"/>
+      </w:pPr>
+      <w:r>
+        <w:rPr>
+          <w:rStyle w:val="FootnoteReference"/>
+        </w:rPr>
+        <w:footnoteRef/>
+      </w:r>
+      <w:r>
+        <w:t xml:space="preserve"> JSON: </w:t>
+      </w:r>
+      <w:r>
+        <w:t>viết tắt của JavaScript Object Notation</w:t>
+      </w:r>
+      <w:r>
+        <w:t xml:space="preserve">, </w:t>
+      </w:r>
+      <w:r>
+        <w:t>là một kiểu dữ liệu mở trong JavaScript. Kiểu dữ liệu này bao gồm chủ yếu là text, có thể đọc được theo dạng cặp "thuộc tính - giá trị"</w:t>
+      </w:r>
+    </w:p>
+  </w:footnote>
+  <w:footnote w:id="4">
     <w:p>
       <w:pPr>
         <w:pStyle w:val="FootnoteText"/>
@@ -9156,6 +11281,7 @@
   <w:style w:type="character" w:default="1" w:styleId="DefaultParagraphFont">
     <w:name w:val="Default Paragraph Font"/>
     <w:uiPriority w:val="1"/>
+    <w:semiHidden/>
     <w:unhideWhenUsed/>
   </w:style>
   <w:style w:type="table" w:default="1" w:styleId="TableNormal">

</xml_diff>

<commit_message>
UPDATE FINAL OF FINAL
UPDATE FINAL OF FINAL (realll)
</commit_message>
<xml_diff>
--- a/kịch bản final HTVTT.docx
+++ b/kịch bản final HTVTT.docx
@@ -984,22 +984,28 @@
         <w:t>phân tích, ưu điểm, nhược điểm và ứng dụng của kỹ thuật tư vấn dựa trên ngữ nghĩa</w:t>
       </w:r>
       <w:r>
-        <w:t xml:space="preserve">; phân tích </w:t>
+        <w:t xml:space="preserve">; </w:t>
+      </w:r>
+      <w:r>
+        <w:t xml:space="preserve">ngoài ra còn </w:t>
+      </w:r>
+      <w:r>
+        <w:t xml:space="preserve">phân tích </w:t>
       </w:r>
       <w:r>
         <w:t xml:space="preserve">tính ứng dụng của cơ sở dữ liệu đồ thị tri thức </w:t>
       </w:r>
       <w:r>
+        <w:t xml:space="preserve">Neo4j </w:t>
+      </w:r>
+      <w:r>
         <w:t xml:space="preserve">để </w:t>
       </w:r>
       <w:r>
-        <w:t>hiển thị kết quả đề xuất của kỹ thuật</w:t>
-      </w:r>
-      <w:r>
-        <w:t xml:space="preserve"> trên</w:t>
-      </w:r>
-      <w:r>
-        <w:t>.</w:t>
+        <w:t>xử lý dữ liệu</w:t>
+      </w:r>
+      <w:r>
+        <w:t xml:space="preserve"> đề xuất.</w:t>
       </w:r>
     </w:p>
     <w:p>
@@ -1007,13 +1013,22 @@
         <w:jc w:val="both"/>
       </w:pPr>
       <w:r>
-        <w:t xml:space="preserve">Xây dựng </w:t>
+        <w:t>Tập thể nhóm Neko trên tinh thần cố gắng hết sức nhằm x</w:t>
+      </w:r>
+      <w:r>
+        <w:t xml:space="preserve">ây dựng </w:t>
       </w:r>
       <w:r>
         <w:t xml:space="preserve">thành công </w:t>
       </w:r>
       <w:r>
-        <w:t xml:space="preserve">một bài báo cáo mang tính hiệu quả trong truyền đạt kiến thức, </w:t>
+        <w:t xml:space="preserve">một bài báo cáo mang tính hiệu quả trong </w:t>
+      </w:r>
+      <w:r>
+        <w:t>chia sẻ</w:t>
+      </w:r>
+      <w:r>
+        <w:t xml:space="preserve"> kiến thức, </w:t>
       </w:r>
       <w:r>
         <w:t>giá trị nỗ lực tìm tòi</w:t>
@@ -1071,8 +1086,13 @@
         </w:numPr>
         <w:jc w:val="both"/>
       </w:pPr>
-      <w:r>
-        <w:t xml:space="preserve">Road-map </w:t>
+      <w:proofErr w:type="gramStart"/>
+      <w:r>
+        <w:t>Road-map</w:t>
+      </w:r>
+      <w:proofErr w:type="gramEnd"/>
+      <w:r>
+        <w:t xml:space="preserve"> </w:t>
       </w:r>
       <w:r>
         <w:t>báo cáo</w:t>
@@ -1101,7 +1121,13 @@
         <w:t>Semantics based Recommendation System</w:t>
       </w:r>
       <w:r>
-        <w:t>, cùng với đồ thị tri thức Knowledge Graph để biểu diễn dữ liệu</w:t>
+        <w:t>, cùng với đồ thị tri thức Knowledge Graph</w:t>
+      </w:r>
+      <w:r>
+        <w:t xml:space="preserve"> Database</w:t>
+      </w:r>
+      <w:r>
+        <w:t xml:space="preserve"> để biểu diễn dữ liệu</w:t>
       </w:r>
       <w:r>
         <w:t>.</w:t>
@@ -1231,7 +1257,10 @@
     </w:p>
     <w:p>
       <w:r>
-        <w:t xml:space="preserve">Phần phân tích về kỹ thuật </w:t>
+        <w:t>Thì đầu tiên, p</w:t>
+      </w:r>
+      <w:r>
+        <w:t xml:space="preserve">hần phân tích về kỹ thuật </w:t>
       </w:r>
       <w:r>
         <w:t xml:space="preserve">Semantics-based </w:t>
@@ -1442,13 +1471,16 @@
         <w:t xml:space="preserve">này sử dụng kỹ thuật xử lý ngôn ngữ tự nhiên và khai thác các mối quan hệ ngữ nghĩa giữa các </w:t>
       </w:r>
       <w:r>
-        <w:t>item</w:t>
-      </w:r>
-      <w:r>
-        <w:t xml:space="preserve"> để đưa ra các </w:t>
-      </w:r>
-      <w:r>
-        <w:t>item có mức độ</w:t>
+        <w:t>nội dung</w:t>
+      </w:r>
+      <w:r>
+        <w:t xml:space="preserve"> để đưa ra </w:t>
+      </w:r>
+      <w:r>
+        <w:t xml:space="preserve">nội dung </w:t>
+      </w:r>
+      <w:r>
+        <w:t>có mức độ</w:t>
       </w:r>
       <w:r>
         <w:t xml:space="preserve"> tương đồng với </w:t>
@@ -1529,16 +1561,28 @@
         <w:t xml:space="preserve"> đề xuất</w:t>
       </w:r>
       <w:r>
-        <w:t>. Sau đó, hệ thống sẽ sử dụng các thuật toán máy học</w:t>
+        <w:t>. Sau đó, các thuật toán máy học</w:t>
       </w:r>
       <w:r>
         <w:t xml:space="preserve"> nhằm xử lý </w:t>
       </w:r>
       <w:r>
-        <w:t>ngữ nghĩa từ chính thông tin đã thu thập được</w:t>
-      </w:r>
-      <w:r>
-        <w:t xml:space="preserve"> để đưa ra các đề xuất phù hợp nhất với nhu cầu của người dùng</w:t>
+        <w:t>ngữ nghĩa từ chính thông tin đã thu thập</w:t>
+      </w:r>
+      <w:r>
+        <w:t xml:space="preserve">    sẽ</w:t>
+      </w:r>
+      <w:r>
+        <w:t xml:space="preserve"> được</w:t>
+      </w:r>
+      <w:r>
+        <w:t xml:space="preserve"> </w:t>
+      </w:r>
+      <w:r>
+        <w:t xml:space="preserve">thực thi     </w:t>
+      </w:r>
+      <w:r>
+        <w:t>để đưa ra các đề xuất phù hợp nhất với nhu cầu của người dùng</w:t>
       </w:r>
       <w:r>
         <w:t>.</w:t>
@@ -1588,8 +1632,13 @@
     </w:p>
     <w:p>
       <w:r>
-        <w:t>Ta cùng nhau phân tích về các yếu tố quan trọng hình thành nên một hệ đề xuất dựa trên ngữ nghĩa và cách thức hoạt động của kỹ thuật này</w:t>
-      </w:r>
+        <w:t xml:space="preserve">Ta cùng nhau phân tích về các yếu tố quan trọng hình thành nên một hệ đề xuất dựa trên ngữ nghĩa và cách thức hoạt động của kỹ thuật </w:t>
+      </w:r>
+      <w:proofErr w:type="gramStart"/>
+      <w:r>
+        <w:t>này</w:t>
+      </w:r>
+      <w:proofErr w:type="gramEnd"/>
     </w:p>
     <w:p>
       <w:pPr>
@@ -1913,7 +1962,14 @@
           <w:rFonts w:eastAsia="Calibri"/>
           <w:szCs w:val="26"/>
         </w:rPr>
-        <w:t>phải</w:t>
+        <w:t>P</w:t>
+      </w:r>
+      <w:r>
+        <w:rPr>
+          <w:rFonts w:eastAsia="Calibri"/>
+          <w:szCs w:val="26"/>
+        </w:rPr>
+        <w:t>hải</w:t>
       </w:r>
       <w:r>
         <w:rPr>
@@ -1970,13 +2026,43 @@
         <w:t xml:space="preserve"> sẽ </w:t>
       </w:r>
       <w:r>
-        <w:t xml:space="preserve">đề xuất thông tin phù hợp cho người dùng. Điều này có thể </w:t>
+        <w:t xml:space="preserve">đề xuất thông tin phù hợp cho người dùng. </w:t>
+      </w:r>
+      <w:r>
+        <w:t>Việc</w:t>
+      </w:r>
+      <w:r>
+        <w:t xml:space="preserve"> này </w:t>
+      </w:r>
+      <w:r>
+        <w:t>chính</w:t>
+      </w:r>
+      <w:r>
+        <w:t xml:space="preserve"> </w:t>
       </w:r>
       <w:r>
         <w:t>là</w:t>
       </w:r>
       <w:r>
-        <w:t xml:space="preserve"> đề xuất câu trả lời, đề xuất sản phẩm hoặc dịch vụ, hoặc đề xuất các tài liệu hay nguồn thông tin liên quan.</w:t>
+        <w:t xml:space="preserve"> đề xuất </w:t>
+      </w:r>
+      <w:r>
+        <w:t xml:space="preserve">nên </w:t>
+      </w:r>
+      <w:r>
+        <w:t>những gợi ý</w:t>
+      </w:r>
+      <w:r>
+        <w:t xml:space="preserve">, </w:t>
+      </w:r>
+      <w:r>
+        <w:t>là kết quả của quá trình thực thi</w:t>
+      </w:r>
+      <w:r>
+        <w:t xml:space="preserve"> kỹ thuật</w:t>
+      </w:r>
+      <w:r>
+        <w:t>.</w:t>
       </w:r>
     </w:p>
     <w:p>
@@ -2001,7 +2087,7 @@
         <w:jc w:val="both"/>
       </w:pPr>
       <w:r>
-        <w:t>Bản chất Semantic-based Recommendation System hoạt động dựa trên việc khai thác thông tin ngữ nghĩa của dữ liệu để tạo ra các gợi ý sản phẩm phù hợp với người dùng. Mô hình học máy được sử dụng để xác định sự tương đồng giữa các sản phẩm dựa trên các thuộc tính ngữ nghĩa, ví dụ như đặc tính chung, tên gọi, hoặc miêu tả.</w:t>
+        <w:t>Bản chất Semantic-based Recommendation System hoạt động dựa trên việc khai thác thông tin ngữ nghĩa của dữ liệu để tạo ra các gợi ý sản phẩm phù hợp với người dùng.</w:t>
       </w:r>
     </w:p>
     <w:p>
@@ -2009,17 +2095,7 @@
         <w:jc w:val="both"/>
       </w:pPr>
       <w:r>
-        <w:t>Để thực hiện điều này, các hệ thống sử dụng kỹ thuật đề xuất dựa trên ngữ nghĩa (</w:t>
-      </w:r>
-      <w:r>
-        <w:rPr>
-          <w:i/>
-          <w:iCs/>
-        </w:rPr>
-        <w:t>semantics-based recommendation system</w:t>
-      </w:r>
-      <w:r>
-        <w:t xml:space="preserve">) thường sử dụng các </w:t>
+        <w:t xml:space="preserve">Để thực hiện điều này, các hệ thống sử dụng kỹ thuật đề xuất dựa trên ngữ nghĩa thường sử dụng các </w:t>
       </w:r>
       <w:r>
         <w:rPr>
@@ -2047,12 +2123,47 @@
         </w:rPr>
         <w:footnoteReference w:id="2"/>
       </w:r>
+      <w:r>
+        <w:t xml:space="preserve"> </w:t>
+      </w:r>
     </w:p>
     <w:p>
       <w:pPr>
         <w:jc w:val="both"/>
       </w:pPr>
       <w:r>
+        <w:t>(Phần phân tích này thì nhóm có t</w:t>
+      </w:r>
+      <w:r>
+        <w:t xml:space="preserve">ham khảo từ </w:t>
+      </w:r>
+      <w:r>
+        <w:rPr>
+          <w:color w:val="8EAADB" w:themeColor="accent1" w:themeTint="99"/>
+        </w:rPr>
+        <w:t>https://</w:t>
+      </w:r>
+      <w:r>
+        <w:rPr>
+          <w:color w:val="2F5496" w:themeColor="accent1" w:themeShade="BF"/>
+        </w:rPr>
+        <w:t>viblo.asia</w:t>
+      </w:r>
+      <w:r>
+        <w:rPr>
+          <w:color w:val="8EAADB" w:themeColor="accent1" w:themeTint="99"/>
+        </w:rPr>
+        <w:t>/p/xu-ly-ngon-ngu-tu-nhien-phan-1-OeVKB8eQlkW</w:t>
+      </w:r>
+      <w:r>
+        <w:t>)</w:t>
+      </w:r>
+    </w:p>
+    <w:p>
+      <w:pPr>
+        <w:jc w:val="both"/>
+      </w:pPr>
+      <w:r>
         <w:t xml:space="preserve">Ta có đoạn văn cần phân tích: </w:t>
       </w:r>
     </w:p>
@@ -2068,36 +2179,68 @@
           <w:i/>
           <w:iCs/>
         </w:rPr>
-        <w:t xml:space="preserve">London is the capital and most populous city of England and the United Kingdom. Standing on the River Thames in the south east of the island of Great Britain, London has </w:t>
-      </w:r>
-      <w:r>
-        <w:rPr>
-          <w:i/>
-          <w:iCs/>
-        </w:rPr>
+        <w:t xml:space="preserve">London is the capital and most populous city of England and the United Kingdom. Standing on the River Thames in the </w:t>
+      </w:r>
+      <w:proofErr w:type="gramStart"/>
+      <w:r>
+        <w:rPr>
+          <w:i/>
+          <w:iCs/>
+        </w:rPr>
+        <w:t>south east</w:t>
+      </w:r>
+      <w:proofErr w:type="gramEnd"/>
+      <w:r>
+        <w:rPr>
+          <w:i/>
+          <w:iCs/>
+        </w:rPr>
+        <w:t xml:space="preserve"> of the island of Great Britain, London has been a major settlement for two millennia. It was founded by the Romans, who named it Londinium</w:t>
+      </w:r>
+      <w:r>
+        <w:t>.”</w:t>
+      </w:r>
+    </w:p>
+    <w:p>
+      <w:pPr>
+        <w:jc w:val="both"/>
+      </w:pPr>
+      <w:r>
         <w:lastRenderedPageBreak/>
-        <w:t>been a major settlement for two millennia. It was founded by the Romans, who named it Londinium</w:t>
+        <w:t>Tạm dịch (sử dụng trí tuệ con người</w:t>
+      </w:r>
+      <w:r>
+        <w:t xml:space="preserve"> </w:t>
+      </w:r>
+      <w:r>
+        <w:t xml:space="preserve">vốn có </w:t>
+      </w:r>
+      <w:r>
+        <w:t>để dịch đoạn văn trên</w:t>
+      </w:r>
+      <w:r>
+        <w:t>): “</w:t>
+      </w:r>
+      <w:r>
+        <w:rPr>
+          <w:i/>
+          <w:iCs/>
+        </w:rPr>
+        <w:t>London là thủ đô và là thành phố đông dân nhất của England và United Kingdom. Đứng trên dòng sông Thamse ở phía đông của đảo Great Britain, London là một khu định cư lớn trong hai thiên niên kỷ. Nó được thành lập bởi người La Mã, những người đã đặt tên cho nó là Londinium</w:t>
       </w:r>
       <w:r>
         <w:t>.”</w:t>
       </w:r>
+      <w:r>
+        <w:t xml:space="preserve"> </w:t>
+      </w:r>
     </w:p>
     <w:p>
       <w:pPr>
         <w:jc w:val="both"/>
       </w:pPr>
       <w:r>
-        <w:t>Tạm dịch (theo kiểu thông thường – sử dụng trí tuệ con người): “</w:t>
-      </w:r>
-      <w:r>
-        <w:rPr>
-          <w:i/>
-          <w:iCs/>
-        </w:rPr>
-        <w:t>London là thủ đô và là thành phố đông dân nhất của England và United Kingdom. Đứng trên dòng sông Thamse ở phía đông của đảo Great Britain, London là một khu định cư lớn trong hai thiên niên kỷ. Nó được thành lập bởi người La Mã, những người đã đặt tên cho nó là Londinium</w:t>
-      </w:r>
-      <w:r>
-        <w:t>.”</w:t>
+        <w:t>Và tất nhiên ta sẽ hiểu theo kỹ thuật của học máy vừa được đề cập       chứ không phải lả hiểu nôm na rằng ta dịch được như vậy thì nghĩa nó là như vậy.</w:t>
       </w:r>
     </w:p>
     <w:p>
@@ -2169,7 +2312,23 @@
           <w:i/>
           <w:iCs/>
         </w:rPr>
-        <w:t>“London is the capital and most populous city of England and the United Kingdom”</w:t>
+        <w:t xml:space="preserve">“London is the capital and most populous city of England and the United </w:t>
+      </w:r>
+      <w:proofErr w:type="gramStart"/>
+      <w:r>
+        <w:rPr>
+          <w:i/>
+          <w:iCs/>
+        </w:rPr>
+        <w:t>Kingdom</w:t>
+      </w:r>
+      <w:proofErr w:type="gramEnd"/>
+      <w:r>
+        <w:rPr>
+          <w:i/>
+          <w:iCs/>
+        </w:rPr>
+        <w:t>”</w:t>
       </w:r>
     </w:p>
     <w:p>
@@ -2195,7 +2354,23 @@
           <w:i/>
           <w:iCs/>
         </w:rPr>
-        <w:t>“Standing on the River Thames in the south east of the island of Great Britain, London has been a major settlement for two millennia.”</w:t>
+        <w:t xml:space="preserve">“Standing on the River Thames in the </w:t>
+      </w:r>
+      <w:proofErr w:type="gramStart"/>
+      <w:r>
+        <w:rPr>
+          <w:i/>
+          <w:iCs/>
+        </w:rPr>
+        <w:t>south east</w:t>
+      </w:r>
+      <w:proofErr w:type="gramEnd"/>
+      <w:r>
+        <w:rPr>
+          <w:i/>
+          <w:iCs/>
+        </w:rPr>
+        <w:t xml:space="preserve"> of the island of Great Britain, London has been a major settlement for two millennia.”</w:t>
       </w:r>
     </w:p>
     <w:p>
@@ -2353,7 +2528,23 @@
           <w:i/>
           <w:iCs/>
         </w:rPr>
-        <w:t>“London”, “is”, “ the”, “capital”, “and”, “most”, “populous”, “city”, “of”, “England”, “and”, “the”, “United”, “Kingdom”, “.”</w:t>
+        <w:t xml:space="preserve">“London”, “is”, </w:t>
+      </w:r>
+      <w:proofErr w:type="gramStart"/>
+      <w:r>
+        <w:rPr>
+          <w:i/>
+          <w:iCs/>
+        </w:rPr>
+        <w:t>“ the</w:t>
+      </w:r>
+      <w:proofErr w:type="gramEnd"/>
+      <w:r>
+        <w:rPr>
+          <w:i/>
+          <w:iCs/>
+        </w:rPr>
+        <w:t>”, “capital”, “and”, “most”, “populous”, “city”, “of”, “England”, “and”, “the”, “United”, “Kingdom”, “.”</w:t>
       </w:r>
     </w:p>
     <w:p>
@@ -2430,12 +2621,30 @@
     </w:p>
     <w:p>
       <w:r>
-        <w:t>Tiếp đến ta sẽ xem xét từng token (tức là từng từ của một câu văn) và cố gắng dự đoán loại từ của token này. Có thể nó là danh từ, động từ, hoặc tính từ,... Biết được vai trò của từng từ/token trong câu, việc đó sẽ giúp ta có thể bắt đầu tìm ra được câu văn đang nói về cái gì.</w:t>
-      </w:r>
-    </w:p>
-    <w:p>
-      <w:r>
-        <w:t>Ngoài ra, ta có thể làm điều này bằng cách cung cấp từng từ (và một số từ xung quanh nó, để cung cấp ngữ cảnh nhằm dễ hình dung vấn đề) vào một mô hình phân loại một phần của toàn đoạn văn để thực hiện dự đoán từ loại của từ được truyền vào (việc dự đoán một từ thuộc dạng từ nào được gọi là dự đoán một phần của cả đoạn).</w:t>
+        <w:t xml:space="preserve">Tiếp đến ta sẽ xem xét từng token (tức là từng từ của một câu văn) và cố gắng dự đoán loại từ của token này. Có thể nó là danh từ, động từ, hoặc tính </w:t>
+      </w:r>
+      <w:proofErr w:type="gramStart"/>
+      <w:r>
+        <w:t>từ,...</w:t>
+      </w:r>
+      <w:proofErr w:type="gramEnd"/>
+      <w:r>
+        <w:t xml:space="preserve"> Biết được vai trò của từng từ/token trong câu, việc đó sẽ giúp ta có thể bắt đầu tìm ra được câu văn đang nói về cái gì.</w:t>
+      </w:r>
+    </w:p>
+    <w:p>
+      <w:r>
+        <w:t>Ngoài ra, ta có thể làm điều này bằng cách cung cấp từng từ (</w:t>
+      </w:r>
+      <w:r>
+        <w:rPr>
+          <w:b/>
+          <w:bCs/>
+        </w:rPr>
+        <w:t>và một số từ xung quanh nó</w:t>
+      </w:r>
+      <w:r>
+        <w:t>, để cung cấp ngữ cảnh nhằm dễ hình dung vấn đề) vào một mô hình phân loại một phần của toàn đoạn văn để thực hiện dự đoán từ loại của từ được truyền vào (việc dự đoán một từ thuộc dạng từ nào được gọi là dự đoán một phần của cả đoạn).</w:t>
       </w:r>
       <w:r>
         <w:t xml:space="preserve"> Sau khi xử lý được toàn bộ câu, chúng ta có thể có kết quả như thế này:</w:t>
@@ -2468,8 +2677,13 @@
         <w:t>is</w:t>
       </w:r>
       <w:r>
-        <w:t>”: động từ</w:t>
-      </w:r>
+        <w:t xml:space="preserve">”: động </w:t>
+      </w:r>
+      <w:proofErr w:type="gramStart"/>
+      <w:r>
+        <w:t>từ</w:t>
+      </w:r>
+      <w:proofErr w:type="gramEnd"/>
     </w:p>
     <w:p>
       <w:r>
@@ -2712,24 +2926,7 @@
     </w:p>
     <w:p>
       <w:r>
-        <w:t>Mô hình “</w:t>
-      </w:r>
-      <w:r>
-        <w:rPr>
-          <w:i/>
-          <w:iCs/>
-        </w:rPr>
-        <w:t>part of speech for each token</w:t>
-      </w:r>
-      <w:r>
-        <w:rPr>
-          <w:i/>
-          <w:iCs/>
-        </w:rPr>
-        <w:t>”</w:t>
-      </w:r>
-      <w:r>
-        <w:t xml:space="preserve"> ban đầu được đào tạo bằng cách cung cấp cho nó hàng triệu câu có sẵn trong từ điển với mỗi từ đã được gắn thẻ và nó có thể tái tạo lại các hành vi đó.</w:t>
+        <w:t>Mô hình ban đầu được đào tạo bằng cách cung cấp cho nó hàng triệu câu có sẵn trong từ điển với mỗi từ đã được gắn thẻ và nó có thể tái tạo lại các hành vi đó.</w:t>
       </w:r>
     </w:p>
     <w:p>
@@ -2794,7 +2991,36 @@
     </w:p>
     <w:p>
       <w:r>
-        <w:t>Như hình 3 ở trên, từ ngữ “</w:t>
+        <w:t xml:space="preserve">Như </w:t>
+      </w:r>
+      <w:r>
+        <w:t>cái</w:t>
+      </w:r>
+      <w:r>
+        <w:t xml:space="preserve"> </w:t>
+      </w:r>
+      <w:r>
+        <w:t>ảnh</w:t>
+      </w:r>
+      <w:r>
+        <w:t xml:space="preserve"> </w:t>
+      </w:r>
+      <w:r>
+        <w:t xml:space="preserve">ở mé dưới màn hình – là cái ảnh có 3 cái khung input output gì đó   </w:t>
+      </w:r>
+      <w:proofErr w:type="gramStart"/>
+      <w:r>
+        <w:t xml:space="preserve"> </w:t>
+      </w:r>
+      <w:r>
+        <w:t xml:space="preserve"> </w:t>
+      </w:r>
+      <w:r>
+        <w:t>,</w:t>
+      </w:r>
+      <w:proofErr w:type="gramEnd"/>
+      <w:r>
+        <w:t xml:space="preserve"> từ ngữ “</w:t>
       </w:r>
       <w:r>
         <w:rPr>
@@ -2928,7 +3154,15 @@
         <w:jc w:val="center"/>
       </w:pPr>
       <w:r>
-        <w:t>“I had two dogs”</w:t>
+        <w:t xml:space="preserve">“I had two </w:t>
+      </w:r>
+      <w:proofErr w:type="gramStart"/>
+      <w:r>
+        <w:t>dogs</w:t>
+      </w:r>
+      <w:proofErr w:type="gramEnd"/>
+      <w:r>
+        <w:t>”</w:t>
       </w:r>
     </w:p>
     <w:p>
@@ -2995,8 +3229,17 @@
           <w:i/>
           <w:iCs/>
         </w:rPr>
-        <w:t>I have two dog</w:t>
-      </w:r>
+        <w:t xml:space="preserve">I have two </w:t>
+      </w:r>
+      <w:proofErr w:type="gramStart"/>
+      <w:r>
+        <w:rPr>
+          <w:i/>
+          <w:iCs/>
+        </w:rPr>
+        <w:t>dog</w:t>
+      </w:r>
+      <w:proofErr w:type="gramEnd"/>
       <w:r>
         <w:t xml:space="preserve">” </w:t>
       </w:r>
@@ -3078,7 +3321,15 @@
         <w:pStyle w:val="Caption"/>
       </w:pPr>
       <w:r>
-        <w:t>Quá trình bổ ngữ Lemmatization đã đổi động từ “is” trong câu thành động từ gốc “be”</w:t>
+        <w:t>Quá trình bổ ngữ Lemmatization đã đổi động từ “is” trong câu thành động từ gốc “</w:t>
+      </w:r>
+      <w:proofErr w:type="gramStart"/>
+      <w:r>
+        <w:t>be</w:t>
+      </w:r>
+      <w:proofErr w:type="gramEnd"/>
+      <w:r>
+        <w:t>”</w:t>
       </w:r>
     </w:p>
     <w:p>
@@ -3142,6 +3393,34 @@
         <w:t>and</w:t>
       </w:r>
       <w:r>
+        <w:t xml:space="preserve">”, </w:t>
+      </w:r>
+      <w:proofErr w:type="gramStart"/>
+      <w:r>
+        <w:t>“</w:t>
+      </w:r>
+      <w:r>
+        <w:rPr>
+          <w:i/>
+          <w:iCs/>
+        </w:rPr>
+        <w:t>or</w:t>
+      </w:r>
+      <w:r>
+        <w:t>”,</w:t>
+      </w:r>
+      <w:proofErr w:type="gramEnd"/>
+      <w:r>
+        <w:t xml:space="preserve"> “</w:t>
+      </w:r>
+      <w:r>
+        <w:rPr>
+          <w:i/>
+          <w:iCs/>
+        </w:rPr>
+        <w:t>the</w:t>
+      </w:r>
+      <w:r>
         <w:t>”, “</w:t>
       </w:r>
       <w:r>
@@ -3149,26 +3428,6 @@
           <w:i/>
           <w:iCs/>
         </w:rPr>
-        <w:t>or</w:t>
-      </w:r>
-      <w:r>
-        <w:t>”, “</w:t>
-      </w:r>
-      <w:r>
-        <w:rPr>
-          <w:i/>
-          <w:iCs/>
-        </w:rPr>
-        <w:t>the</w:t>
-      </w:r>
-      <w:r>
-        <w:t>”, “</w:t>
-      </w:r>
-      <w:r>
-        <w:rPr>
-          <w:i/>
-          <w:iCs/>
-        </w:rPr>
         <w:t>a</w:t>
       </w:r>
       <w:r>
@@ -3207,7 +3466,19 @@
         <w:t>vô hiệu hóa (</w:t>
       </w:r>
       <w:r>
+        <w:t xml:space="preserve">những từ đã </w:t>
+      </w:r>
+      <w:r>
+        <w:t>bị</w:t>
+      </w:r>
+      <w:r>
+        <w:t xml:space="preserve"> bay màu - bị </w:t>
+      </w:r>
+      <w:r>
         <w:t>chuyển sang màu xám</w:t>
+      </w:r>
+      <w:r>
+        <w:t xml:space="preserve"> mờ mờ trên màn hình</w:t>
       </w:r>
       <w:r>
         <w:t>)</w:t>
@@ -3449,8 +3720,13 @@
         <w:pStyle w:val="Caption"/>
       </w:pPr>
       <w:r>
-        <w:t>Đặt động từ “be”/”is” làm root cho mô hình cây</w:t>
-      </w:r>
+        <w:t xml:space="preserve">Đặt động từ “be”/”is” làm root cho mô hình </w:t>
+      </w:r>
+      <w:proofErr w:type="gramStart"/>
+      <w:r>
+        <w:t>cây</w:t>
+      </w:r>
+      <w:proofErr w:type="gramEnd"/>
     </w:p>
     <w:p>
       <w:pPr>
@@ -4036,11 +4312,11 @@
         </w:numPr>
         <w:jc w:val="both"/>
       </w:pPr>
-      <w:bookmarkStart w:id="4" w:name="_Toc134801203"/>
+      <w:bookmarkStart w:id="5" w:name="_Toc134801203"/>
       <w:r>
         <w:t>Nguyên lý hoạt động</w:t>
       </w:r>
-      <w:bookmarkEnd w:id="4"/>
+      <w:bookmarkEnd w:id="5"/>
     </w:p>
     <w:p>
       <w:pPr>
@@ -4220,14 +4496,14 @@
         </w:numPr>
         <w:jc w:val="both"/>
       </w:pPr>
-      <w:bookmarkStart w:id="5" w:name="_Toc134801204"/>
+      <w:bookmarkStart w:id="6" w:name="_Toc134801204"/>
       <w:r>
         <w:t xml:space="preserve">Ưu điểm </w:t>
       </w:r>
       <w:r>
         <w:t>của kỹ thuật tư vấn dựa trên ngữ nghĩa</w:t>
       </w:r>
-      <w:bookmarkEnd w:id="5"/>
+      <w:bookmarkEnd w:id="6"/>
     </w:p>
     <w:p>
       <w:pPr>
@@ -4301,11 +4577,16 @@
         <w:t>Cải thiện độ chính xác</w:t>
       </w:r>
       <w:r>
-        <w:t>: Các hệ thống đề xuất dựa trên ngữ nghĩa sử dụng phân tích ngữ nghĩa để xác định mối quan hệ và điểm tương đồng giữa các mục hoặc khái niệm khác nhau, từ đó có thể đưa ra các đề xuất phù hợp và chính xác hơn.</w:t>
+        <w:t xml:space="preserve">: Các hệ thống đề xuất dựa trên ngữ nghĩa sử dụng phân tích ngữ nghĩa để xác định mối quan hệ và điểm tương đồng giữa các mục hoặc khái niệm khác nhau, từ đó có thể đưa ra các đề xuất phù hợp và chính xác </w:t>
+      </w:r>
+      <w:proofErr w:type="gramStart"/>
+      <w:r>
+        <w:t>hơn.</w:t>
       </w:r>
       <w:r>
         <w:t>.</w:t>
       </w:r>
+      <w:proofErr w:type="gramEnd"/>
     </w:p>
     <w:p>
       <w:pPr>
@@ -4348,7 +4629,49 @@
         <w:t>Tăng tính đa dạng</w:t>
       </w:r>
       <w:r>
-        <w:t>: Các hệ thống đề xuất truyền thống có xu hướng đề xuất các mục tương tự với các mục mà người dùng đã tương tác. Các hệ thống đề xuất dựa trên ngữ nghĩa có thể giúp xác định các mục không chỉ giống nhau mà còn bổ sung hoặc có liên quan với nhau, dẫn đến các đề xuất đa dạng hơn.</w:t>
+        <w:t>:</w:t>
+      </w:r>
+      <w:r>
+        <w:t xml:space="preserve"> </w:t>
+      </w:r>
+      <w:r>
+        <w:t>Các hệ thống đề xuất dựa trên ngữ nghĩa có thể giúp xác định các mục không chỉ giống nhau mà còn bổ sung</w:t>
+      </w:r>
+      <w:r>
+        <w:t xml:space="preserve"> thêm</w:t>
+      </w:r>
+      <w:r>
+        <w:t xml:space="preserve"> </w:t>
+      </w:r>
+      <w:r>
+        <w:t>những nội dung</w:t>
+      </w:r>
+      <w:r>
+        <w:t xml:space="preserve"> có liên quan</w:t>
+      </w:r>
+      <w:r>
+        <w:t xml:space="preserve"> mới lạ</w:t>
+      </w:r>
+      <w:r>
+        <w:t>,</w:t>
+      </w:r>
+      <w:r>
+        <w:t xml:space="preserve"> có một chút liên quan với nhau, nhằm</w:t>
+      </w:r>
+      <w:r>
+        <w:t xml:space="preserve"> dẫn đến các </w:t>
+      </w:r>
+      <w:r>
+        <w:t xml:space="preserve">kết quả </w:t>
+      </w:r>
+      <w:r>
+        <w:t xml:space="preserve">đề xuất </w:t>
+      </w:r>
+      <w:r>
+        <w:t xml:space="preserve">được </w:t>
+      </w:r>
+      <w:r>
+        <w:t>đa dạng hơn.</w:t>
       </w:r>
     </w:p>
     <w:p>
@@ -4417,11 +4740,25 @@
         <w:t>Khả năng mở rộng tốt hơn</w:t>
       </w:r>
       <w:r>
-        <w:t xml:space="preserve">: Các hệ thống đề xuất dựa trên ngữ nghĩa có thể phân tích lượng lớn dữ liệu và xác định các mẫu và mối quan hệ có thể không rõ ràng với các hệ thống đề xuất truyền thống. Điều này có thể dẫn đến các hệ thống đề xuất hiệu quả </w:t>
-      </w:r>
-      <w:r>
-        <w:lastRenderedPageBreak/>
-        <w:t>và có thể mở rộng hơn, có thể xử lý các tập dữ liệu lớn hơn và hành vi người dùng phức tạp hơn.</w:t>
+        <w:t xml:space="preserve">: Các hệ thống đề xuất dựa trên ngữ nghĩa có thể phân tích lượng lớn dữ liệu và xác định các mẫu và mối quan hệ </w:t>
+      </w:r>
+      <w:r>
+        <w:t>tốt hơn so</w:t>
+      </w:r>
+      <w:r>
+        <w:t xml:space="preserve"> với các hệ thống đề xuất truyền thống. </w:t>
+      </w:r>
+      <w:r>
+        <w:t xml:space="preserve">vì thế </w:t>
+      </w:r>
+      <w:r>
+        <w:t xml:space="preserve">trong tương lai   </w:t>
+      </w:r>
+      <w:r>
+        <w:t>nó có thể</w:t>
+      </w:r>
+      <w:r>
+        <w:t xml:space="preserve"> xử lý các tập dữ liệu lớn hơn và hành vi người dùng phức tạp hơn.</w:t>
       </w:r>
     </w:p>
     <w:p>
@@ -4440,6 +4777,7 @@
           <w:iCs/>
           <w:u w:val="single"/>
         </w:rPr>
+        <w:lastRenderedPageBreak/>
         <w:t>Đáp ứng theo sở thích người dùng</w:t>
       </w:r>
       <w:r>
@@ -4452,16 +4790,7 @@
         <w:t xml:space="preserve">đề xuát </w:t>
       </w:r>
       <w:r>
-        <w:t xml:space="preserve">cá nhân hóa phù hợp theo thời gian. Khi hệ thống thu thập thêm dữ liệu và tinh chỉnh hiểu biết ngữ nghĩa của mình, nó có thể cung cấp </w:t>
-      </w:r>
-      <w:r>
-        <w:t xml:space="preserve">những </w:t>
-      </w:r>
-      <w:r>
-        <w:t>đề xuất</w:t>
-      </w:r>
-      <w:r>
-        <w:t xml:space="preserve"> ngày càng chính xác phù hợp với sở thích thay đổi của người dùng.</w:t>
+        <w:t>cá nhân hóa phù hợp theo thời gian.</w:t>
       </w:r>
     </w:p>
     <w:p>
@@ -4498,14 +4827,14 @@
         </w:numPr>
         <w:jc w:val="both"/>
       </w:pPr>
-      <w:bookmarkStart w:id="6" w:name="_Toc134801205"/>
+      <w:bookmarkStart w:id="7" w:name="_Toc134801205"/>
       <w:r>
         <w:t>Nhược điểm</w:t>
       </w:r>
       <w:r>
         <w:t xml:space="preserve"> của kỹ thuật tư vấn dựa trên ngữ nghĩa</w:t>
       </w:r>
-      <w:bookmarkEnd w:id="6"/>
+      <w:bookmarkEnd w:id="7"/>
     </w:p>
     <w:p>
       <w:pPr>
@@ -4577,22 +4906,22 @@
         <w:t>: Các hệ thống đề xuất dựa trên ngữ nghĩa chủ yếu dựa vào dữ liệu chính xác, đây có thể là một thách thức nếu dữ liệu</w:t>
       </w:r>
       <w:r>
-        <w:t xml:space="preserve"> manh mối</w:t>
-      </w:r>
-      <w:r>
-        <w:t xml:space="preserve"> cho một </w:t>
-      </w:r>
-      <w:r>
-        <w:t xml:space="preserve">vấn </w:t>
-      </w:r>
-      <w:r>
-        <w:t>đề</w:t>
-      </w:r>
-      <w:r>
-        <w:t xml:space="preserve"> ban đầu</w:t>
-      </w:r>
-      <w:r>
-        <w:t xml:space="preserve"> không đầy đủ, không nhất quán hoặc có chất lượng thấp.</w:t>
+        <w:t xml:space="preserve"> </w:t>
+      </w:r>
+      <w:r>
+        <w:t>ban đầu</w:t>
+      </w:r>
+      <w:r>
+        <w:t xml:space="preserve"> cho </w:t>
+      </w:r>
+      <w:r>
+        <w:t>không đầy đủ, không nhất quán hoặc có chất lượng thấp</w:t>
+      </w:r>
+      <w:r>
+        <w:t>, vô giá trị</w:t>
+      </w:r>
+      <w:r>
+        <w:t>.</w:t>
       </w:r>
     </w:p>
     <w:p>
@@ -4667,11 +4996,16 @@
           <w:iCs/>
           <w:u w:val="single"/>
         </w:rPr>
-        <w:lastRenderedPageBreak/>
         <w:t>Mối quan tâm về quyền riêng tư</w:t>
       </w:r>
       <w:r>
-        <w:t>: Các hệ thống đề xuất dựa trên ngữ nghĩa dựa trên lượng lớn dữ liệu người dùng, điều này có thể gây lo ngại về quyền riêng tư nếu dữ liệu không được xử lý phù hợp. Các tổ chức phải cẩn thận để đảm bảo rằng dữ liệu người dùng được bảo vệ và sử dụng một cách có đạo đức.</w:t>
+        <w:t xml:space="preserve">: Các hệ thống đề xuất dựa trên ngữ nghĩa dựa trên lượng lớn dữ liệu </w:t>
+      </w:r>
+      <w:r>
+        <w:t>thống kê người dùng</w:t>
+      </w:r>
+      <w:r>
+        <w:t>, điều này có thể gây lo ngại về quyền riêng tư nếu dữ liệu không được xử lý phù hợp.</w:t>
       </w:r>
     </w:p>
     <w:p>
@@ -4696,7 +5030,11 @@
         <w:t>:</w:t>
       </w:r>
       <w:r>
-        <w:t xml:space="preserve"> Mở rộng hệ thống để hỗ trợ nhiều lĩnh vực và đa ngôn ngữ có thể gặp khó khăn. Mỗi ngôn ngữ có những đặc điểm và thực tế ngữ nghĩa riêng, do đó việc áp dụng hệ thống cho nhiều ngôn ngữ đòi hỏi sự nghiên cứu và điều chỉnh kỹ lưỡng</w:t>
+        <w:t xml:space="preserve"> Mở rộng hệ thống để hỗ trợ nhiều lĩnh vực và đa ngôn ngữ có thể gặp khó khăn. Mỗi ngôn ngữ có những đặc điểm và </w:t>
+      </w:r>
+      <w:r>
+        <w:lastRenderedPageBreak/>
+        <w:t>thực tế ngữ nghĩa riêng, do đó việc áp dụng hệ thống cho nhiều ngôn ngữ đòi hỏi sự nghiên cứu và điều chỉnh kỹ lưỡng</w:t>
       </w:r>
       <w:r>
         <w:t xml:space="preserve">, phù hợp với ngữ cảnh, ngữ pháp </w:t>
@@ -4739,11 +5077,11 @@
         </w:numPr>
         <w:jc w:val="both"/>
       </w:pPr>
-      <w:bookmarkStart w:id="7" w:name="_Toc134801206"/>
+      <w:bookmarkStart w:id="8" w:name="_Toc134801206"/>
       <w:r>
         <w:t>Đồ thị tri thức – Knowledge Graph</w:t>
       </w:r>
-      <w:bookmarkEnd w:id="7"/>
+      <w:bookmarkEnd w:id="8"/>
     </w:p>
     <w:p>
       <w:pPr>
@@ -4754,11 +5092,11 @@
         </w:numPr>
         <w:jc w:val="both"/>
       </w:pPr>
-      <w:bookmarkStart w:id="8" w:name="_Toc134801207"/>
+      <w:bookmarkStart w:id="9" w:name="_Toc134801207"/>
       <w:r>
         <w:t>Đồ thị tri thức là gì</w:t>
       </w:r>
-      <w:bookmarkEnd w:id="8"/>
+      <w:bookmarkEnd w:id="9"/>
     </w:p>
     <w:p>
       <w:pPr>
@@ -4790,7 +5128,7 @@
         <w:jc w:val="both"/>
       </w:pPr>
       <w:r>
-        <w:t>Đồ thị tri thức (knowledge graph) là một cấu trúc dữ liệu biểu diễn tri thức và các mối quan hệ giữa các khái niệm khác nhau dưới dạng đồ thị (graph). Nó bao gồm một tập hợp các nút (nodes) biểu diễn các thực thể (entities) như người, địa điểm, sản phẩm, sự kiện và các thuộc tính (attributes) của chúng, cũng như các mối quan hệ (relationships) giữa các thực thể. Điều này giúp người dùng truy cập dữ liệu một cách nhanh chóng và dễ dàng hơn, vì các thông tin được tổ chức theo cấu trúc rõ ràng và có liên kết chặt chẽ với nhau.</w:t>
+        <w:t>Đồ thị tri thức (knowledge graph) là một cấu trúc dữ liệu biểu diễn tri thức và các mối quan hệ giữa các khái niệm khác nhau dưới dạng đồ thị (graph). Nó bao gồm một tập hợp các nút (nodes) biểu diễn các thực thể (entities) như người, địa điểm, sản phẩm, sự kiện và các thuộc tính (attributes) của chúng, cũng như các mối quan hệ (relationships) giữa các thực thể.</w:t>
       </w:r>
     </w:p>
     <w:p>
@@ -4798,8 +5136,13 @@
         <w:jc w:val="both"/>
       </w:pPr>
       <w:r>
-        <w:t>Ta có hình minh họa sau</w:t>
-      </w:r>
+        <w:t xml:space="preserve">Ta có hình minh họa </w:t>
+      </w:r>
+      <w:proofErr w:type="gramStart"/>
+      <w:r>
+        <w:t>sau</w:t>
+      </w:r>
+      <w:proofErr w:type="gramEnd"/>
     </w:p>
     <w:p>
       <w:pPr>
@@ -4809,7 +5152,6 @@
         <w:rPr>
           <w:noProof/>
         </w:rPr>
-        <w:lastRenderedPageBreak/>
         <w:drawing>
           <wp:inline distT="0" distB="0" distL="0" distR="0" wp14:anchorId="1CFD1034" wp14:editId="5E74B9F6">
             <wp:extent cx="5943600" cy="3632200"/>
@@ -4852,6 +5194,7 @@
         <w:pStyle w:val="Caption"/>
       </w:pPr>
       <w:r>
+        <w:lastRenderedPageBreak/>
         <w:t>Một mô hình đồ thị tri thức</w:t>
       </w:r>
     </w:p>
@@ -4889,7 +5232,7 @@
         </w:numPr>
         <w:jc w:val="both"/>
       </w:pPr>
-      <w:bookmarkStart w:id="9" w:name="_Toc134801208"/>
+      <w:bookmarkStart w:id="10" w:name="_Toc134801208"/>
       <w:r>
         <w:t>Cơ sở dữ liệu d</w:t>
       </w:r>
@@ -4902,7 +5245,7 @@
       <w:r>
         <w:t>ồ thị</w:t>
       </w:r>
-      <w:bookmarkEnd w:id="9"/>
+      <w:bookmarkEnd w:id="10"/>
     </w:p>
     <w:p>
       <w:pPr>
@@ -4976,7 +5319,6 @@
           <w:iCs/>
           <w:u w:val="single"/>
         </w:rPr>
-        <w:lastRenderedPageBreak/>
         <w:t>Mô hình hóa dữ liệu linh hoạt</w:t>
       </w:r>
       <w:r>
@@ -5137,7 +5479,7 @@
         <w:t>Khả năng tương tác</w:t>
       </w:r>
       <w:r>
-        <w:t>: Cơ sở dữ liệu sơ đồ tri thức hỗ trợ khả năng tương tác với các hệ thống và nguồn dữ liệu khác, có nghĩa là chúng có thể được tích hợp với các cơ sở dữ liệu và hệ thống khác để tạo ra một hệ sinh thái dữ liệu toàn diện hơn.</w:t>
+        <w:t>: Cơ sở dữ liệu sơ đồ tri thức hỗ trợ khả năng tương tác với các hệ thống và nguồn dữ liệu khác, để tạo ra một hệ sinh thái dữ liệu toàn diện hơn.</w:t>
       </w:r>
     </w:p>
     <w:p>
@@ -5176,6 +5518,7 @@
           <w:bCs/>
           <w:color w:val="FF0000"/>
         </w:rPr>
+        <w:lastRenderedPageBreak/>
         <w:t xml:space="preserve">Slide </w:t>
       </w:r>
       <w:r>
@@ -5207,7 +5550,6 @@
         <w:rPr>
           <w:noProof/>
         </w:rPr>
-        <w:lastRenderedPageBreak/>
         <w:drawing>
           <wp:inline distT="0" distB="0" distL="0" distR="0" wp14:anchorId="23C1C581" wp14:editId="2FA6D4D2">
             <wp:extent cx="5943600" cy="3525520"/>
@@ -5312,22 +5654,7 @@
         <w:t>Định nghĩa một mô hình dữ liệu phù hợp</w:t>
       </w:r>
       <w:r>
-        <w:t xml:space="preserve">: Cần định nghĩa một mô hình dữ liệu phù hợp để đại diện cho các khái niệm và mối quan hệ giữa chúng. Điều này đòi hỏi có sự hiểu biết rõ về các khái niệm và quan hệ liên quan đến lĩnh vực cần xây dựng </w:t>
-      </w:r>
-      <w:r>
-        <w:t>đồ thị tri thức</w:t>
-      </w:r>
-      <w:r>
-        <w:t xml:space="preserve">, cụ thể ở đây đang là về </w:t>
-      </w:r>
-      <w:r>
-        <w:t xml:space="preserve">khả năng hiển thị đề xuất </w:t>
-      </w:r>
-      <w:r>
-        <w:t>dựa trên ngữ nghĩa</w:t>
-      </w:r>
-      <w:r>
-        <w:t>.</w:t>
+        <w:t>: Cần định nghĩa một mô hình dữ liệu phù hợp để đại diện cho các khái niệm và mối quan hệ giữa chúng.</w:t>
       </w:r>
     </w:p>
     <w:p>
@@ -5393,6 +5720,7 @@
           <w:iCs/>
           <w:u w:val="single"/>
         </w:rPr>
+        <w:lastRenderedPageBreak/>
         <w:t>Áp dụng các kỹ thuật phân tích ngôn ngữ tự nhiên</w:t>
       </w:r>
       <w:r>
@@ -5426,7 +5754,6 @@
           <w:iCs/>
           <w:u w:val="single"/>
         </w:rPr>
-        <w:lastRenderedPageBreak/>
         <w:t>Tích hợp các công nghệ khác nhau</w:t>
       </w:r>
       <w:r>
@@ -5509,7 +5836,15 @@
           <w:i/>
           <w:iCs/>
         </w:rPr>
-        <w:t xml:space="preserve">Neo4j </w:t>
+        <w:t>Neo4</w:t>
+      </w:r>
+      <w:proofErr w:type="gramStart"/>
+      <w:r>
+        <w:rPr>
+          <w:i/>
+          <w:iCs/>
+        </w:rPr>
+        <w:t xml:space="preserve">j </w:t>
       </w:r>
       <w:r>
         <w:rPr>
@@ -5518,6 +5853,7 @@
         </w:rPr>
         <w:t>.</w:t>
       </w:r>
+      <w:proofErr w:type="gramEnd"/>
     </w:p>
     <w:p>
       <w:pPr>
@@ -5528,11 +5864,11 @@
         </w:numPr>
         <w:jc w:val="both"/>
       </w:pPr>
-      <w:bookmarkStart w:id="10" w:name="_Toc134801209"/>
+      <w:bookmarkStart w:id="11" w:name="_Toc134801209"/>
       <w:r>
         <w:t>Neo4j</w:t>
       </w:r>
-      <w:bookmarkEnd w:id="10"/>
+      <w:bookmarkEnd w:id="11"/>
     </w:p>
     <w:p>
       <w:pPr>
@@ -5682,6 +6018,7 @@
         <w:jc w:val="both"/>
       </w:pPr>
       <w:r>
+        <w:lastRenderedPageBreak/>
         <w:t>Node:</w:t>
       </w:r>
       <w:r>
@@ -5729,7 +6066,6 @@
         <w:jc w:val="both"/>
       </w:pPr>
       <w:r>
-        <w:lastRenderedPageBreak/>
         <w:t>Relationships</w:t>
       </w:r>
       <w:r>
@@ -5833,7 +6169,7 @@
         <w:ind w:hanging="742"/>
         <w:jc w:val="both"/>
       </w:pPr>
-      <w:bookmarkStart w:id="11" w:name="_Toc134801210"/>
+      <w:bookmarkStart w:id="12" w:name="_Toc134801210"/>
       <w:r>
         <w:t xml:space="preserve">Ưu điểm </w:t>
       </w:r>
@@ -5846,7 +6182,7 @@
       <w:r>
         <w:t>đồ thị tri thức</w:t>
       </w:r>
-      <w:bookmarkEnd w:id="11"/>
+      <w:bookmarkEnd w:id="12"/>
     </w:p>
     <w:p>
       <w:r>
@@ -6081,6 +6417,7 @@
         <w:ind w:left="0" w:firstLine="1134"/>
       </w:pPr>
       <w:r>
+        <w:lastRenderedPageBreak/>
         <w:t xml:space="preserve">Thứ tư, </w:t>
       </w:r>
       <w:r>
@@ -6143,7 +6480,7 @@
         <w:t>toàn diện hơn</w:t>
       </w:r>
       <w:r>
-        <w:t>. Điều này giúp truy cập và phân tích dữ liệu từ nhiều nguồn dễ dàng hơn.</w:t>
+        <w:t>.</w:t>
       </w:r>
     </w:p>
     <w:p>
@@ -6156,7 +6493,6 @@
         <w:ind w:left="0" w:firstLine="1134"/>
       </w:pPr>
       <w:r>
-        <w:lastRenderedPageBreak/>
         <w:t xml:space="preserve">Thứ năm, </w:t>
       </w:r>
       <w:r>
@@ -6405,14 +6741,14 @@
         <w:ind w:hanging="742"/>
         <w:jc w:val="both"/>
       </w:pPr>
-      <w:bookmarkStart w:id="12" w:name="_Toc134801211"/>
+      <w:bookmarkStart w:id="13" w:name="_Toc134801211"/>
       <w:r>
         <w:t xml:space="preserve">Nhược điểm </w:t>
       </w:r>
       <w:r>
         <w:t>của việc ứng dụng cơ sở dữ liệu đồ thị tri thức</w:t>
       </w:r>
-      <w:bookmarkEnd w:id="12"/>
+      <w:bookmarkEnd w:id="13"/>
     </w:p>
     <w:p>
       <w:pPr>
@@ -6458,20 +6794,21 @@
         <w:t xml:space="preserve"> phức tạp</w:t>
       </w:r>
       <w:r>
-        <w:t xml:space="preserve">: Cơ sở dữ liệu đồ thị tri thức có thể </w:t>
-      </w:r>
-      <w:r>
-        <w:t xml:space="preserve">quá </w:t>
-      </w:r>
-      <w:r>
-        <w:t xml:space="preserve">phức tạp để thiết lập và sử dụng, </w:t>
-      </w:r>
-      <w:r>
-        <w:rPr>
-          <w:b/>
-          <w:bCs/>
-        </w:rPr>
-        <w:t>đặc biệt đối với người dùng không quen thuộc</w:t>
+        <w:t xml:space="preserve">: </w:t>
+      </w:r>
+      <w:r>
+        <w:rPr>
+          <w:b/>
+          <w:bCs/>
+        </w:rPr>
+        <w:t>gây khó khăn khi sử dụng và vận hành</w:t>
+      </w:r>
+      <w:r>
+        <w:rPr>
+          <w:b/>
+          <w:bCs/>
+        </w:rPr>
+        <w:t xml:space="preserve"> đối với người dùng không quen thuộc</w:t>
       </w:r>
       <w:r>
         <w:t xml:space="preserve"> với cơ sở dữ liệu đồ thị hoặc ngôn ngữ truy vấn mà cơ sở dữ liệu sử dụng.</w:t>
@@ -6509,7 +6846,11 @@
         <w:t>Hiệu suất truy vấn</w:t>
       </w:r>
       <w:r>
-        <w:t>: Mặc dù cơ sở dữ liệu sơ đồ tri thức cho phép truy vấn phức tạp hơn so với cơ sở dữ liệu truyền thống, nhưng hiệu suất truy vấn có thể chậm hơn đối với các tập dữ liệu</w:t>
+        <w:t xml:space="preserve">: Mặc dù cơ sở dữ liệu sơ đồ tri thức cho phép truy vấn phức tạp hơn so với cơ sở dữ liệu truyền thống, nhưng hiệu suất truy vấn có thể </w:t>
+      </w:r>
+      <w:r>
+        <w:lastRenderedPageBreak/>
+        <w:t>chậm hơn đối với các tập dữ liệu</w:t>
       </w:r>
       <w:r>
         <w:t xml:space="preserve"> được coi là</w:t>
@@ -6538,7 +6879,6 @@
         <w:jc w:val="both"/>
       </w:pPr>
       <w:r>
-        <w:lastRenderedPageBreak/>
         <w:t xml:space="preserve">Thứ ba, </w:t>
       </w:r>
       <w:r>
@@ -6550,7 +6890,13 @@
         <w:t>Thiếu tiêu chuẩn</w:t>
       </w:r>
       <w:r>
-        <w:t>: Hiện tại không có tiêu chuẩn cho cơ sở dữ liệu đồ thị tri thức, điều đó có nghĩa là có thể có sự khác biệt đáng kể trong cách các cơ sở dữ liệu khác nhau triển khai mô hình đồ thị và ngôn ngữ truy vấn. Điều này có thể gây khó khăn cho việc di chuyển dữ liệu giữa các hệ thống khác nhau hoặc tích hợp với các cơ sở dữ liệu hoặc công cụ khác.</w:t>
+        <w:t xml:space="preserve">: Hiện tại không có tiêu chuẩn cho cơ sở dữ liệu đồ thị tri thức, điều đó có nghĩa là có thể có sự khác biệt đáng kể trong cách các cơ sở dữ liệu khác nhau triển khai mô hình đồ thị và ngôn ngữ truy vấn. Điều này có thể gây khó khăn cho việc tích hợp với </w:t>
+      </w:r>
+      <w:r>
+        <w:t xml:space="preserve">các </w:t>
+      </w:r>
+      <w:r>
+        <w:t>công cụ khác.</w:t>
       </w:r>
     </w:p>
     <w:p>
@@ -6606,18 +6952,28 @@
           <w:bCs/>
           <w:color w:val="FF0000"/>
         </w:rPr>
-        <w:t>34 + 35</w:t>
-      </w:r>
+        <w:t xml:space="preserve">34 + </w:t>
+      </w:r>
+      <w:proofErr w:type="gramStart"/>
+      <w:r>
+        <w:rPr>
+          <w:b/>
+          <w:bCs/>
+          <w:color w:val="FF0000"/>
+        </w:rPr>
+        <w:t>35</w:t>
+      </w:r>
+      <w:proofErr w:type="gramEnd"/>
     </w:p>
     <w:p>
       <w:pPr>
         <w:pStyle w:val="Heading1"/>
       </w:pPr>
-      <w:bookmarkStart w:id="13" w:name="_Toc134801212"/>
+      <w:bookmarkStart w:id="14" w:name="_Toc134801212"/>
       <w:r>
         <w:t>CHƯƠNG 3. TÍNH ỨNG DỤNG</w:t>
       </w:r>
-      <w:bookmarkEnd w:id="13"/>
+      <w:bookmarkEnd w:id="14"/>
     </w:p>
     <w:p>
       <w:pPr>
@@ -6627,7 +6983,7 @@
           <w:numId w:val="24"/>
         </w:numPr>
       </w:pPr>
-      <w:bookmarkStart w:id="14" w:name="_Toc134801213"/>
+      <w:bookmarkStart w:id="15" w:name="_Toc134801213"/>
       <w:r>
         <w:t xml:space="preserve">Ứng dụng của kỹ thuật đề xuất dựa trên ngữ nghĩa trong </w:t>
       </w:r>
@@ -6643,7 +6999,7 @@
       <w:r>
         <w:t xml:space="preserve"> [0]</w:t>
       </w:r>
-      <w:bookmarkEnd w:id="14"/>
+      <w:bookmarkEnd w:id="15"/>
     </w:p>
     <w:p>
       <w:pPr>
@@ -6653,7 +7009,7 @@
           <w:numId w:val="24"/>
         </w:numPr>
       </w:pPr>
-      <w:bookmarkStart w:id="15" w:name="_Toc134801215"/>
+      <w:bookmarkStart w:id="16" w:name="_Toc134801215"/>
       <w:r>
         <w:t xml:space="preserve">Đề </w:t>
       </w:r>
@@ -6675,7 +7031,7 @@
       <w:r>
         <w:t xml:space="preserve"> [5]</w:t>
       </w:r>
-      <w:bookmarkEnd w:id="15"/>
+      <w:bookmarkEnd w:id="16"/>
     </w:p>
     <w:p>
       <w:r>
@@ -6774,14 +7130,14 @@
         <w:t>một vấn đề nghiêm trọng của các hệ thống tổng hợp tin tức là số lượng lớn tin tức được xuất bản hàng ngày</w:t>
       </w:r>
       <w:r>
-        <w:t>, hàng giờ theo nhịp của mọi hoạt động của thế giới, điều này sẽ</w:t>
-      </w:r>
-      <w:r>
-        <w:t xml:space="preserve"> cản trở người đọc khi họ muốn tìm những tin tức liên quan đến sở thích </w:t>
+        <w:t xml:space="preserve">, hàng giờ theo nhịp của mọi hoạt động của thế </w:t>
       </w:r>
       <w:r>
         <w:lastRenderedPageBreak/>
-        <w:t xml:space="preserve">cụ thể của họ. Một giải pháp khả thi cho vấn đề này là </w:t>
+        <w:t>giới, điều này sẽ</w:t>
+      </w:r>
+      <w:r>
+        <w:t xml:space="preserve"> cản trở người đọc khi họ muốn tìm những tin tức liên quan đến sở thích cụ thể của họ. Một giải pháp khả thi cho vấn đề này là </w:t>
       </w:r>
       <w:r>
         <w:t>xây dựng nên</w:t>
@@ -7762,7 +8118,7 @@
           <w:szCs w:val="32"/>
         </w:rPr>
       </w:pPr>
-      <w:bookmarkStart w:id="16" w:name="_Toc134801216"/>
+      <w:bookmarkStart w:id="17" w:name="_Toc134801216"/>
       <w:r>
         <w:br w:type="page"/>
       </w:r>
@@ -7800,7 +8156,7 @@
       <w:r>
         <w:t>CHƯƠNG 4. KẾT LUẬN</w:t>
       </w:r>
-      <w:bookmarkEnd w:id="16"/>
+      <w:bookmarkEnd w:id="17"/>
     </w:p>
     <w:p>
       <w:pPr>
@@ -7844,18 +8200,19 @@
     </w:p>
     <w:p>
       <w:r>
-        <w:t>Một thách thức khác là thiếu tiêu chuẩn hóa trên cơ sở dữ liệu đồ thị tri thức. Là một công nghệ tương đối mới, vẫn chưa có cách tiêu chuẩn để xây dựng hoặc truy vấn các cơ sở dữ liệu này. Việc thiếu tiêu chuẩn hóa này có thể gây khó khăn cho việc chia sẻ dữ liệu giữa các cơ sở dữ liệu đồ thị tri thức khác nhau hoặc tích hợp chúng với các hệ thống khác.</w:t>
-      </w:r>
-    </w:p>
-    <w:p>
-      <w:r>
-        <w:lastRenderedPageBreak/>
-        <w:t>Cuối cùng, tùy thuộc vào kích thước và độ phức tạp của dữ liệu được lưu trữ, cơ sở dữ liệu đồ thị tri thức có thể gặp sự cố về hiệu suất. Điều này có thể đặc biệt đúng nếu dữ liệu liên tục thay đổi hoặc nếu có nhiều mối quan hệ giữa các thực thể khác nhau.</w:t>
-      </w:r>
-    </w:p>
-    <w:p>
-      <w:r>
-        <w:t>Bất chấp những thách thức này, lợi ích của các hệ thống khuyến nghị ngữ nghĩa là rất đáng kể và sâu rộng. Khi các lĩnh vực liên quan đến ngữ nghĩa tiếp tục phát triển, chúng ta có thể kỳ vọng sẽ thấy các hệ thống gợi ý tinh vi và mạnh mẽ hơn xuất hiện trong tương lai.</w:t>
+        <w:t xml:space="preserve">Cuối cùng, </w:t>
+      </w:r>
+      <w:r>
+        <w:t>b</w:t>
+      </w:r>
+      <w:r>
+        <w:t xml:space="preserve">ất chấp những thách thức này, lợi ích của các hệ thống khuyến nghị ngữ nghĩa là rất đáng kể và </w:t>
+      </w:r>
+      <w:r>
+        <w:t>rất có tiềm năng</w:t>
+      </w:r>
+      <w:r>
+        <w:t>. Khi các lĩnh vực liên quan đến ngữ nghĩa tiếp tục phát triển, chúng ta có thể kỳ vọng sẽ thấy các hệ thống gợi ý tinh vi và mạnh mẽ hơn xuất hiện trong tương lai.</w:t>
       </w:r>
       <w:r>
         <w:br w:type="page"/>
@@ -7866,12 +8223,12 @@
         <w:pStyle w:val="Heading1"/>
         <w:jc w:val="center"/>
       </w:pPr>
-      <w:bookmarkStart w:id="17" w:name="_Toc134801218"/>
+      <w:bookmarkStart w:id="18" w:name="_Toc134801218"/>
       <w:r>
         <w:lastRenderedPageBreak/>
         <w:t>TÀI LIỆU THAM KHẢO</w:t>
       </w:r>
-      <w:bookmarkEnd w:id="17"/>
+      <w:bookmarkEnd w:id="18"/>
     </w:p>
     <w:p>
       <w:pPr>
@@ -7917,8 +8274,13 @@
       </w:r>
     </w:p>
     <w:p>
-      <w:r>
-        <w:t>https://chat.openai.com/  https://www.researchgate.net/ https://ieeexplore.ieee.org/ https://www.youtube.com/ và hơn thế</w:t>
+      <w:proofErr w:type="gramStart"/>
+      <w:r>
+        <w:t>https://chat.openai.com/  https://www.researchgate.net/</w:t>
+      </w:r>
+      <w:proofErr w:type="gramEnd"/>
+      <w:r>
+        <w:t xml:space="preserve"> https://ieeexplore.ieee.org/ https://www.youtube.com/ và hơn thế</w:t>
       </w:r>
       <w:r>
         <w:t xml:space="preserve"> nữa.</w:t>
@@ -7952,6 +8314,127 @@
     <w:p>
       <w:r>
         <w:t>Xin chân thành cảm ơn, dù vẫn còn nhiều thiếu sót nhưng nhóm vẫn cố gắng bằng hết khả năng của mình, đã hoàn thành bài báo cáo này.</w:t>
+      </w:r>
+    </w:p>
+    <w:p>
+      <w:pPr>
+        <w:rPr>
+          <w:b/>
+          <w:bCs/>
+          <w:color w:val="FF0000"/>
+        </w:rPr>
+      </w:pPr>
+      <w:r>
+        <w:rPr>
+          <w:b/>
+          <w:bCs/>
+          <w:color w:val="FF0000"/>
+        </w:rPr>
+        <w:t>Thoát ra, mở youtube lên search ký tự lỗi trong bộ lọc đề xuất</w:t>
+      </w:r>
+    </w:p>
+    <w:p>
+      <w:r>
+        <w:t xml:space="preserve">À quên mất, trước khi thật sự kết thúc bài thuyết minh để nhường lại cho các nhóm khác, thì nhóm chúng em có phát hiện ra một sự thật nó khá là thú vị về </w:t>
+      </w:r>
+      <w:r>
+        <w:t xml:space="preserve">nền tảng mạng xã hội chia sẻ video mà chúng ta thường hay biết </w:t>
+      </w:r>
+      <w:proofErr w:type="gramStart"/>
+      <w:r>
+        <w:t xml:space="preserve">đến,   </w:t>
+      </w:r>
+      <w:proofErr w:type="gramEnd"/>
+      <w:r>
+        <w:t xml:space="preserve">    đó là Youtube</w:t>
+      </w:r>
+      <w:r>
+        <w:t>.</w:t>
+      </w:r>
+    </w:p>
+    <w:p>
+      <w:r>
+        <w:t xml:space="preserve">Thì nhóm chúng em không biết có nên gọi đây là một lỗ hổng trong công cụ đề xuất của Youtube hay không, </w:t>
+      </w:r>
+      <w:r>
+        <w:t xml:space="preserve">nhưng khi mọi người cố tình search ký tự đặc biệt </w:t>
+      </w:r>
+      <w:proofErr w:type="gramStart"/>
+      <w:r>
+        <w:t xml:space="preserve">này, </w:t>
+      </w:r>
+      <w:r>
+        <w:t xml:space="preserve">  </w:t>
+      </w:r>
+      <w:proofErr w:type="gramEnd"/>
+      <w:r>
+        <w:t xml:space="preserve"> </w:t>
+      </w:r>
+      <w:r>
+        <w:t>nó giống như dấu ký tự rỗng trong toán học,</w:t>
+      </w:r>
+      <w:r>
+        <w:t xml:space="preserve">    </w:t>
+      </w:r>
+      <w:r>
+        <w:t xml:space="preserve"> thì Youtube để hiển thị những kết quả là những video khá quái dị, </w:t>
+      </w:r>
+      <w:r>
+        <w:t xml:space="preserve">    </w:t>
+      </w:r>
+      <w:r>
+        <w:t>em sẽ không mở những video này lên vì nó không phù hợp và khá là phản cảm</w:t>
+      </w:r>
+      <w:r>
+        <w:t>.</w:t>
+      </w:r>
+    </w:p>
+    <w:p>
+      <w:r>
+        <w:t xml:space="preserve">Tuy nhiên, </w:t>
+      </w:r>
+      <w:r>
+        <w:t xml:space="preserve">theo chúng em có tìm hiểu thì Youtube cũng ứng dụng kỹ thuật đề xuất dựa trên ngữ nghĩa để hiển thị nội dung tìm kiếm, và những ký tự như ký tự rỗng này    nó không phải là một từ ngữ, một chữ cái hay một định nghĩa khái niệm gì cả, và chủ nhân của những video quái dị này đã sử dụng những ký tự đặc biệt để vượt qua bộ lọc kiểm duyệt nội dung của Youtube,    và Youtube thì luôn kiểm soát rất gắt gao về nội </w:t>
+      </w:r>
+      <w:r>
+        <w:lastRenderedPageBreak/>
+        <w:t xml:space="preserve">dung được đăng tải lên nền tảng của họ. Và đây là một lỗ hổng khá hi hữu mà Youtube vẫn đang cố gắng sửa trong tương lai </w:t>
+      </w:r>
+      <w:proofErr w:type="gramStart"/>
+      <w:r>
+        <w:t xml:space="preserve">gần,   </w:t>
+      </w:r>
+      <w:proofErr w:type="gramEnd"/>
+      <w:r>
+        <w:t xml:space="preserve">  và may mắn là những video này, do không có một khái niệm cụ thể nào trên phần tiêu đề, chi tiết video, hashtag của chúng, vì chỉ là những ký tự vô tri nên chúng cũng nằm ngoài thuật toán đề xuất nội dung trên trang chủ của Youtube</w:t>
+      </w:r>
+      <w:r>
+        <w:t>. Đó là lý do vì sao mà trên trang Youtube.com   ta sẽ không bao giờ thấy được một cách ngẫu nhiên những video như này.</w:t>
+      </w:r>
+    </w:p>
+    <w:p>
+      <w:pPr>
+        <w:rPr>
+          <w:b/>
+          <w:bCs/>
+          <w:color w:val="FF0000"/>
+        </w:rPr>
+      </w:pPr>
+      <w:r>
+        <w:rPr>
+          <w:b/>
+          <w:bCs/>
+          <w:color w:val="FF0000"/>
+        </w:rPr>
+        <w:t>Kết</w:t>
+      </w:r>
+    </w:p>
+    <w:p>
+      <w:r>
+        <w:t>Nhóm xin kết thúc phần trình bày của mình</w:t>
+      </w:r>
+      <w:r>
+        <w:t>, cảm ơn thầy và mọi người đã theo dõi và nhóm sẽ tiếp nhận câu hỏi thắc mắc từ phía mọi người.</w:t>
       </w:r>
     </w:p>
     <w:sectPr>
@@ -8091,13 +8574,18 @@
         <w:footnoteRef/>
       </w:r>
       <w:r>
-        <w:t xml:space="preserve"> Tham khảo từ </w:t>
-      </w:r>
-      <w:bookmarkStart w:id="3" w:name="_Hlk135265258"/>
+        <w:t xml:space="preserve"> </w:t>
+      </w:r>
+      <w:bookmarkStart w:id="3" w:name="_Hlk135873299"/>
+      <w:r>
+        <w:t xml:space="preserve">Tham khảo từ </w:t>
+      </w:r>
+      <w:bookmarkStart w:id="4" w:name="_Hlk135265258"/>
       <w:r>
         <w:t>https://viblo.asia/p/xu-ly-ngon-ngu-tu-nhien-phan-1-OeVKB8eQlkW</w:t>
       </w:r>
       <w:bookmarkEnd w:id="3"/>
+      <w:bookmarkEnd w:id="4"/>
     </w:p>
   </w:footnote>
   <w:footnote w:id="3">
@@ -12667,19 +13155,14 @@
 </file>
 
 <file path=customXml/item1.xml><?xml version="1.0" encoding="utf-8"?>
-<b:Sources xmlns:b="http://schemas.openxmlformats.org/officeDocument/2006/bibliography" xmlns="http://schemas.openxmlformats.org/officeDocument/2006/bibliography" SelectedStyle="\APASixthEditionOfficeOnline.xsl" StyleName="APA" Version="6"/>
+<p:properties xmlns:p="http://schemas.microsoft.com/office/2006/metadata/properties" xmlns:xsi="http://www.w3.org/2001/XMLSchema-instance" xmlns:pc="http://schemas.microsoft.com/office/infopath/2007/PartnerControls">
+  <documentManagement>
+    <_activity xmlns="8683049d-06c7-46e4-8cec-289ad8842f90" xsi:nil="true"/>
+  </documentManagement>
+</p:properties>
 </file>
 
 <file path=customXml/item2.xml><?xml version="1.0" encoding="utf-8"?>
-<?mso-contentType ?>
-<FormTemplates xmlns="http://schemas.microsoft.com/sharepoint/v3/contenttype/forms">
-  <Display>DocumentLibraryForm</Display>
-  <Edit>DocumentLibraryForm</Edit>
-  <New>DocumentLibraryForm</New>
-</FormTemplates>
-</file>
-
-<file path=customXml/item3.xml><?xml version="1.0" encoding="utf-8"?>
 <ct:contentTypeSchema xmlns:ct="http://schemas.microsoft.com/office/2006/metadata/contentType" xmlns:ma="http://schemas.microsoft.com/office/2006/metadata/properties/metaAttributes" ct:_="" ma:_="" ma:contentTypeName="Document" ma:contentTypeID="0x01010052C641DAB1E407489AAFBD1506E4FFBC" ma:contentTypeVersion="15" ma:contentTypeDescription="Create a new document." ma:contentTypeScope="" ma:versionID="04e54610fa60a6e1603b7625766edad6">
   <xsd:schema xmlns:xsd="http://www.w3.org/2001/XMLSchema" xmlns:xs="http://www.w3.org/2001/XMLSchema" xmlns:p="http://schemas.microsoft.com/office/2006/metadata/properties" xmlns:ns3="8683049d-06c7-46e4-8cec-289ad8842f90" xmlns:ns4="1b1b30cf-fe08-4f05-8b80-08912e82cc20" targetNamespace="http://schemas.microsoft.com/office/2006/metadata/properties" ma:root="true" ma:fieldsID="bd30a8a5cedd98344bb3b4f6fb79c04d" ns3:_="" ns4:_="">
     <xsd:import namespace="8683049d-06c7-46e4-8cec-289ad8842f90"/>
@@ -12914,31 +13397,30 @@
 </ct:contentTypeSchema>
 </file>
 
+<file path=customXml/item3.xml><?xml version="1.0" encoding="utf-8"?>
+<?mso-contentType ?>
+<FormTemplates xmlns="http://schemas.microsoft.com/sharepoint/v3/contenttype/forms">
+  <Display>DocumentLibraryForm</Display>
+  <Edit>DocumentLibraryForm</Edit>
+  <New>DocumentLibraryForm</New>
+</FormTemplates>
+</file>
+
 <file path=customXml/item4.xml><?xml version="1.0" encoding="utf-8"?>
-<p:properties xmlns:p="http://schemas.microsoft.com/office/2006/metadata/properties" xmlns:xsi="http://www.w3.org/2001/XMLSchema-instance" xmlns:pc="http://schemas.microsoft.com/office/infopath/2007/PartnerControls">
-  <documentManagement>
-    <_activity xmlns="8683049d-06c7-46e4-8cec-289ad8842f90" xsi:nil="true"/>
-  </documentManagement>
-</p:properties>
+<b:Sources xmlns:b="http://schemas.openxmlformats.org/officeDocument/2006/bibliography" xmlns="http://schemas.openxmlformats.org/officeDocument/2006/bibliography" SelectedStyle="\APASixthEditionOfficeOnline.xsl" StyleName="APA" Version="6"/>
 </file>
 
 <file path=customXml/itemProps1.xml><?xml version="1.0" encoding="utf-8"?>
-<ds:datastoreItem xmlns:ds="http://schemas.openxmlformats.org/officeDocument/2006/customXml" ds:itemID="{339B59C3-E2A5-4064-A890-66C7C02604B0}">
+<ds:datastoreItem xmlns:ds="http://schemas.openxmlformats.org/officeDocument/2006/customXml" ds:itemID="{C90FD5C7-75BF-4655-BEB3-894843A0E726}">
   <ds:schemaRefs>
-    <ds:schemaRef ds:uri="http://schemas.openxmlformats.org/officeDocument/2006/bibliography"/>
+    <ds:schemaRef ds:uri="http://schemas.microsoft.com/office/2006/metadata/properties"/>
+    <ds:schemaRef ds:uri="http://schemas.microsoft.com/office/infopath/2007/PartnerControls"/>
+    <ds:schemaRef ds:uri="8683049d-06c7-46e4-8cec-289ad8842f90"/>
   </ds:schemaRefs>
 </ds:datastoreItem>
 </file>
 
 <file path=customXml/itemProps2.xml><?xml version="1.0" encoding="utf-8"?>
-<ds:datastoreItem xmlns:ds="http://schemas.openxmlformats.org/officeDocument/2006/customXml" ds:itemID="{275D5CA9-32F8-4A8E-8486-FDBB803279D5}">
-  <ds:schemaRefs>
-    <ds:schemaRef ds:uri="http://schemas.microsoft.com/sharepoint/v3/contenttype/forms"/>
-  </ds:schemaRefs>
-</ds:datastoreItem>
-</file>
-
-<file path=customXml/itemProps3.xml><?xml version="1.0" encoding="utf-8"?>
 <ds:datastoreItem xmlns:ds="http://schemas.openxmlformats.org/officeDocument/2006/customXml" ds:itemID="{48733D6F-B361-45A7-B24B-177C512551F4}">
   <ds:schemaRefs>
     <ds:schemaRef ds:uri="http://schemas.microsoft.com/office/2006/metadata/contentType"/>
@@ -12957,12 +13439,18 @@
 </ds:datastoreItem>
 </file>
 
+<file path=customXml/itemProps3.xml><?xml version="1.0" encoding="utf-8"?>
+<ds:datastoreItem xmlns:ds="http://schemas.openxmlformats.org/officeDocument/2006/customXml" ds:itemID="{275D5CA9-32F8-4A8E-8486-FDBB803279D5}">
+  <ds:schemaRefs>
+    <ds:schemaRef ds:uri="http://schemas.microsoft.com/sharepoint/v3/contenttype/forms"/>
+  </ds:schemaRefs>
+</ds:datastoreItem>
+</file>
+
 <file path=customXml/itemProps4.xml><?xml version="1.0" encoding="utf-8"?>
-<ds:datastoreItem xmlns:ds="http://schemas.openxmlformats.org/officeDocument/2006/customXml" ds:itemID="{C90FD5C7-75BF-4655-BEB3-894843A0E726}">
+<ds:datastoreItem xmlns:ds="http://schemas.openxmlformats.org/officeDocument/2006/customXml" ds:itemID="{339B59C3-E2A5-4064-A890-66C7C02604B0}">
   <ds:schemaRefs>
-    <ds:schemaRef ds:uri="http://schemas.microsoft.com/office/2006/metadata/properties"/>
-    <ds:schemaRef ds:uri="http://schemas.microsoft.com/office/infopath/2007/PartnerControls"/>
-    <ds:schemaRef ds:uri="8683049d-06c7-46e4-8cec-289ad8842f90"/>
+    <ds:schemaRef ds:uri="http://schemas.openxmlformats.org/officeDocument/2006/bibliography"/>
   </ds:schemaRefs>
 </ds:datastoreItem>
 </file>
</xml_diff>